<commit_message>
editor de inicio casi terminado
ya se cambian las imagenes, solo falta hacer algo con ajax
</commit_message>
<xml_diff>
--- a/DOCUMENTACION/Ingenieria de Software/Ultima documentacion/documentacion Proyecto Ingenieria de software.docx
+++ b/DOCUMENTACION/Ingenieria de Software/Ultima documentacion/documentacion Proyecto Ingenieria de software.docx
@@ -1,6 +1,6 @@
 
 <file path=word/document.xml><?xml version="1.0" encoding="utf-8"?>
-<w:document xmlns:wpc="http://schemas.microsoft.com/office/word/2010/wordprocessingCanvas" xmlns:mc="http://schemas.openxmlformats.org/markup-compatibility/2006" xmlns:o="urn:schemas-microsoft-com:office:office" xmlns:r="http://schemas.openxmlformats.org/officeDocument/2006/relationships" xmlns:m="http://schemas.openxmlformats.org/officeDocument/2006/math" xmlns:v="urn:schemas-microsoft-com:vml" xmlns:wp14="http://schemas.microsoft.com/office/word/2010/wordprocessingDrawing" xmlns:wp="http://schemas.openxmlformats.org/drawingml/2006/wordprocessingDrawing" xmlns:w10="urn:schemas-microsoft-com:office:word" xmlns:w="http://schemas.openxmlformats.org/wordprocessingml/2006/main" xmlns:w14="http://schemas.microsoft.com/office/word/2010/wordml" xmlns:wpg="http://schemas.microsoft.com/office/word/2010/wordprocessingGroup" xmlns:wpi="http://schemas.microsoft.com/office/word/2010/wordprocessingInk" xmlns:wne="http://schemas.microsoft.com/office/word/2006/wordml" xmlns:wps="http://schemas.microsoft.com/office/word/2010/wordprocessingShape" mc:Ignorable="w14 wp14">
+<w:document xmlns:wpc="http://schemas.microsoft.com/office/word/2010/wordprocessingCanvas" xmlns:cx="http://schemas.microsoft.com/office/drawing/2014/chartex" xmlns:mc="http://schemas.openxmlformats.org/markup-compatibility/2006" xmlns:o="urn:schemas-microsoft-com:office:office" xmlns:r="http://schemas.openxmlformats.org/officeDocument/2006/relationships" xmlns:m="http://schemas.openxmlformats.org/officeDocument/2006/math" xmlns:v="urn:schemas-microsoft-com:vml" xmlns:wp14="http://schemas.microsoft.com/office/word/2010/wordprocessingDrawing" xmlns:wp="http://schemas.openxmlformats.org/drawingml/2006/wordprocessingDrawing" xmlns:w10="urn:schemas-microsoft-com:office:word" xmlns:w="http://schemas.openxmlformats.org/wordprocessingml/2006/main" xmlns:w14="http://schemas.microsoft.com/office/word/2010/wordml" xmlns:w15="http://schemas.microsoft.com/office/word/2012/wordml" xmlns:w16se="http://schemas.microsoft.com/office/word/2015/wordml/symex" xmlns:wpg="http://schemas.microsoft.com/office/word/2010/wordprocessingGroup" xmlns:wpi="http://schemas.microsoft.com/office/word/2010/wordprocessingInk" xmlns:wne="http://schemas.microsoft.com/office/word/2006/wordml" xmlns:wps="http://schemas.microsoft.com/office/word/2010/wordprocessingShape" mc:Ignorable="w14 w15 w16se wp14">
   <w:body>
     <w:sdt>
       <w:sdtPr>
@@ -15,9 +15,11 @@
           <w:docPartUnique/>
         </w:docPartObj>
       </w:sdtPr>
+      <w:sdtEndPr/>
       <w:sdtContent>
         <w:p>
           <w:pPr>
+            <w:ind w:left="708" w:hanging="708"/>
             <w:jc w:val="both"/>
             <w:rPr>
               <w:rFonts w:ascii="Arial" w:hAnsi="Arial" w:cs="Arial"/>
@@ -31,7 +33,7 @@
               <w:noProof/>
               <w:sz w:val="28"/>
               <w:szCs w:val="28"/>
-              <w:lang w:eastAsia="es-MX"/>
+              <w:lang w:val="en-US"/>
             </w:rPr>
             <mc:AlternateContent>
               <mc:Choice Requires="wpg">
@@ -237,7 +239,7 @@
                                 <a:avLst/>
                               </a:prstGeom>
                               <a:blipFill>
-                                <a:blip r:embed="rId7"/>
+                                <a:blip r:embed="rId6"/>
                                 <a:stretch>
                                   <a:fillRect r="-7574"/>
                                 </a:stretch>
@@ -281,15 +283,15 @@
                   </wp:anchor>
                 </w:drawing>
               </mc:Choice>
-              <mc:Fallback xmlns:w16se="http://schemas.microsoft.com/office/word/2015/wordml/symex" xmlns:w15="http://schemas.microsoft.com/office/word/2012/wordml" xmlns:cx="http://schemas.microsoft.com/office/drawing/2014/chartex">
+              <mc:Fallback>
                 <w:pict>
-                  <v:group w14:anchorId="36EB7FE1" id="Grupo 149" o:spid="_x0000_s1026" style="position:absolute;margin-left:0;margin-top:0;width:8in;height:95.7pt;z-index:251662336;mso-width-percent:941;mso-height-percent:121;mso-top-percent:23;mso-position-horizontal:center;mso-position-horizontal-relative:page;mso-position-vertical-relative:page;mso-width-percent:941;mso-height-percent:121;mso-top-percent:23" coordorigin="" coordsize="73152,12161" o:gfxdata="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">
+                  <v:group w14:anchorId="4AFC07F3" id="Grupo 149" o:spid="_x0000_s1026" style="position:absolute;margin-left:0;margin-top:0;width:8in;height:95.7pt;z-index:251662336;mso-width-percent:941;mso-height-percent:121;mso-top-percent:23;mso-position-horizontal:center;mso-position-horizontal-relative:page;mso-position-vertical-relative:page;mso-width-percent:941;mso-height-percent:121;mso-top-percent:23" coordorigin="" coordsize="73152,12161" o:gfxdata="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">
                     <v:shape id="Rectángulo 51" o:spid="_x0000_s1027" style="position:absolute;width:73152;height:11303;visibility:visible;mso-wrap-style:square;v-text-anchor:middle" coordsize="7312660,1129665" o:gfxdata="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" path="m,l7312660,r,1129665l3619500,733425,,1091565,,xe" fillcolor="#d34817 [3204]" stroked="f" strokeweight="1pt">
                       <v:stroke joinstyle="miter"/>
                       <v:path arrowok="t" o:connecttype="custom" o:connectlocs="0,0;7315200,0;7315200,1130373;3620757,733885;0,1092249;0,0" o:connectangles="0,0,0,0,0,0"/>
                     </v:shape>
                     <v:rect id="Rectángulo 151" o:spid="_x0000_s1028" style="position:absolute;width:73152;height:12161;visibility:visible;mso-wrap-style:square;v-text-anchor:middle" o:gfxdata="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" stroked="f" strokeweight="1pt">
-                      <v:fill r:id="rId8" o:title="" recolor="t" rotate="t" type="frame"/>
+                      <v:fill r:id="rId7" o:title="" recolor="t" rotate="t" type="frame"/>
                     </v:rect>
                     <w10:wrap anchorx="page" anchory="page"/>
                   </v:group>
@@ -303,7 +305,7 @@
               <w:noProof/>
               <w:sz w:val="28"/>
               <w:szCs w:val="28"/>
-              <w:lang w:eastAsia="es-MX"/>
+              <w:lang w:val="en-US"/>
             </w:rPr>
             <mc:AlternateContent>
               <mc:Choice Requires="wps">
@@ -377,6 +379,7 @@
                                   <w:dataBinding w:prefixMappings="xmlns:ns0='http://purl.org/dc/elements/1.1/' xmlns:ns1='http://schemas.openxmlformats.org/package/2006/metadata/core-properties' " w:xpath="/ns1:coreProperties[1]/ns0:creator[1]" w:storeItemID="{6C3C8BC8-F283-45AE-878A-BAB7291924A1}"/>
                                   <w:text/>
                                 </w:sdtPr>
+                                <w:sdtEndPr/>
                                 <w:sdtContent>
                                   <w:p>
                                     <w:pPr>
@@ -424,6 +427,7 @@
                                     <w:dataBinding w:prefixMappings="xmlns:ns0='http://schemas.microsoft.com/office/2006/coverPageProps' " w:xpath="/ns0:CoverPageProperties[1]/ns0:CompanyEmail[1]" w:storeItemID="{55AF091B-3C7A-41E3-B477-F2FDAA23CFDA}"/>
                                     <w:text/>
                                   </w:sdtPr>
+                                  <w:sdtEndPr/>
                                   <w:sdtContent>
                                     <w:r>
                                       <w:rPr>
@@ -458,7 +462,7 @@
               </mc:Choice>
               <mc:Fallback>
                 <w:pict>
-                  <v:shapetype id="_x0000_t202" coordsize="21600,21600" o:spt="202" path="m,l,21600r21600,l21600,xe">
+                  <v:shapetype w14:anchorId="04ED342E" id="_x0000_t202" coordsize="21600,21600" o:spt="202" path="m,l,21600r21600,l21600,xe">
                     <v:stroke joinstyle="miter"/>
                     <v:path gradientshapeok="t" o:connecttype="rect"/>
                   </v:shapetype>
@@ -478,6 +482,7 @@
                             <w:dataBinding w:prefixMappings="xmlns:ns0='http://purl.org/dc/elements/1.1/' xmlns:ns1='http://schemas.openxmlformats.org/package/2006/metadata/core-properties' " w:xpath="/ns1:coreProperties[1]/ns0:creator[1]" w:storeItemID="{6C3C8BC8-F283-45AE-878A-BAB7291924A1}"/>
                             <w:text/>
                           </w:sdtPr>
+                          <w:sdtEndPr/>
                           <w:sdtContent>
                             <w:p>
                               <w:pPr>
@@ -525,6 +530,7 @@
                               <w:dataBinding w:prefixMappings="xmlns:ns0='http://schemas.microsoft.com/office/2006/coverPageProps' " w:xpath="/ns0:CoverPageProperties[1]/ns0:CompanyEmail[1]" w:storeItemID="{55AF091B-3C7A-41E3-B477-F2FDAA23CFDA}"/>
                               <w:text/>
                             </w:sdtPr>
+                            <w:sdtEndPr/>
                             <w:sdtContent>
                               <w:r>
                                 <w:rPr>
@@ -551,7 +557,7 @@
               <w:noProof/>
               <w:sz w:val="28"/>
               <w:szCs w:val="28"/>
-              <w:lang w:eastAsia="es-MX"/>
+              <w:lang w:val="en-US"/>
             </w:rPr>
             <mc:AlternateContent>
               <mc:Choice Requires="wps">
@@ -666,6 +672,7 @@
                                   <w:dataBinding w:prefixMappings="xmlns:ns0='http://purl.org/dc/elements/1.1/' xmlns:ns1='http://schemas.openxmlformats.org/package/2006/metadata/core-properties' " w:xpath="/ns1:coreProperties[1]/ns0:subject[1]" w:storeItemID="{6C3C8BC8-F283-45AE-878A-BAB7291924A1}"/>
                                   <w:text/>
                                 </w:sdtPr>
+                                <w:sdtEndPr/>
                                 <w:sdtContent>
                                   <w:p>
                                     <w:pPr>
@@ -710,7 +717,7 @@
               </mc:Choice>
               <mc:Fallback>
                 <w:pict>
-                  <v:shape id="Cuadro de texto 154" o:spid="_x0000_s1027" type="#_x0000_t202" style="position:absolute;left:0;text-align:left;margin-left:0;margin-top:0;width:8in;height:286.5pt;z-index:251659264;visibility:visible;mso-wrap-style:square;mso-width-percent:941;mso-height-percent:363;mso-top-percent:300;mso-wrap-distance-left:9pt;mso-wrap-distance-top:0;mso-wrap-distance-right:9pt;mso-wrap-distance-bottom:0;mso-position-horizontal:center;mso-position-horizontal-relative:page;mso-position-vertical-relative:page;mso-width-percent:941;mso-height-percent:363;mso-top-percent:300;mso-width-relative:page;mso-height-relative:page;v-text-anchor:bottom" o:gfxdata="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" filled="f" stroked="f" strokeweight=".5pt">
+                  <v:shape w14:anchorId="20CC0CFC" id="Cuadro de texto 154" o:spid="_x0000_s1027" type="#_x0000_t202" style="position:absolute;left:0;text-align:left;margin-left:0;margin-top:0;width:8in;height:286.5pt;z-index:251659264;visibility:visible;mso-wrap-style:square;mso-width-percent:941;mso-height-percent:363;mso-top-percent:300;mso-wrap-distance-left:9pt;mso-wrap-distance-top:0;mso-wrap-distance-right:9pt;mso-wrap-distance-bottom:0;mso-position-horizontal:center;mso-position-horizontal-relative:page;mso-position-vertical-relative:page;mso-width-percent:941;mso-height-percent:363;mso-top-percent:300;mso-width-relative:page;mso-height-relative:page;v-text-anchor:bottom" o:gfxdata="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" filled="f" stroked="f" strokeweight=".5pt">
                     <v:textbox inset="126pt,0,54pt,0">
                       <w:txbxContent>
                         <w:p>
@@ -767,6 +774,7 @@
                             <w:dataBinding w:prefixMappings="xmlns:ns0='http://purl.org/dc/elements/1.1/' xmlns:ns1='http://schemas.openxmlformats.org/package/2006/metadata/core-properties' " w:xpath="/ns1:coreProperties[1]/ns0:subject[1]" w:storeItemID="{6C3C8BC8-F283-45AE-878A-BAB7291924A1}"/>
                             <w:text/>
                           </w:sdtPr>
+                          <w:sdtEndPr/>
                           <w:sdtContent>
                             <w:p>
                               <w:pPr>
@@ -813,7 +821,7 @@
               <w:noProof/>
               <w:sz w:val="28"/>
               <w:szCs w:val="28"/>
-              <w:lang w:eastAsia="es-MX"/>
+              <w:lang w:val="en-US"/>
             </w:rPr>
             <mc:AlternateContent>
               <mc:Choice Requires="wps">
@@ -942,8 +950,6 @@
                                     <w:szCs w:val="28"/>
                                   </w:rPr>
                                 </w:pPr>
-                                <w:bookmarkStart w:id="0" w:name="_GoBack"/>
-                                <w:bookmarkEnd w:id="0"/>
                                 <w:r>
                                   <w:rPr>
                                     <w:color w:val="FF0000"/>
@@ -1075,6 +1081,7 @@
                                   <w:dataBinding w:prefixMappings="xmlns:ns0='http://schemas.microsoft.com/office/2006/coverPageProps' " w:xpath="/ns0:CoverPageProperties[1]/ns0:Abstract[1]" w:storeItemID="{55AF091B-3C7A-41E3-B477-F2FDAA23CFDA}"/>
                                   <w:text w:multiLine="1"/>
                                 </w:sdtPr>
+                                <w:sdtEndPr/>
                                 <w:sdtContent>
                                   <w:p>
                                     <w:pPr>
@@ -1119,7 +1126,7 @@
               </mc:Choice>
               <mc:Fallback>
                 <w:pict>
-                  <v:shape id="Cuadro de texto 153" o:spid="_x0000_s1028" type="#_x0000_t202" style="position:absolute;left:0;text-align:left;margin-left:31.55pt;margin-top:532.65pt;width:8in;height:79.5pt;z-index:251661312;visibility:visible;mso-wrap-style:square;mso-width-percent:941;mso-height-percent:100;mso-wrap-distance-left:9pt;mso-wrap-distance-top:0;mso-wrap-distance-right:9pt;mso-wrap-distance-bottom:0;mso-position-horizontal:absolute;mso-position-horizontal-relative:page;mso-position-vertical:absolute;mso-position-vertical-relative:page;mso-width-percent:941;mso-height-percent:100;mso-width-relative:page;mso-height-relative:page;v-text-anchor:top" o:gfxdata="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" filled="f" stroked="f" strokeweight=".5pt">
+                  <v:shape w14:anchorId="57BBC9B3" id="Cuadro de texto 153" o:spid="_x0000_s1028" type="#_x0000_t202" style="position:absolute;left:0;text-align:left;margin-left:31.55pt;margin-top:532.65pt;width:8in;height:79.5pt;z-index:251661312;visibility:visible;mso-wrap-style:square;mso-width-percent:941;mso-height-percent:100;mso-wrap-distance-left:9pt;mso-wrap-distance-top:0;mso-wrap-distance-right:9pt;mso-wrap-distance-bottom:0;mso-position-horizontal:absolute;mso-position-horizontal-relative:page;mso-position-vertical:absolute;mso-position-vertical-relative:page;mso-width-percent:941;mso-height-percent:100;mso-width-relative:page;mso-height-relative:page;v-text-anchor:top" o:gfxdata="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" filled="f" stroked="f" strokeweight=".5pt">
                     <v:textbox style="mso-fit-shape-to-text:t" inset="126pt,0,54pt,0">
                       <w:txbxContent>
                         <w:p>
@@ -1199,8 +1206,6 @@
                               <w:szCs w:val="28"/>
                             </w:rPr>
                           </w:pPr>
-                          <w:bookmarkStart w:id="1" w:name="_GoBack"/>
-                          <w:bookmarkEnd w:id="1"/>
                           <w:r>
                             <w:rPr>
                               <w:color w:val="FF0000"/>
@@ -1332,6 +1337,7 @@
                             <w:dataBinding w:prefixMappings="xmlns:ns0='http://schemas.microsoft.com/office/2006/coverPageProps' " w:xpath="/ns0:CoverPageProperties[1]/ns0:Abstract[1]" w:storeItemID="{55AF091B-3C7A-41E3-B477-F2FDAA23CFDA}"/>
                             <w:text w:multiLine="1"/>
                           </w:sdtPr>
+                          <w:sdtEndPr/>
                           <w:sdtContent>
                             <w:p>
                               <w:pPr>
@@ -1567,6 +1573,7 @@
     </w:p>
     <w:p>
       <w:pPr>
+        <w:ind w:left="708" w:hanging="708"/>
         <w:jc w:val="both"/>
         <w:rPr>
           <w:rFonts w:ascii="Arial" w:hAnsi="Arial" w:cs="Arial"/>
@@ -1655,7 +1662,16 @@
           <w:sz w:val="28"/>
           <w:szCs w:val="28"/>
         </w:rPr>
-        <w:t xml:space="preserve">llamados en este caso usuarios, se realizaran cotizaciones de productos que se tengan en el carro de compras, contacto con los vendedores por medio de </w:t>
+        <w:t xml:space="preserve">llamados en este caso usuarios, se </w:t>
+      </w:r>
+      <w:r>
+        <w:rPr>
+          <w:rFonts w:ascii="Arial" w:hAnsi="Arial" w:cs="Arial"/>
+          <w:sz w:val="28"/>
+          <w:szCs w:val="28"/>
+        </w:rPr>
+        <w:lastRenderedPageBreak/>
+        <w:t xml:space="preserve">realizaran cotizaciones de productos que se tengan en el carro de compras, contacto con los vendedores por medio de </w:t>
       </w:r>
       <w:proofErr w:type="spellStart"/>
       <w:r>
@@ -2191,6 +2207,7 @@
           <w:sz w:val="32"/>
           <w:szCs w:val="32"/>
         </w:rPr>
+        <w:lastRenderedPageBreak/>
         <w:t>Estudio de factibilidad</w:t>
       </w:r>
       <w:r>
@@ -2448,7 +2465,7 @@
           <w:noProof/>
           <w:sz w:val="28"/>
           <w:szCs w:val="28"/>
-          <w:lang w:eastAsia="es-MX"/>
+          <w:lang w:val="en-US"/>
         </w:rPr>
         <w:drawing>
           <wp:anchor distT="0" distB="0" distL="114300" distR="114300" simplePos="0" relativeHeight="251667456" behindDoc="1" locked="0" layoutInCell="1" allowOverlap="1" wp14:anchorId="5806CE0E" wp14:editId="181BC542">
@@ -2484,7 +2501,7 @@
                     </pic:cNvPicPr>
                   </pic:nvPicPr>
                   <pic:blipFill rotWithShape="1">
-                    <a:blip r:embed="rId9" cstate="print">
+                    <a:blip r:embed="rId8" cstate="print">
                       <a:extLst>
                         <a:ext uri="{28A0092B-C50C-407E-A947-70E740481C1C}">
                           <a14:useLocalDpi xmlns:a14="http://schemas.microsoft.com/office/drawing/2010/main" val="0"/>
@@ -2570,7 +2587,7 @@
           <w:noProof/>
           <w:sz w:val="28"/>
           <w:szCs w:val="28"/>
-          <w:lang w:eastAsia="es-MX"/>
+          <w:lang w:val="en-US"/>
         </w:rPr>
         <mc:AlternateContent>
           <mc:Choice Requires="wps">
@@ -2629,9 +2646,9 @@
               </wp:inline>
             </w:drawing>
           </mc:Choice>
-          <mc:Fallback xmlns:w16se="http://schemas.microsoft.com/office/word/2015/wordml/symex" xmlns:w15="http://schemas.microsoft.com/office/word/2012/wordml" xmlns:cx="http://schemas.microsoft.com/office/drawing/2014/chartex">
+          <mc:Fallback>
             <w:pict>
-              <v:rect w14:anchorId="61E2A467" id="Rectángulo 6" o:spid="_x0000_s1026" alt="HostPapa Web Hosting" style="width:24pt;height:24pt;visibility:visible;mso-wrap-style:square;mso-left-percent:-10001;mso-top-percent:-10001;mso-position-horizontal:absolute;mso-position-horizontal-relative:char;mso-position-vertical:absolute;mso-position-vertical-relative:line;mso-left-percent:-10001;mso-top-percent:-10001;v-text-anchor:top" o:gfxdata="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" filled="f" stroked="f">
+              <v:rect w14:anchorId="3F068F76" id="Rectángulo 6" o:spid="_x0000_s1026" alt="HostPapa Web Hosting" style="width:24pt;height:24pt;visibility:visible;mso-wrap-style:square;mso-left-percent:-10001;mso-top-percent:-10001;mso-position-horizontal:absolute;mso-position-horizontal-relative:char;mso-position-vertical:absolute;mso-position-vertical-relative:line;mso-left-percent:-10001;mso-top-percent:-10001;v-text-anchor:top" o:gfxdata="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" filled="f" stroked="f">
                 <o:lock v:ext="edit" aspectratio="t"/>
                 <w10:anchorlock/>
               </v:rect>
@@ -2684,7 +2701,7 @@
           <w:color w:val="333333"/>
           <w:sz w:val="28"/>
           <w:szCs w:val="28"/>
-          <w:lang w:eastAsia="es-MX"/>
+          <w:lang w:val="en-US"/>
         </w:rPr>
         <w:drawing>
           <wp:anchor distT="0" distB="0" distL="114300" distR="114300" simplePos="0" relativeHeight="251671552" behindDoc="1" locked="0" layoutInCell="1" allowOverlap="1" wp14:anchorId="196CF64C" wp14:editId="04317A1C">
@@ -2718,7 +2735,7 @@
                     <pic:cNvPicPr/>
                   </pic:nvPicPr>
                   <pic:blipFill rotWithShape="1">
-                    <a:blip r:embed="rId10">
+                    <a:blip r:embed="rId9">
                       <a:extLst>
                         <a:ext uri="{28A0092B-C50C-407E-A947-70E740481C1C}">
                           <a14:useLocalDpi xmlns:a14="http://schemas.microsoft.com/office/drawing/2010/main" val="0"/>
@@ -2907,7 +2924,7 @@
           <w:noProof/>
           <w:sz w:val="28"/>
           <w:szCs w:val="28"/>
-          <w:lang w:eastAsia="es-MX"/>
+          <w:lang w:val="en-US"/>
         </w:rPr>
         <w:drawing>
           <wp:anchor distT="0" distB="0" distL="114300" distR="114300" simplePos="0" relativeHeight="251668480" behindDoc="1" locked="0" layoutInCell="1" allowOverlap="1" wp14:anchorId="792635FF" wp14:editId="49F26FD2">
@@ -2943,7 +2960,7 @@
                     </pic:cNvPicPr>
                   </pic:nvPicPr>
                   <pic:blipFill>
-                    <a:blip r:embed="rId11" cstate="print">
+                    <a:blip r:embed="rId10" cstate="print">
                       <a:extLst>
                         <a:ext uri="{28A0092B-C50C-407E-A947-70E740481C1C}">
                           <a14:useLocalDpi xmlns:a14="http://schemas.microsoft.com/office/drawing/2010/main" val="0"/>
@@ -3120,6 +3137,7 @@
           <w:szCs w:val="28"/>
           <w:lang w:eastAsia="es-MX"/>
         </w:rPr>
+        <w:lastRenderedPageBreak/>
         <w:t xml:space="preserve">Hasta dos </w:t>
       </w:r>
       <w:proofErr w:type="spellStart"/>
@@ -3286,7 +3304,7 @@
           <w:color w:val="333333"/>
           <w:sz w:val="28"/>
           <w:szCs w:val="28"/>
-          <w:lang w:eastAsia="es-MX"/>
+          <w:lang w:val="en-US"/>
         </w:rPr>
         <w:drawing>
           <wp:anchor distT="0" distB="0" distL="114300" distR="114300" simplePos="0" relativeHeight="251669504" behindDoc="1" locked="0" layoutInCell="1" allowOverlap="1" wp14:anchorId="74B8B29D" wp14:editId="6CA91D61">
@@ -3320,7 +3338,7 @@
                     <pic:cNvPicPr/>
                   </pic:nvPicPr>
                   <pic:blipFill rotWithShape="1">
-                    <a:blip r:embed="rId12" cstate="print">
+                    <a:blip r:embed="rId11" cstate="print">
                       <a:extLst>
                         <a:ext uri="{28A0092B-C50C-407E-A947-70E740481C1C}">
                           <a14:useLocalDpi xmlns:a14="http://schemas.microsoft.com/office/drawing/2010/main" val="0"/>
@@ -3890,6 +3908,7 @@
                 <w:sz w:val="28"/>
                 <w:szCs w:val="28"/>
               </w:rPr>
+              <w:lastRenderedPageBreak/>
               <w:t>Cantidad</w:t>
             </w:r>
           </w:p>
@@ -4583,7 +4602,7 @@
           <w:noProof/>
           <w:sz w:val="28"/>
           <w:szCs w:val="28"/>
-          <w:lang w:eastAsia="es-MX"/>
+          <w:lang w:val="en-US"/>
         </w:rPr>
         <mc:AlternateContent>
           <mc:Choice Requires="wps">
@@ -4673,7 +4692,7 @@
           </mc:Choice>
           <mc:Fallback>
             <w:pict>
-              <v:shape id="Cuadro de texto 14" o:spid="_x0000_s1029" type="#_x0000_t202" style="position:absolute;left:0;text-align:left;margin-left:241.2pt;margin-top:.05pt;width:99pt;height:22.6pt;z-index:251673600;visibility:visible;mso-wrap-style:square;mso-width-percent:0;mso-height-percent:0;mso-wrap-distance-left:9pt;mso-wrap-distance-top:0;mso-wrap-distance-right:9pt;mso-wrap-distance-bottom:0;mso-position-horizontal:absolute;mso-position-horizontal-relative:text;mso-position-vertical:absolute;mso-position-vertical-relative:text;mso-width-percent:0;mso-height-percent:0;mso-width-relative:margin;mso-height-relative:margin;v-text-anchor:top" o:gfxdata="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" filled="f" strokeweight="1pt">
+              <v:shape w14:anchorId="2ED90541" id="Cuadro de texto 14" o:spid="_x0000_s1029" type="#_x0000_t202" style="position:absolute;left:0;text-align:left;margin-left:241.2pt;margin-top:.05pt;width:99pt;height:22.6pt;z-index:251673600;visibility:visible;mso-wrap-style:square;mso-width-percent:0;mso-height-percent:0;mso-wrap-distance-left:9pt;mso-wrap-distance-top:0;mso-wrap-distance-right:9pt;mso-wrap-distance-bottom:0;mso-position-horizontal:absolute;mso-position-horizontal-relative:text;mso-position-vertical:absolute;mso-position-vertical-relative:text;mso-width-percent:0;mso-height-percent:0;mso-width-relative:margin;mso-height-relative:margin;v-text-anchor:top" o:gfxdata="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" filled="f" strokeweight="1pt">
                 <v:textbox>
                   <w:txbxContent>
                     <w:p>
@@ -4705,7 +4724,7 @@
           <w:noProof/>
           <w:sz w:val="28"/>
           <w:szCs w:val="28"/>
-          <w:lang w:eastAsia="es-MX"/>
+          <w:lang w:val="en-US"/>
         </w:rPr>
         <mc:AlternateContent>
           <mc:Choice Requires="wps">
@@ -4795,7 +4814,7 @@
           </mc:Choice>
           <mc:Fallback>
             <w:pict>
-              <v:shape id="Cuadro de texto 18" o:spid="_x0000_s1030" type="#_x0000_t202" style="position:absolute;left:0;text-align:left;margin-left:49.7pt;margin-top:.05pt;width:100.9pt;height:22.6pt;z-index:251672576;visibility:visible;mso-wrap-style:square;mso-width-percent:0;mso-height-percent:0;mso-wrap-distance-left:9pt;mso-wrap-distance-top:0;mso-wrap-distance-right:9pt;mso-wrap-distance-bottom:0;mso-position-horizontal:right;mso-position-horizontal-relative:margin;mso-position-vertical:absolute;mso-position-vertical-relative:text;mso-width-percent:0;mso-height-percent:0;mso-width-relative:margin;mso-height-relative:margin;v-text-anchor:top" o:gfxdata="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" filled="f" strokeweight="1pt">
+              <v:shape w14:anchorId="07CA87B7" id="Cuadro de texto 18" o:spid="_x0000_s1030" type="#_x0000_t202" style="position:absolute;left:0;text-align:left;margin-left:49.7pt;margin-top:.05pt;width:100.9pt;height:22.6pt;z-index:251672576;visibility:visible;mso-wrap-style:square;mso-width-percent:0;mso-height-percent:0;mso-wrap-distance-left:9pt;mso-wrap-distance-top:0;mso-wrap-distance-right:9pt;mso-wrap-distance-bottom:0;mso-position-horizontal:right;mso-position-horizontal-relative:margin;mso-position-vertical:absolute;mso-position-vertical-relative:text;mso-width-percent:0;mso-height-percent:0;mso-width-relative:margin;mso-height-relative:margin;v-text-anchor:top" o:gfxdata="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" filled="f" strokeweight="1pt">
                 <v:textbox>
                   <w:txbxContent>
                     <w:p>
@@ -5414,7 +5433,7 @@
           <w:noProof/>
           <w:sz w:val="28"/>
           <w:szCs w:val="28"/>
-          <w:lang w:eastAsia="es-MX"/>
+          <w:lang w:val="en-US"/>
         </w:rPr>
         <mc:AlternateContent>
           <mc:Choice Requires="wps">
@@ -5504,7 +5523,7 @@
           </mc:Choice>
           <mc:Fallback>
             <w:pict>
-              <v:shape id="Cuadro de texto 2" o:spid="_x0000_s1031" type="#_x0000_t202" style="position:absolute;left:0;text-align:left;margin-left:247.2pt;margin-top:0;width:102pt;height:22.6pt;z-index:251675648;visibility:visible;mso-wrap-style:square;mso-width-percent:0;mso-height-percent:0;mso-wrap-distance-left:9pt;mso-wrap-distance-top:0;mso-wrap-distance-right:9pt;mso-wrap-distance-bottom:0;mso-position-horizontal:absolute;mso-position-horizontal-relative:text;mso-position-vertical:absolute;mso-position-vertical-relative:text;mso-width-percent:0;mso-height-percent:0;mso-width-relative:margin;mso-height-relative:margin;v-text-anchor:top" o:gfxdata="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" filled="f" strokeweight="1pt">
+              <v:shape w14:anchorId="49501336" id="Cuadro de texto 2" o:spid="_x0000_s1031" type="#_x0000_t202" style="position:absolute;left:0;text-align:left;margin-left:247.2pt;margin-top:0;width:102pt;height:22.6pt;z-index:251675648;visibility:visible;mso-wrap-style:square;mso-width-percent:0;mso-height-percent:0;mso-wrap-distance-left:9pt;mso-wrap-distance-top:0;mso-wrap-distance-right:9pt;mso-wrap-distance-bottom:0;mso-position-horizontal:absolute;mso-position-horizontal-relative:text;mso-position-vertical:absolute;mso-position-vertical-relative:text;mso-width-percent:0;mso-height-percent:0;mso-width-relative:margin;mso-height-relative:margin;v-text-anchor:top" o:gfxdata="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" filled="f" strokeweight="1pt">
                 <v:textbox>
                   <w:txbxContent>
                     <w:p>
@@ -5536,7 +5555,7 @@
           <w:noProof/>
           <w:sz w:val="28"/>
           <w:szCs w:val="28"/>
-          <w:lang w:eastAsia="es-MX"/>
+          <w:lang w:val="en-US"/>
         </w:rPr>
         <mc:AlternateContent>
           <mc:Choice Requires="wps">
@@ -5640,7 +5659,7 @@
           </mc:Choice>
           <mc:Fallback>
             <w:pict>
-              <v:shape id="Cuadro de texto 19" o:spid="_x0000_s1032" type="#_x0000_t202" style="position:absolute;left:0;text-align:left;margin-left:349.95pt;margin-top:0;width:88.5pt;height:22.6pt;z-index:251674624;visibility:visible;mso-wrap-style:square;mso-width-percent:0;mso-height-percent:0;mso-wrap-distance-left:9pt;mso-wrap-distance-top:0;mso-wrap-distance-right:9pt;mso-wrap-distance-bottom:0;mso-position-horizontal:absolute;mso-position-horizontal-relative:text;mso-position-vertical:absolute;mso-position-vertical-relative:text;mso-width-percent:0;mso-height-percent:0;mso-width-relative:margin;mso-height-relative:margin;v-text-anchor:top" o:gfxdata="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" filled="f" strokeweight="1pt">
+              <v:shape w14:anchorId="68D8CD00" id="Cuadro de texto 19" o:spid="_x0000_s1032" type="#_x0000_t202" style="position:absolute;left:0;text-align:left;margin-left:349.95pt;margin-top:0;width:88.5pt;height:22.6pt;z-index:251674624;visibility:visible;mso-wrap-style:square;mso-width-percent:0;mso-height-percent:0;mso-wrap-distance-left:9pt;mso-wrap-distance-top:0;mso-wrap-distance-right:9pt;mso-wrap-distance-bottom:0;mso-position-horizontal:absolute;mso-position-horizontal-relative:text;mso-position-vertical:absolute;mso-position-vertical-relative:text;mso-width-percent:0;mso-height-percent:0;mso-width-relative:margin;mso-height-relative:margin;v-text-anchor:top" o:gfxdata="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" filled="f" strokeweight="1pt">
                 <v:textbox>
                   <w:txbxContent>
                     <w:p>
@@ -5976,6 +5995,7 @@
           <w:sz w:val="32"/>
           <w:szCs w:val="32"/>
         </w:rPr>
+        <w:lastRenderedPageBreak/>
         <w:t>Conclusión.</w:t>
       </w:r>
     </w:p>
@@ -6123,7 +6143,7 @@
           <w:noProof/>
           <w:sz w:val="28"/>
           <w:szCs w:val="28"/>
-          <w:lang w:eastAsia="es-MX"/>
+          <w:lang w:val="en-US"/>
         </w:rPr>
         <w:drawing>
           <wp:inline distT="0" distB="0" distL="0" distR="0" wp14:anchorId="2F9965FF" wp14:editId="2AEABFFB">
@@ -6143,7 +6163,7 @@
                     </pic:cNvPicPr>
                   </pic:nvPicPr>
                   <pic:blipFill>
-                    <a:blip r:embed="rId13">
+                    <a:blip r:embed="rId12">
                       <a:extLst>
                         <a:ext uri="{28A0092B-C50C-407E-A947-70E740481C1C}">
                           <a14:useLocalDpi xmlns:a14="http://schemas.microsoft.com/office/drawing/2010/main" val="0"/>
@@ -6190,6 +6210,7 @@
           <w:sz w:val="28"/>
           <w:szCs w:val="28"/>
         </w:rPr>
+        <w:lastRenderedPageBreak/>
         <w:t>1. Análisis y definición de requerimientos Los servicios, las restricciones y las metas del sistema se establecen mediante consulta a los usuarios del sistema. Luego, se definen con detalle y sirven como una especificación del sistema.</w:t>
       </w:r>
     </w:p>
@@ -6298,6 +6319,7 @@
           <w:sz w:val="28"/>
           <w:szCs w:val="28"/>
         </w:rPr>
+        <w:lastRenderedPageBreak/>
         <w:t>En conclusión, y en pocas palabras, elegimos este modelo, ya que tenemos conocimiento de nuestras propias capacidades habilidades, y somos conscientes de que muy posiblemente tendremos que retroceder en repetidas ocasiones a corregir un par de problemas en algunas etapas del desarrollo.</w:t>
       </w:r>
     </w:p>
@@ -6714,7 +6736,23 @@
           <w:sz w:val="28"/>
           <w:szCs w:val="28"/>
         </w:rPr>
-        <w:t xml:space="preserve">Cuando se inicie sesión como administrador se podrán ver: </w:t>
+        <w:t>Cuando se inicie sesión co</w:t>
+      </w:r>
+      <w:r>
+        <w:rPr>
+          <w:rFonts w:ascii="Arial" w:hAnsi="Arial" w:cs="Arial"/>
+          <w:sz w:val="28"/>
+          <w:szCs w:val="28"/>
+        </w:rPr>
+        <w:t xml:space="preserve">mo administrador se podrán ver </w:t>
+      </w:r>
+      <w:r>
+        <w:rPr>
+          <w:rFonts w:ascii="Arial" w:hAnsi="Arial" w:cs="Arial"/>
+          <w:sz w:val="28"/>
+          <w:szCs w:val="28"/>
+        </w:rPr>
+        <w:t>la tabla de pedidos</w:t>
       </w:r>
     </w:p>
     <w:p>
@@ -6737,7 +6775,7 @@
           <w:sz w:val="28"/>
           <w:szCs w:val="28"/>
         </w:rPr>
-        <w:t>la tabla de pedidos</w:t>
+        <w:t>menú para hacer administrador a un usuario</w:t>
       </w:r>
     </w:p>
     <w:p>
@@ -6760,16 +6798,37 @@
           <w:sz w:val="28"/>
           <w:szCs w:val="28"/>
         </w:rPr>
-        <w:t>menú para hacer administrador a un usuario</w:t>
+        <w:t>Al realizar un pedido el sistema proporcionará automáticamente una fecha</w:t>
+      </w:r>
+      <w:r>
+        <w:rPr>
+          <w:rFonts w:ascii="Arial" w:hAnsi="Arial" w:cs="Arial"/>
+          <w:sz w:val="28"/>
+          <w:szCs w:val="28"/>
+        </w:rPr>
+        <w:t xml:space="preserve"> </w:t>
+      </w:r>
+      <w:r>
+        <w:rPr>
+          <w:rFonts w:ascii="Arial" w:hAnsi="Arial" w:cs="Arial"/>
+          <w:sz w:val="28"/>
+          <w:szCs w:val="28"/>
+        </w:rPr>
+        <w:t xml:space="preserve">de entrega del pedido, en una vista previa </w:t>
+      </w:r>
+      <w:bookmarkStart w:id="0" w:name="_GoBack"/>
+      <w:bookmarkEnd w:id="0"/>
+      <w:r>
+        <w:rPr>
+          <w:rFonts w:ascii="Arial" w:hAnsi="Arial" w:cs="Arial"/>
+          <w:sz w:val="28"/>
+          <w:szCs w:val="28"/>
+        </w:rPr>
+        <w:t>antes de confirmar la compra.</w:t>
       </w:r>
     </w:p>
     <w:p>
       <w:pPr>
-        <w:pStyle w:val="Prrafodelista"/>
-        <w:numPr>
-          <w:ilvl w:val="0"/>
-          <w:numId w:val="5"/>
-        </w:numPr>
         <w:jc w:val="both"/>
         <w:rPr>
           <w:rFonts w:ascii="Arial" w:hAnsi="Arial" w:cs="Arial"/>
@@ -6777,22 +6836,9 @@
           <w:szCs w:val="28"/>
         </w:rPr>
       </w:pPr>
-      <w:r>
-        <w:rPr>
-          <w:rFonts w:ascii="Arial" w:hAnsi="Arial" w:cs="Arial"/>
-          <w:sz w:val="28"/>
-          <w:szCs w:val="28"/>
-        </w:rPr>
-        <w:t>Al realizar un pedido el sistema proporcionará automáticamente una fecha</w:t>
-      </w:r>
     </w:p>
     <w:p>
       <w:pPr>
-        <w:pStyle w:val="Prrafodelista"/>
-        <w:numPr>
-          <w:ilvl w:val="0"/>
-          <w:numId w:val="5"/>
-        </w:numPr>
         <w:jc w:val="both"/>
         <w:rPr>
           <w:rFonts w:ascii="Arial" w:hAnsi="Arial" w:cs="Arial"/>
@@ -6800,14 +6846,6 @@
           <w:szCs w:val="28"/>
         </w:rPr>
       </w:pPr>
-      <w:r>
-        <w:rPr>
-          <w:rFonts w:ascii="Arial" w:hAnsi="Arial" w:cs="Arial"/>
-          <w:sz w:val="28"/>
-          <w:szCs w:val="28"/>
-        </w:rPr>
-        <w:t>de entrega del pedido, en una vista previa antes de confirmar la compra.</w:t>
-      </w:r>
     </w:p>
     <w:p>
       <w:pPr>
@@ -6818,6 +6856,22 @@
           <w:szCs w:val="28"/>
         </w:rPr>
       </w:pPr>
+      <w:r>
+        <w:rPr>
+          <w:rFonts w:ascii="Arial" w:hAnsi="Arial" w:cs="Arial"/>
+          <w:sz w:val="28"/>
+          <w:szCs w:val="28"/>
+        </w:rPr>
+        <w:t>Para el desarrollo del proyecto, se requiere</w:t>
+      </w:r>
+      <w:r>
+        <w:rPr>
+          <w:rFonts w:ascii="Arial" w:hAnsi="Arial" w:cs="Arial"/>
+          <w:sz w:val="28"/>
+          <w:szCs w:val="28"/>
+        </w:rPr>
+        <w:t>:</w:t>
+      </w:r>
     </w:p>
     <w:p>
       <w:pPr>
@@ -6828,48 +6882,13 @@
           <w:szCs w:val="28"/>
         </w:rPr>
       </w:pPr>
-    </w:p>
-    <w:p>
-      <w:pPr>
-        <w:jc w:val="both"/>
-        <w:rPr>
-          <w:rFonts w:ascii="Arial" w:hAnsi="Arial" w:cs="Arial"/>
-          <w:sz w:val="28"/>
-          <w:szCs w:val="28"/>
-        </w:rPr>
-      </w:pPr>
-      <w:r>
-        <w:rPr>
-          <w:rFonts w:ascii="Arial" w:hAnsi="Arial" w:cs="Arial"/>
-          <w:sz w:val="28"/>
-          <w:szCs w:val="28"/>
-        </w:rPr>
-        <w:t>Para el desarrollo del proyecto, se requiere</w:t>
-      </w:r>
-      <w:r>
-        <w:rPr>
-          <w:rFonts w:ascii="Arial" w:hAnsi="Arial" w:cs="Arial"/>
-          <w:sz w:val="28"/>
-          <w:szCs w:val="28"/>
-        </w:rPr>
-        <w:t>:</w:t>
-      </w:r>
-    </w:p>
-    <w:p>
-      <w:pPr>
-        <w:jc w:val="both"/>
-        <w:rPr>
-          <w:rFonts w:ascii="Arial" w:hAnsi="Arial" w:cs="Arial"/>
-          <w:sz w:val="28"/>
-          <w:szCs w:val="28"/>
-        </w:rPr>
-      </w:pPr>
-      <w:r>
-        <w:rPr>
-          <w:rFonts w:ascii="Arial" w:hAnsi="Arial" w:cs="Arial"/>
-          <w:sz w:val="28"/>
-          <w:szCs w:val="28"/>
-        </w:rPr>
+      <w:r>
+        <w:rPr>
+          <w:rFonts w:ascii="Arial" w:hAnsi="Arial" w:cs="Arial"/>
+          <w:sz w:val="28"/>
+          <w:szCs w:val="28"/>
+        </w:rPr>
+        <w:lastRenderedPageBreak/>
         <w:t>U</w:t>
       </w:r>
       <w:r>
@@ -7609,6 +7628,7 @@
           <w:sz w:val="28"/>
           <w:szCs w:val="28"/>
         </w:rPr>
+        <w:lastRenderedPageBreak/>
         <w:t xml:space="preserve">El usuario del sistema será autentificado mediante un nombre de usuario y un </w:t>
       </w:r>
       <w:proofErr w:type="spellStart"/>
@@ -8170,6 +8190,7 @@
           <w:sz w:val="32"/>
           <w:szCs w:val="32"/>
         </w:rPr>
+        <w:lastRenderedPageBreak/>
         <w:t>Cronograma de actividades</w:t>
       </w:r>
     </w:p>
@@ -23814,6 +23835,7 @@
         <w:rPr>
           <w:noProof/>
         </w:rPr>
+        <w:lastRenderedPageBreak/>
         <w:pict>
           <v:shapetype id="_x0000_t75" coordsize="21600,21600" o:spt="75" o:preferrelative="t" path="m@4@5l@4@11@9@11@9@5xe" filled="f" stroked="f">
             <v:stroke joinstyle="miter"/>
@@ -23835,7 +23857,7 @@
             <o:lock v:ext="edit" aspectratio="t"/>
           </v:shapetype>
           <v:shape id="_x0000_s1028" type="#_x0000_t75" style="position:absolute;margin-left:21.85pt;margin-top:330.1pt;width:441.75pt;height:363pt;z-index:251680768;mso-position-horizontal-relative:text;mso-position-vertical-relative:text">
-            <v:imagedata r:id="rId14" o:title="Diagrama de secuencia-Actualizacion de inisio"/>
+            <v:imagedata r:id="rId13" o:title="Diagrama de secuencia-Actualizacion de inisio"/>
             <w10:wrap type="square"/>
           </v:shape>
         </w:pict>
@@ -23847,7 +23869,7 @@
           <w:noProof/>
           <w:sz w:val="32"/>
           <w:szCs w:val="32"/>
-          <w:lang w:eastAsia="es-MX"/>
+          <w:lang w:val="en-US"/>
         </w:rPr>
         <w:drawing>
           <wp:anchor distT="0" distB="0" distL="114300" distR="114300" simplePos="0" relativeHeight="251657728" behindDoc="0" locked="0" layoutInCell="1" allowOverlap="1" wp14:anchorId="49E557F2" wp14:editId="7E6BADA9">
@@ -23875,7 +23897,7 @@
                     </pic:cNvPicPr>
                   </pic:nvPicPr>
                   <pic:blipFill>
-                    <a:blip r:embed="rId15">
+                    <a:blip r:embed="rId14">
                       <a:extLst>
                         <a:ext uri="{28A0092B-C50C-407E-A947-70E740481C1C}">
                           <a14:useLocalDpi xmlns:a14="http://schemas.microsoft.com/office/drawing/2010/main" val="0"/>
@@ -23936,9 +23958,10 @@
         <w:rPr>
           <w:noProof/>
         </w:rPr>
+        <w:lastRenderedPageBreak/>
         <w:pict>
           <v:shape id="_x0000_s1029" type="#_x0000_t75" style="position:absolute;left:0;text-align:left;margin-left:0;margin-top:-64.65pt;width:382.5pt;height:316.5pt;z-index:251682816;mso-position-horizontal:center;mso-position-horizontal-relative:text;mso-position-vertical-relative:text">
-            <v:imagedata r:id="rId16" o:title="Casos de uso-Registro usuario"/>
+            <v:imagedata r:id="rId15" o:title="Casos de uso-Registro usuario"/>
             <w10:wrap type="square"/>
           </v:shape>
         </w:pict>
@@ -24069,7 +24092,7 @@
           <w:noProof/>
           <w:sz w:val="32"/>
           <w:szCs w:val="32"/>
-          <w:lang w:eastAsia="es-MX"/>
+          <w:lang w:val="en-US"/>
         </w:rPr>
         <w:drawing>
           <wp:inline distT="0" distB="0" distL="0" distR="0" wp14:anchorId="22DF22D0">
@@ -24089,7 +24112,7 @@
                     </pic:cNvPicPr>
                   </pic:nvPicPr>
                   <pic:blipFill>
-                    <a:blip r:embed="rId17">
+                    <a:blip r:embed="rId16">
                       <a:extLst>
                         <a:ext uri="{28A0092B-C50C-407E-A947-70E740481C1C}">
                           <a14:useLocalDpi xmlns:a14="http://schemas.microsoft.com/office/drawing/2010/main" val="0"/>
@@ -24157,9 +24180,10 @@
           <w:sz w:val="32"/>
           <w:szCs w:val="32"/>
         </w:rPr>
+        <w:lastRenderedPageBreak/>
         <w:pict>
-          <v:shape id="_x0000_i1025" type="#_x0000_t75" style="width:326.95pt;height:312.55pt">
-            <v:imagedata r:id="rId18" o:title="Casos de uso-registrar administradores"/>
+          <v:shape id="_x0000_i1025" type="#_x0000_t75" style="width:327pt;height:312.75pt">
+            <v:imagedata r:id="rId17" o:title="Casos de uso-registrar administradores"/>
           </v:shape>
         </w:pict>
       </w:r>
@@ -24180,7 +24204,7 @@
           <w:noProof/>
           <w:sz w:val="28"/>
           <w:szCs w:val="28"/>
-          <w:lang w:eastAsia="es-MX"/>
+          <w:lang w:val="en-US"/>
         </w:rPr>
         <w:drawing>
           <wp:inline distT="0" distB="0" distL="0" distR="0">
@@ -24200,7 +24224,7 @@
                     </pic:cNvPicPr>
                   </pic:nvPicPr>
                   <pic:blipFill>
-                    <a:blip r:embed="rId19">
+                    <a:blip r:embed="rId18">
                       <a:extLst>
                         <a:ext uri="{28A0092B-C50C-407E-A947-70E740481C1C}">
                           <a14:useLocalDpi xmlns:a14="http://schemas.microsoft.com/office/drawing/2010/main" val="0"/>
@@ -24260,9 +24284,10 @@
           <w:sz w:val="32"/>
           <w:szCs w:val="32"/>
         </w:rPr>
+        <w:lastRenderedPageBreak/>
         <w:pict>
-          <v:shape id="_x0000_i1026" type="#_x0000_t75" style="width:290.85pt;height:313.65pt">
-            <v:imagedata r:id="rId20" o:title="Casos de uso-pagos"/>
+          <v:shape id="_x0000_i1026" type="#_x0000_t75" style="width:291pt;height:313.5pt">
+            <v:imagedata r:id="rId19" o:title="Casos de uso-pagos"/>
           </v:shape>
         </w:pict>
       </w:r>
@@ -24283,7 +24308,7 @@
           <w:noProof/>
           <w:sz w:val="28"/>
           <w:szCs w:val="28"/>
-          <w:lang w:eastAsia="es-MX"/>
+          <w:lang w:val="en-US"/>
         </w:rPr>
         <w:drawing>
           <wp:inline distT="0" distB="0" distL="0" distR="0">
@@ -24303,7 +24328,7 @@
                     </pic:cNvPicPr>
                   </pic:nvPicPr>
                   <pic:blipFill>
-                    <a:blip r:embed="rId21">
+                    <a:blip r:embed="rId20">
                       <a:extLst>
                         <a:ext uri="{28A0092B-C50C-407E-A947-70E740481C1C}">
                           <a14:useLocalDpi xmlns:a14="http://schemas.microsoft.com/office/drawing/2010/main" val="0"/>
@@ -24363,9 +24388,10 @@
           <w:sz w:val="32"/>
           <w:szCs w:val="32"/>
         </w:rPr>
+        <w:lastRenderedPageBreak/>
         <w:pict>
-          <v:shape id="_x0000_i1027" type="#_x0000_t75" style="width:343.5pt;height:347.15pt">
-            <v:imagedata r:id="rId22" o:title="Casos de uso-generar reporte"/>
+          <v:shape id="_x0000_i1027" type="#_x0000_t75" style="width:343.5pt;height:347.25pt">
+            <v:imagedata r:id="rId21" o:title="Casos de uso-generar reporte"/>
           </v:shape>
         </w:pict>
       </w:r>
@@ -24386,7 +24412,7 @@
           <w:noProof/>
           <w:sz w:val="28"/>
           <w:szCs w:val="28"/>
-          <w:lang w:eastAsia="es-MX"/>
+          <w:lang w:val="en-US"/>
         </w:rPr>
         <w:drawing>
           <wp:inline distT="0" distB="0" distL="0" distR="0">
@@ -24406,7 +24432,7 @@
                     </pic:cNvPicPr>
                   </pic:nvPicPr>
                   <pic:blipFill>
-                    <a:blip r:embed="rId23">
+                    <a:blip r:embed="rId22">
                       <a:extLst>
                         <a:ext uri="{28A0092B-C50C-407E-A947-70E740481C1C}">
                           <a14:useLocalDpi xmlns:a14="http://schemas.microsoft.com/office/drawing/2010/main" val="0"/>
@@ -24478,8 +24504,8 @@
           <w:szCs w:val="32"/>
         </w:rPr>
         <w:pict>
-          <v:shape id="_x0000_i1028" type="#_x0000_t75" style="width:346.3pt;height:339.85pt">
-            <v:imagedata r:id="rId24" o:title="Casos de uso-filtrar productos"/>
+          <v:shape id="_x0000_i1028" type="#_x0000_t75" style="width:346.5pt;height:339.75pt">
+            <v:imagedata r:id="rId23" o:title="Casos de uso-filtrar productos"/>
           </v:shape>
         </w:pict>
       </w:r>
@@ -24501,7 +24527,7 @@
           <w:noProof/>
           <w:sz w:val="32"/>
           <w:szCs w:val="32"/>
-          <w:lang w:eastAsia="es-MX"/>
+          <w:lang w:val="en-US"/>
         </w:rPr>
         <w:drawing>
           <wp:inline distT="0" distB="0" distL="0" distR="0" wp14:anchorId="4EEA041F">
@@ -24521,7 +24547,7 @@
                     </pic:cNvPicPr>
                   </pic:nvPicPr>
                   <pic:blipFill>
-                    <a:blip r:embed="rId25">
+                    <a:blip r:embed="rId24">
                       <a:extLst>
                         <a:ext uri="{28A0092B-C50C-407E-A947-70E740481C1C}">
                           <a14:useLocalDpi xmlns:a14="http://schemas.microsoft.com/office/drawing/2010/main" val="0"/>
@@ -24578,9 +24604,10 @@
           <w:sz w:val="32"/>
           <w:szCs w:val="32"/>
         </w:rPr>
+        <w:lastRenderedPageBreak/>
         <w:pict>
-          <v:shape id="_x0000_i1029" type="#_x0000_t75" style="width:393.65pt;height:322.65pt">
-            <v:imagedata r:id="rId26" o:title="Casos de uso-buscar pedido"/>
+          <v:shape id="_x0000_i1029" type="#_x0000_t75" style="width:393.75pt;height:322.5pt">
+            <v:imagedata r:id="rId25" o:title="Casos de uso-buscar pedido"/>
           </v:shape>
         </w:pict>
       </w:r>
@@ -24591,7 +24618,7 @@
           <w:noProof/>
           <w:sz w:val="32"/>
           <w:szCs w:val="32"/>
-          <w:lang w:eastAsia="es-MX"/>
+          <w:lang w:val="en-US"/>
         </w:rPr>
         <w:drawing>
           <wp:inline distT="0" distB="0" distL="0" distR="0" wp14:anchorId="5E45E756">
@@ -24611,7 +24638,7 @@
                     </pic:cNvPicPr>
                   </pic:nvPicPr>
                   <pic:blipFill>
-                    <a:blip r:embed="rId27">
+                    <a:blip r:embed="rId26">
                       <a:extLst>
                         <a:ext uri="{28A0092B-C50C-407E-A947-70E740481C1C}">
                           <a14:useLocalDpi xmlns:a14="http://schemas.microsoft.com/office/drawing/2010/main" val="0"/>
@@ -24657,9 +24684,10 @@
           <w:sz w:val="32"/>
           <w:szCs w:val="32"/>
         </w:rPr>
+        <w:lastRenderedPageBreak/>
         <w:pict>
-          <v:shape id="_x0000_i1030" type="#_x0000_t75" style="width:322.4pt;height:362.4pt">
-            <v:imagedata r:id="rId28" o:title="Casos de uso-Compras"/>
+          <v:shape id="_x0000_i1030" type="#_x0000_t75" style="width:322.5pt;height:362.25pt">
+            <v:imagedata r:id="rId27" o:title="Casos de uso-Compras"/>
           </v:shape>
         </w:pict>
       </w:r>
@@ -24680,7 +24708,7 @@
           <w:noProof/>
           <w:sz w:val="28"/>
           <w:szCs w:val="28"/>
-          <w:lang w:eastAsia="es-MX"/>
+          <w:lang w:val="en-US"/>
         </w:rPr>
         <w:drawing>
           <wp:inline distT="0" distB="0" distL="0" distR="0">
@@ -24700,7 +24728,7 @@
                     </pic:cNvPicPr>
                   </pic:nvPicPr>
                   <pic:blipFill>
-                    <a:blip r:embed="rId29">
+                    <a:blip r:embed="rId28">
                       <a:extLst>
                         <a:ext uri="{28A0092B-C50C-407E-A947-70E740481C1C}">
                           <a14:useLocalDpi xmlns:a14="http://schemas.microsoft.com/office/drawing/2010/main" val="0"/>
@@ -24770,7 +24798,7 @@
         </w:rPr>
         <w:pict>
           <v:shape id="_x0000_s1027" type="#_x0000_t75" style="position:absolute;left:0;text-align:left;margin-left:0;margin-top:-.35pt;width:392.85pt;height:304.45pt;z-index:251678720;mso-position-horizontal:center;mso-position-horizontal-relative:text;mso-position-vertical:absolute;mso-position-vertical-relative:text">
-            <v:imagedata r:id="rId30" o:title="Casos de uso-actualizar informacion usuario"/>
+            <v:imagedata r:id="rId29" o:title="Casos de uso-actualizar informacion usuario"/>
             <w10:wrap type="square"/>
           </v:shape>
         </w:pict>
@@ -24782,7 +24810,7 @@
           <w:noProof/>
           <w:sz w:val="32"/>
           <w:szCs w:val="32"/>
-          <w:lang w:eastAsia="es-MX"/>
+          <w:lang w:val="en-US"/>
         </w:rPr>
         <w:drawing>
           <wp:anchor distT="0" distB="0" distL="114300" distR="114300" simplePos="0" relativeHeight="251658752" behindDoc="0" locked="0" layoutInCell="1" allowOverlap="1" wp14:anchorId="42B06309" wp14:editId="03D4349A">
@@ -24810,7 +24838,7 @@
                     </pic:cNvPicPr>
                   </pic:nvPicPr>
                   <pic:blipFill>
-                    <a:blip r:embed="rId31">
+                    <a:blip r:embed="rId30">
                       <a:extLst>
                         <a:ext uri="{28A0092B-C50C-407E-A947-70E740481C1C}">
                           <a14:useLocalDpi xmlns:a14="http://schemas.microsoft.com/office/drawing/2010/main" val="0"/>
@@ -24916,8 +24944,9 @@
           <w:noProof/>
           <w:sz w:val="28"/>
           <w:szCs w:val="28"/>
-          <w:lang w:eastAsia="es-MX"/>
-        </w:rPr>
+          <w:lang w:val="en-US"/>
+        </w:rPr>
+        <w:lastRenderedPageBreak/>
         <w:drawing>
           <wp:inline distT="0" distB="0" distL="0" distR="0">
             <wp:extent cx="5612130" cy="2190874"/>
@@ -24936,7 +24965,7 @@
                     </pic:cNvPicPr>
                   </pic:nvPicPr>
                   <pic:blipFill>
-                    <a:blip r:embed="rId32">
+                    <a:blip r:embed="rId31">
                       <a:extLst>
                         <a:ext uri="{28A0092B-C50C-407E-A947-70E740481C1C}">
                           <a14:useLocalDpi xmlns:a14="http://schemas.microsoft.com/office/drawing/2010/main" val="0"/>
@@ -24969,7 +24998,6 @@
       </w:r>
       <w:r>
         <w:rPr>
-          <w:rStyle w:val="Normal"/>
           <w:rFonts w:ascii="Times New Roman" w:eastAsia="Times New Roman" w:hAnsi="Times New Roman" w:cs="Times New Roman"/>
           <w:snapToGrid w:val="0"/>
           <w:color w:val="000000"/>
@@ -24989,7 +25017,7 @@
           <w:noProof/>
           <w:sz w:val="28"/>
           <w:szCs w:val="28"/>
-          <w:lang w:eastAsia="es-MX"/>
+          <w:lang w:val="en-US"/>
         </w:rPr>
         <w:drawing>
           <wp:inline distT="0" distB="0" distL="0" distR="0">
@@ -25009,7 +25037,7 @@
                     </pic:cNvPicPr>
                   </pic:nvPicPr>
                   <pic:blipFill>
-                    <a:blip r:embed="rId33">
+                    <a:blip r:embed="rId32">
                       <a:extLst>
                         <a:ext uri="{28A0092B-C50C-407E-A947-70E740481C1C}">
                           <a14:useLocalDpi xmlns:a14="http://schemas.microsoft.com/office/drawing/2010/main" val="0"/>
@@ -25042,7 +25070,6 @@
       </w:r>
       <w:r>
         <w:rPr>
-          <w:rStyle w:val="Normal"/>
           <w:rFonts w:ascii="Times New Roman" w:eastAsia="Times New Roman" w:hAnsi="Times New Roman" w:cs="Times New Roman"/>
           <w:snapToGrid w:val="0"/>
           <w:color w:val="000000"/>
@@ -25067,7 +25094,7 @@
           <w:u w:color="000000"/>
           <w:bdr w:val="none" w:sz="0" w:space="0" w:color="000000"/>
           <w:shd w:val="clear" w:color="000000" w:fill="000000"/>
-          <w:lang w:eastAsia="es-MX"/>
+          <w:lang w:val="en-US"/>
         </w:rPr>
         <w:drawing>
           <wp:inline distT="0" distB="0" distL="0" distR="0">
@@ -25087,7 +25114,7 @@
                     </pic:cNvPicPr>
                   </pic:nvPicPr>
                   <pic:blipFill rotWithShape="1">
-                    <a:blip r:embed="rId34">
+                    <a:blip r:embed="rId33">
                       <a:extLst>
                         <a:ext uri="{28A0092B-C50C-407E-A947-70E740481C1C}">
                           <a14:useLocalDpi xmlns:a14="http://schemas.microsoft.com/office/drawing/2010/main" val="0"/>
@@ -25192,8 +25219,9 @@
           <w:noProof/>
           <w:sz w:val="28"/>
           <w:szCs w:val="28"/>
-          <w:lang w:eastAsia="es-MX"/>
-        </w:rPr>
+          <w:lang w:val="en-US"/>
+        </w:rPr>
+        <w:lastRenderedPageBreak/>
         <w:drawing>
           <wp:inline distT="0" distB="0" distL="0" distR="0">
             <wp:extent cx="5612130" cy="1822120"/>
@@ -25212,7 +25240,7 @@
                     </pic:cNvPicPr>
                   </pic:nvPicPr>
                   <pic:blipFill>
-                    <a:blip r:embed="rId35" cstate="print">
+                    <a:blip r:embed="rId34" cstate="print">
                       <a:extLst>
                         <a:ext uri="{28A0092B-C50C-407E-A947-70E740481C1C}">
                           <a14:useLocalDpi xmlns:a14="http://schemas.microsoft.com/office/drawing/2010/main" val="0"/>
@@ -25245,7 +25273,6 @@
       </w:r>
       <w:r>
         <w:rPr>
-          <w:rStyle w:val="Normal"/>
           <w:rFonts w:ascii="Times New Roman" w:eastAsia="Times New Roman" w:hAnsi="Times New Roman" w:cs="Times New Roman"/>
           <w:snapToGrid w:val="0"/>
           <w:color w:val="000000"/>
@@ -25265,7 +25292,7 @@
           <w:noProof/>
           <w:sz w:val="28"/>
           <w:szCs w:val="28"/>
-          <w:lang w:eastAsia="es-MX"/>
+          <w:lang w:val="en-US"/>
         </w:rPr>
         <w:drawing>
           <wp:inline distT="0" distB="0" distL="0" distR="0">
@@ -25285,7 +25312,7 @@
                     </pic:cNvPicPr>
                   </pic:nvPicPr>
                   <pic:blipFill>
-                    <a:blip r:embed="rId36" cstate="print">
+                    <a:blip r:embed="rId35" cstate="print">
                       <a:extLst>
                         <a:ext uri="{28A0092B-C50C-407E-A947-70E740481C1C}">
                           <a14:useLocalDpi xmlns:a14="http://schemas.microsoft.com/office/drawing/2010/main" val="0"/>
@@ -25318,7 +25345,6 @@
       </w:r>
       <w:r>
         <w:rPr>
-          <w:rStyle w:val="Normal"/>
           <w:rFonts w:ascii="Times New Roman" w:eastAsia="Times New Roman" w:hAnsi="Times New Roman" w:cs="Times New Roman"/>
           <w:snapToGrid w:val="0"/>
           <w:color w:val="000000"/>
@@ -25343,7 +25369,7 @@
           <w:u w:color="000000"/>
           <w:bdr w:val="none" w:sz="0" w:space="0" w:color="000000"/>
           <w:shd w:val="clear" w:color="000000" w:fill="000000"/>
-          <w:lang w:eastAsia="es-MX"/>
+          <w:lang w:val="en-US"/>
         </w:rPr>
         <w:drawing>
           <wp:inline distT="0" distB="0" distL="0" distR="0">
@@ -25363,7 +25389,7 @@
                     </pic:cNvPicPr>
                   </pic:nvPicPr>
                   <pic:blipFill>
-                    <a:blip r:embed="rId37" cstate="print">
+                    <a:blip r:embed="rId36" cstate="print">
                       <a:extLst>
                         <a:ext uri="{28A0092B-C50C-407E-A947-70E740481C1C}">
                           <a14:useLocalDpi xmlns:a14="http://schemas.microsoft.com/office/drawing/2010/main" val="0"/>
@@ -25396,7 +25422,6 @@
       </w:r>
       <w:r>
         <w:rPr>
-          <w:rStyle w:val="Normal"/>
           <w:rFonts w:ascii="Times New Roman" w:eastAsia="Times New Roman" w:hAnsi="Times New Roman" w:cs="Times New Roman"/>
           <w:snapToGrid w:val="0"/>
           <w:color w:val="000000"/>
@@ -25421,8 +25446,9 @@
           <w:u w:color="000000"/>
           <w:bdr w:val="none" w:sz="0" w:space="0" w:color="000000"/>
           <w:shd w:val="clear" w:color="000000" w:fill="000000"/>
-          <w:lang w:eastAsia="es-MX"/>
-        </w:rPr>
+          <w:lang w:val="en-US"/>
+        </w:rPr>
+        <w:lastRenderedPageBreak/>
         <w:drawing>
           <wp:inline distT="0" distB="0" distL="0" distR="0">
             <wp:extent cx="5612130" cy="3853104"/>
@@ -25441,7 +25467,7 @@
                     </pic:cNvPicPr>
                   </pic:nvPicPr>
                   <pic:blipFill>
-                    <a:blip r:embed="rId38" cstate="print">
+                    <a:blip r:embed="rId37" cstate="print">
                       <a:extLst>
                         <a:ext uri="{28A0092B-C50C-407E-A947-70E740481C1C}">
                           <a14:useLocalDpi xmlns:a14="http://schemas.microsoft.com/office/drawing/2010/main" val="0"/>
@@ -25474,7 +25500,6 @@
       </w:r>
       <w:r>
         <w:rPr>
-          <w:rStyle w:val="Normal"/>
           <w:rFonts w:ascii="Times New Roman" w:eastAsia="Times New Roman" w:hAnsi="Times New Roman" w:cs="Times New Roman"/>
           <w:snapToGrid w:val="0"/>
           <w:color w:val="000000"/>
@@ -25511,7 +25536,7 @@
           <w:u w:color="000000"/>
           <w:bdr w:val="none" w:sz="0" w:space="0" w:color="000000"/>
           <w:shd w:val="clear" w:color="000000" w:fill="000000"/>
-          <w:lang w:eastAsia="es-MX"/>
+          <w:lang w:val="en-US"/>
         </w:rPr>
         <w:drawing>
           <wp:inline distT="0" distB="0" distL="0" distR="0" wp14:anchorId="277E3EA1" wp14:editId="3135655B">
@@ -25531,7 +25556,7 @@
                     </pic:cNvPicPr>
                   </pic:nvPicPr>
                   <pic:blipFill>
-                    <a:blip r:embed="rId39">
+                    <a:blip r:embed="rId38">
                       <a:extLst>
                         <a:ext uri="{28A0092B-C50C-407E-A947-70E740481C1C}">
                           <a14:useLocalDpi xmlns:a14="http://schemas.microsoft.com/office/drawing/2010/main" val="0"/>
@@ -25609,8 +25634,9 @@
       <w:r>
         <w:rPr>
           <w:noProof/>
-          <w:lang w:eastAsia="es-MX"/>
-        </w:rPr>
+          <w:lang w:val="en-US"/>
+        </w:rPr>
+        <w:lastRenderedPageBreak/>
         <w:drawing>
           <wp:anchor distT="0" distB="0" distL="114300" distR="114300" simplePos="0" relativeHeight="251684864" behindDoc="1" locked="0" layoutInCell="1" allowOverlap="1" wp14:anchorId="4BCD9C2F" wp14:editId="29ED981C">
             <wp:simplePos x="0" y="0"/>
@@ -25645,7 +25671,7 @@
                     </pic:cNvPicPr>
                   </pic:nvPicPr>
                   <pic:blipFill rotWithShape="1">
-                    <a:blip r:embed="rId40" cstate="print">
+                    <a:blip r:embed="rId39" cstate="print">
                       <a:extLst>
                         <a:ext uri="{28A0092B-C50C-407E-A947-70E740481C1C}">
                           <a14:useLocalDpi xmlns:a14="http://schemas.microsoft.com/office/drawing/2010/main" val="0"/>
@@ -25698,8 +25724,9 @@
       <w:r>
         <w:rPr>
           <w:noProof/>
-          <w:lang w:eastAsia="es-MX"/>
-        </w:rPr>
+          <w:lang w:val="en-US"/>
+        </w:rPr>
+        <w:lastRenderedPageBreak/>
         <w:drawing>
           <wp:anchor distT="0" distB="0" distL="114300" distR="114300" simplePos="0" relativeHeight="251685888" behindDoc="1" locked="0" layoutInCell="1" allowOverlap="1" wp14:anchorId="1AF12644" wp14:editId="3055CC1B">
             <wp:simplePos x="0" y="0"/>
@@ -25734,7 +25761,7 @@
                     </pic:cNvPicPr>
                   </pic:nvPicPr>
                   <pic:blipFill rotWithShape="1">
-                    <a:blip r:embed="rId41">
+                    <a:blip r:embed="rId40">
                       <a:extLst>
                         <a:ext uri="{28A0092B-C50C-407E-A947-70E740481C1C}">
                           <a14:useLocalDpi xmlns:a14="http://schemas.microsoft.com/office/drawing/2010/main" val="0"/>
@@ -25779,8 +25806,9 @@
       <w:r>
         <w:rPr>
           <w:noProof/>
-          <w:lang w:eastAsia="es-MX"/>
-        </w:rPr>
+          <w:lang w:val="en-US"/>
+        </w:rPr>
+        <w:lastRenderedPageBreak/>
         <w:drawing>
           <wp:anchor distT="0" distB="0" distL="114300" distR="114300" simplePos="0" relativeHeight="251687936" behindDoc="1" locked="0" layoutInCell="1" allowOverlap="1" wp14:anchorId="6683F3A2" wp14:editId="6F268728">
             <wp:simplePos x="0" y="0"/>
@@ -25815,7 +25843,7 @@
                     </pic:cNvPicPr>
                   </pic:nvPicPr>
                   <pic:blipFill rotWithShape="1">
-                    <a:blip r:embed="rId42">
+                    <a:blip r:embed="rId41">
                       <a:extLst>
                         <a:ext uri="{28A0092B-C50C-407E-A947-70E740481C1C}">
                           <a14:useLocalDpi xmlns:a14="http://schemas.microsoft.com/office/drawing/2010/main" val="0"/>
@@ -25858,7 +25886,7 @@
       <w:r>
         <w:rPr>
           <w:noProof/>
-          <w:lang w:eastAsia="es-MX"/>
+          <w:lang w:val="en-US"/>
         </w:rPr>
         <w:drawing>
           <wp:anchor distT="0" distB="0" distL="114300" distR="114300" simplePos="0" relativeHeight="251686912" behindDoc="1" locked="0" layoutInCell="1" allowOverlap="1" wp14:anchorId="341C0CA8" wp14:editId="331E5E13">
@@ -25894,7 +25922,7 @@
                     </pic:cNvPicPr>
                   </pic:nvPicPr>
                   <pic:blipFill rotWithShape="1">
-                    <a:blip r:embed="rId43">
+                    <a:blip r:embed="rId42">
                       <a:extLst>
                         <a:ext uri="{28A0092B-C50C-407E-A947-70E740481C1C}">
                           <a14:useLocalDpi xmlns:a14="http://schemas.microsoft.com/office/drawing/2010/main" val="0"/>
@@ -25948,8 +25976,8 @@
 </file>
 
 <file path=word/numbering.xml><?xml version="1.0" encoding="utf-8"?>
-<w:numbering xmlns:wpc="http://schemas.microsoft.com/office/word/2010/wordprocessingCanvas" xmlns:mc="http://schemas.openxmlformats.org/markup-compatibility/2006" xmlns:o="urn:schemas-microsoft-com:office:office" xmlns:r="http://schemas.openxmlformats.org/officeDocument/2006/relationships" xmlns:m="http://schemas.openxmlformats.org/officeDocument/2006/math" xmlns:v="urn:schemas-microsoft-com:vml" xmlns:wp14="http://schemas.microsoft.com/office/word/2010/wordprocessingDrawing" xmlns:wp="http://schemas.openxmlformats.org/drawingml/2006/wordprocessingDrawing" xmlns:w10="urn:schemas-microsoft-com:office:word" xmlns:w="http://schemas.openxmlformats.org/wordprocessingml/2006/main" xmlns:w14="http://schemas.microsoft.com/office/word/2010/wordml" xmlns:wpg="http://schemas.microsoft.com/office/word/2010/wordprocessingGroup" xmlns:wpi="http://schemas.microsoft.com/office/word/2010/wordprocessingInk" xmlns:wne="http://schemas.microsoft.com/office/word/2006/wordml" xmlns:wps="http://schemas.microsoft.com/office/word/2010/wordprocessingShape" mc:Ignorable="w14 wp14">
-  <w:abstractNum w:abstractNumId="0">
+<w:numbering xmlns:wpc="http://schemas.microsoft.com/office/word/2010/wordprocessingCanvas" xmlns:cx="http://schemas.microsoft.com/office/drawing/2014/chartex" xmlns:mc="http://schemas.openxmlformats.org/markup-compatibility/2006" xmlns:o="urn:schemas-microsoft-com:office:office" xmlns:r="http://schemas.openxmlformats.org/officeDocument/2006/relationships" xmlns:m="http://schemas.openxmlformats.org/officeDocument/2006/math" xmlns:v="urn:schemas-microsoft-com:vml" xmlns:wp14="http://schemas.microsoft.com/office/word/2010/wordprocessingDrawing" xmlns:wp="http://schemas.openxmlformats.org/drawingml/2006/wordprocessingDrawing" xmlns:w10="urn:schemas-microsoft-com:office:word" xmlns:w="http://schemas.openxmlformats.org/wordprocessingml/2006/main" xmlns:w14="http://schemas.microsoft.com/office/word/2010/wordml" xmlns:w15="http://schemas.microsoft.com/office/word/2012/wordml" xmlns:w16se="http://schemas.microsoft.com/office/word/2015/wordml/symex" xmlns:wpg="http://schemas.microsoft.com/office/word/2010/wordprocessingGroup" xmlns:wpi="http://schemas.microsoft.com/office/word/2010/wordprocessingInk" xmlns:wne="http://schemas.microsoft.com/office/word/2006/wordml" xmlns:wps="http://schemas.microsoft.com/office/word/2010/wordprocessingShape" mc:Ignorable="w14 w15 w16se wp14">
+  <w:abstractNum w:abstractNumId="0" w15:restartNumberingAfterBreak="0">
     <w:nsid w:val="00306098"/>
     <w:multiLevelType w:val="multilevel"/>
     <w:tmpl w:val="F6D4B6A0"/>
@@ -26098,7 +26126,7 @@
       </w:rPr>
     </w:lvl>
   </w:abstractNum>
-  <w:abstractNum w:abstractNumId="1">
+  <w:abstractNum w:abstractNumId="1" w15:restartNumberingAfterBreak="0">
     <w:nsid w:val="00C65F9D"/>
     <w:multiLevelType w:val="hybridMultilevel"/>
     <w:tmpl w:val="B5F4E2C8"/>
@@ -26211,7 +26239,7 @@
       </w:rPr>
     </w:lvl>
   </w:abstractNum>
-  <w:abstractNum w:abstractNumId="2">
+  <w:abstractNum w:abstractNumId="2" w15:restartNumberingAfterBreak="0">
     <w:nsid w:val="085B3D44"/>
     <w:multiLevelType w:val="multilevel"/>
     <w:tmpl w:val="4E42D196"/>
@@ -26360,7 +26388,7 @@
       </w:rPr>
     </w:lvl>
   </w:abstractNum>
-  <w:abstractNum w:abstractNumId="3">
+  <w:abstractNum w:abstractNumId="3" w15:restartNumberingAfterBreak="0">
     <w:nsid w:val="14D84E01"/>
     <w:multiLevelType w:val="multilevel"/>
     <w:tmpl w:val="8F5E8B44"/>
@@ -26509,7 +26537,7 @@
       </w:rPr>
     </w:lvl>
   </w:abstractNum>
-  <w:abstractNum w:abstractNumId="4">
+  <w:abstractNum w:abstractNumId="4" w15:restartNumberingAfterBreak="0">
     <w:nsid w:val="177A6312"/>
     <w:multiLevelType w:val="multilevel"/>
     <w:tmpl w:val="F4E21556"/>
@@ -26658,7 +26686,7 @@
       </w:rPr>
     </w:lvl>
   </w:abstractNum>
-  <w:abstractNum w:abstractNumId="5">
+  <w:abstractNum w:abstractNumId="5" w15:restartNumberingAfterBreak="0">
     <w:nsid w:val="291B3C76"/>
     <w:multiLevelType w:val="hybridMultilevel"/>
     <w:tmpl w:val="7CAE823A"/>
@@ -26771,7 +26799,7 @@
       </w:rPr>
     </w:lvl>
   </w:abstractNum>
-  <w:abstractNum w:abstractNumId="6">
+  <w:abstractNum w:abstractNumId="6" w15:restartNumberingAfterBreak="0">
     <w:nsid w:val="29C41183"/>
     <w:multiLevelType w:val="hybridMultilevel"/>
     <w:tmpl w:val="E6AAAC66"/>
@@ -26884,7 +26912,7 @@
       </w:rPr>
     </w:lvl>
   </w:abstractNum>
-  <w:abstractNum w:abstractNumId="7">
+  <w:abstractNum w:abstractNumId="7" w15:restartNumberingAfterBreak="0">
     <w:nsid w:val="36EB18CA"/>
     <w:multiLevelType w:val="hybridMultilevel"/>
     <w:tmpl w:val="2162FB80"/>
@@ -26997,7 +27025,7 @@
       </w:rPr>
     </w:lvl>
   </w:abstractNum>
-  <w:abstractNum w:abstractNumId="8">
+  <w:abstractNum w:abstractNumId="8" w15:restartNumberingAfterBreak="0">
     <w:nsid w:val="375D3C55"/>
     <w:multiLevelType w:val="hybridMultilevel"/>
     <w:tmpl w:val="B25881BC"/>
@@ -27110,7 +27138,7 @@
       </w:rPr>
     </w:lvl>
   </w:abstractNum>
-  <w:abstractNum w:abstractNumId="9">
+  <w:abstractNum w:abstractNumId="9" w15:restartNumberingAfterBreak="0">
     <w:nsid w:val="40B65401"/>
     <w:multiLevelType w:val="multilevel"/>
     <w:tmpl w:val="CECAB980"/>
@@ -27259,7 +27287,7 @@
       </w:rPr>
     </w:lvl>
   </w:abstractNum>
-  <w:abstractNum w:abstractNumId="10">
+  <w:abstractNum w:abstractNumId="10" w15:restartNumberingAfterBreak="0">
     <w:nsid w:val="4259114C"/>
     <w:multiLevelType w:val="hybridMultilevel"/>
     <w:tmpl w:val="AB4612E0"/>
@@ -27372,7 +27400,7 @@
       </w:rPr>
     </w:lvl>
   </w:abstractNum>
-  <w:abstractNum w:abstractNumId="11">
+  <w:abstractNum w:abstractNumId="11" w15:restartNumberingAfterBreak="0">
     <w:nsid w:val="47A41515"/>
     <w:multiLevelType w:val="multilevel"/>
     <w:tmpl w:val="EF88D014"/>
@@ -27521,7 +27549,7 @@
       </w:rPr>
     </w:lvl>
   </w:abstractNum>
-  <w:abstractNum w:abstractNumId="12">
+  <w:abstractNum w:abstractNumId="12" w15:restartNumberingAfterBreak="0">
     <w:nsid w:val="48AE0537"/>
     <w:multiLevelType w:val="hybridMultilevel"/>
     <w:tmpl w:val="FC18E70E"/>
@@ -27634,7 +27662,7 @@
       </w:rPr>
     </w:lvl>
   </w:abstractNum>
-  <w:abstractNum w:abstractNumId="13">
+  <w:abstractNum w:abstractNumId="13" w15:restartNumberingAfterBreak="0">
     <w:nsid w:val="4CB45AFD"/>
     <w:multiLevelType w:val="multilevel"/>
     <w:tmpl w:val="B6767B06"/>
@@ -27783,7 +27811,7 @@
       </w:rPr>
     </w:lvl>
   </w:abstractNum>
-  <w:abstractNum w:abstractNumId="14">
+  <w:abstractNum w:abstractNumId="14" w15:restartNumberingAfterBreak="0">
     <w:nsid w:val="4DDC465D"/>
     <w:multiLevelType w:val="hybridMultilevel"/>
     <w:tmpl w:val="2578CA8E"/>
@@ -27896,7 +27924,7 @@
       </w:pPr>
     </w:lvl>
   </w:abstractNum>
-  <w:abstractNum w:abstractNumId="15">
+  <w:abstractNum w:abstractNumId="15" w15:restartNumberingAfterBreak="0">
     <w:nsid w:val="5EE957D4"/>
     <w:multiLevelType w:val="hybridMultilevel"/>
     <w:tmpl w:val="41E089FA"/>
@@ -28009,7 +28037,7 @@
       </w:rPr>
     </w:lvl>
   </w:abstractNum>
-  <w:abstractNum w:abstractNumId="16">
+  <w:abstractNum w:abstractNumId="16" w15:restartNumberingAfterBreak="0">
     <w:nsid w:val="5EF93B32"/>
     <w:multiLevelType w:val="hybridMultilevel"/>
     <w:tmpl w:val="49A47554"/>
@@ -28122,7 +28150,7 @@
       </w:rPr>
     </w:lvl>
   </w:abstractNum>
-  <w:abstractNum w:abstractNumId="17">
+  <w:abstractNum w:abstractNumId="17" w15:restartNumberingAfterBreak="0">
     <w:nsid w:val="671133C5"/>
     <w:multiLevelType w:val="hybridMultilevel"/>
     <w:tmpl w:val="AE907AE4"/>
@@ -28235,7 +28263,7 @@
       </w:rPr>
     </w:lvl>
   </w:abstractNum>
-  <w:abstractNum w:abstractNumId="18">
+  <w:abstractNum w:abstractNumId="18" w15:restartNumberingAfterBreak="0">
     <w:nsid w:val="697F6D55"/>
     <w:multiLevelType w:val="multilevel"/>
     <w:tmpl w:val="4F4815FA"/>
@@ -28384,7 +28412,7 @@
       </w:rPr>
     </w:lvl>
   </w:abstractNum>
-  <w:abstractNum w:abstractNumId="19">
+  <w:abstractNum w:abstractNumId="19" w15:restartNumberingAfterBreak="0">
     <w:nsid w:val="70536755"/>
     <w:multiLevelType w:val="hybridMultilevel"/>
     <w:tmpl w:val="C570EED6"/>
@@ -28497,7 +28525,7 @@
       </w:rPr>
     </w:lvl>
   </w:abstractNum>
-  <w:abstractNum w:abstractNumId="20">
+  <w:abstractNum w:abstractNumId="20" w15:restartNumberingAfterBreak="0">
     <w:nsid w:val="73A13824"/>
     <w:multiLevelType w:val="hybridMultilevel"/>
     <w:tmpl w:val="F9A23D24"/>
@@ -28677,7 +28705,7 @@
 </file>
 
 <file path=word/styles.xml><?xml version="1.0" encoding="utf-8"?>
-<w:styles xmlns:mc="http://schemas.openxmlformats.org/markup-compatibility/2006" xmlns:r="http://schemas.openxmlformats.org/officeDocument/2006/relationships" xmlns:w="http://schemas.openxmlformats.org/wordprocessingml/2006/main" xmlns:w14="http://schemas.microsoft.com/office/word/2010/wordml" mc:Ignorable="w14">
+<w:styles xmlns:mc="http://schemas.openxmlformats.org/markup-compatibility/2006" xmlns:r="http://schemas.openxmlformats.org/officeDocument/2006/relationships" xmlns:w="http://schemas.openxmlformats.org/wordprocessingml/2006/main" xmlns:w14="http://schemas.microsoft.com/office/word/2010/wordml" xmlns:w15="http://schemas.microsoft.com/office/word/2012/wordml" xmlns:w16se="http://schemas.microsoft.com/office/word/2015/wordml/symex" mc:Ignorable="w14 w15 w16se">
   <w:docDefaults>
     <w:rPrDefault>
       <w:rPr>
@@ -28693,490 +28721,378 @@
       </w:pPr>
     </w:pPrDefault>
   </w:docDefaults>
-  <w:latentStyles w:defLockedState="0" w:defUIPriority="99" w:defSemiHidden="1" w:defUnhideWhenUsed="1" w:defQFormat="0" w:count="267">
-    <w:lsdException w:name="Normal" w:semiHidden="0" w:uiPriority="0" w:unhideWhenUsed="0" w:qFormat="1"/>
-    <w:lsdException w:name="heading 1" w:semiHidden="0" w:uiPriority="9" w:unhideWhenUsed="0" w:qFormat="1"/>
-    <w:lsdException w:name="heading 2" w:uiPriority="9" w:qFormat="1"/>
-    <w:lsdException w:name="heading 3" w:uiPriority="9" w:qFormat="1"/>
-    <w:lsdException w:name="heading 4" w:uiPriority="9" w:qFormat="1"/>
-    <w:lsdException w:name="heading 5" w:uiPriority="9" w:qFormat="1"/>
-    <w:lsdException w:name="heading 6" w:uiPriority="9" w:qFormat="1"/>
-    <w:lsdException w:name="heading 7" w:uiPriority="9" w:qFormat="1"/>
-    <w:lsdException w:name="heading 8" w:uiPriority="9" w:qFormat="1"/>
-    <w:lsdException w:name="heading 9" w:uiPriority="9" w:qFormat="1"/>
-    <w:lsdException w:name="toc 1" w:uiPriority="39"/>
-    <w:lsdException w:name="toc 2" w:uiPriority="39"/>
-    <w:lsdException w:name="toc 3" w:uiPriority="39"/>
-    <w:lsdException w:name="toc 4" w:uiPriority="39"/>
-    <w:lsdException w:name="toc 5" w:uiPriority="39"/>
-    <w:lsdException w:name="toc 6" w:uiPriority="39"/>
-    <w:lsdException w:name="toc 7" w:uiPriority="39"/>
-    <w:lsdException w:name="toc 8" w:uiPriority="39"/>
-    <w:lsdException w:name="toc 9" w:uiPriority="39"/>
-    <w:lsdException w:name="caption" w:uiPriority="35" w:qFormat="1"/>
-    <w:lsdException w:name="Title" w:semiHidden="0" w:uiPriority="10" w:unhideWhenUsed="0" w:qFormat="1"/>
-    <w:lsdException w:name="Default Paragraph Font" w:uiPriority="1"/>
-    <w:lsdException w:name="Subtitle" w:semiHidden="0" w:uiPriority="11" w:unhideWhenUsed="0" w:qFormat="1"/>
-    <w:lsdException w:name="Strong" w:semiHidden="0" w:uiPriority="22" w:unhideWhenUsed="0" w:qFormat="1"/>
-    <w:lsdException w:name="Emphasis" w:semiHidden="0" w:uiPriority="20" w:unhideWhenUsed="0" w:qFormat="1"/>
-    <w:lsdException w:name="Table Grid" w:semiHidden="0" w:uiPriority="59" w:unhideWhenUsed="0"/>
-    <w:lsdException w:name="Placeholder Text" w:unhideWhenUsed="0"/>
-    <w:lsdException w:name="No Spacing" w:semiHidden="0" w:uiPriority="1" w:unhideWhenUsed="0" w:qFormat="1"/>
-    <w:lsdException w:name="Light Shading" w:semiHidden="0" w:uiPriority="60" w:unhideWhenUsed="0"/>
-    <w:lsdException w:name="Light List" w:semiHidden="0" w:uiPriority="61" w:unhideWhenUsed="0"/>
-    <w:lsdException w:name="Light Grid" w:semiHidden="0" w:uiPriority="62" w:unhideWhenUsed="0"/>
-    <w:lsdException w:name="Medium Shading 1" w:semiHidden="0" w:uiPriority="63" w:unhideWhenUsed="0"/>
-    <w:lsdException w:name="Medium Shading 2" w:semiHidden="0" w:uiPriority="64" w:unhideWhenUsed="0"/>
-    <w:lsdException w:name="Medium List 1" w:semiHidden="0" w:uiPriority="65" w:unhideWhenUsed="0"/>
-    <w:lsdException w:name="Medium List 2" w:semiHidden="0" w:uiPriority="66" w:unhideWhenUsed="0"/>
-    <w:lsdException w:name="Medium Grid 1" w:semiHidden="0" w:uiPriority="67" w:unhideWhenUsed="0"/>
-    <w:lsdException w:name="Medium Grid 2" w:semiHidden="0" w:uiPriority="68" w:unhideWhenUsed="0"/>
-    <w:lsdException w:name="Medium Grid 3" w:semiHidden="0" w:uiPriority="69" w:unhideWhenUsed="0"/>
-    <w:lsdException w:name="Dark List" w:semiHidden="0" w:uiPriority="70" w:unhideWhenUsed="0"/>
-    <w:lsdException w:name="Colorful Shading" w:semiHidden="0" w:uiPriority="71" w:unhideWhenUsed="0"/>
-    <w:lsdException w:name="Colorful List" w:semiHidden="0" w:uiPriority="72" w:unhideWhenUsed="0"/>
-    <w:lsdException w:name="Colorful Grid" w:semiHidden="0" w:uiPriority="73" w:unhideWhenUsed="0"/>
-    <w:lsdException w:name="Light Shading Accent 1" w:semiHidden="0" w:uiPriority="60" w:unhideWhenUsed="0"/>
-    <w:lsdException w:name="Light List Accent 1" w:semiHidden="0" w:uiPriority="61" w:unhideWhenUsed="0"/>
-    <w:lsdException w:name="Light Grid Accent 1" w:semiHidden="0" w:uiPriority="62" w:unhideWhenUsed="0"/>
-    <w:lsdException w:name="Medium Shading 1 Accent 1" w:semiHidden="0" w:uiPriority="63" w:unhideWhenUsed="0"/>
-    <w:lsdException w:name="Medium Shading 2 Accent 1" w:semiHidden="0" w:uiPriority="64" w:unhideWhenUsed="0"/>
-    <w:lsdException w:name="Medium List 1 Accent 1" w:semiHidden="0" w:uiPriority="65" w:unhideWhenUsed="0"/>
-    <w:lsdException w:name="Revision" w:unhideWhenUsed="0"/>
-    <w:lsdException w:name="List Paragraph" w:semiHidden="0" w:uiPriority="34" w:unhideWhenUsed="0" w:qFormat="1"/>
-    <w:lsdException w:name="Quote" w:semiHidden="0" w:uiPriority="29" w:unhideWhenUsed="0" w:qFormat="1"/>
-    <w:lsdException w:name="Intense Quote" w:semiHidden="0" w:uiPriority="30" w:unhideWhenUsed="0" w:qFormat="1"/>
-    <w:lsdException w:name="Medium List 2 Accent 1" w:semiHidden="0" w:uiPriority="66" w:unhideWhenUsed="0"/>
-    <w:lsdException w:name="Medium Grid 1 Accent 1" w:semiHidden="0" w:uiPriority="67" w:unhideWhenUsed="0"/>
-    <w:lsdException w:name="Medium Grid 2 Accent 1" w:semiHidden="0" w:uiPriority="68" w:unhideWhenUsed="0"/>
-    <w:lsdException w:name="Medium Grid 3 Accent 1" w:semiHidden="0" w:uiPriority="69" w:unhideWhenUsed="0"/>
-    <w:lsdException w:name="Dark List Accent 1" w:semiHidden="0" w:uiPriority="70" w:unhideWhenUsed="0"/>
-    <w:lsdException w:name="Colorful Shading Accent 1" w:semiHidden="0" w:uiPriority="71" w:unhideWhenUsed="0"/>
-    <w:lsdException w:name="Colorful List Accent 1" w:semiHidden="0" w:uiPriority="72" w:unhideWhenUsed="0"/>
-    <w:lsdException w:name="Colorful Grid Accent 1" w:semiHidden="0" w:uiPriority="73" w:unhideWhenUsed="0"/>
-    <w:lsdException w:name="Light Shading Accent 2" w:semiHidden="0" w:uiPriority="60" w:unhideWhenUsed="0"/>
-    <w:lsdException w:name="Light List Accent 2" w:semiHidden="0" w:uiPriority="61" w:unhideWhenUsed="0"/>
-    <w:lsdException w:name="Light Grid Accent 2" w:semiHidden="0" w:uiPriority="62" w:unhideWhenUsed="0"/>
-    <w:lsdException w:name="Medium Shading 1 Accent 2" w:semiHidden="0" w:uiPriority="63" w:unhideWhenUsed="0"/>
-    <w:lsdException w:name="Medium Shading 2 Accent 2" w:semiHidden="0" w:uiPriority="64" w:unhideWhenUsed="0"/>
-    <w:lsdException w:name="Medium List 1 Accent 2" w:semiHidden="0" w:uiPriority="65" w:unhideWhenUsed="0"/>
-    <w:lsdException w:name="Medium List 2 Accent 2" w:semiHidden="0" w:uiPriority="66" w:unhideWhenUsed="0"/>
-    <w:lsdException w:name="Medium Grid 1 Accent 2" w:semiHidden="0" w:uiPriority="67" w:unhideWhenUsed="0"/>
-    <w:lsdException w:name="Medium Grid 2 Accent 2" w:semiHidden="0" w:uiPriority="68" w:unhideWhenUsed="0"/>
-    <w:lsdException w:name="Medium Grid 3 Accent 2" w:semiHidden="0" w:uiPriority="69" w:unhideWhenUsed="0"/>
-    <w:lsdException w:name="Dark List Accent 2" w:semiHidden="0" w:uiPriority="70" w:unhideWhenUsed="0"/>
-    <w:lsdException w:name="Colorful Shading Accent 2" w:semiHidden="0" w:uiPriority="71" w:unhideWhenUsed="0"/>
-    <w:lsdException w:name="Colorful List Accent 2" w:semiHidden="0" w:uiPriority="72" w:unhideWhenUsed="0"/>
-    <w:lsdException w:name="Colorful Grid Accent 2" w:semiHidden="0" w:uiPriority="73" w:unhideWhenUsed="0"/>
-    <w:lsdException w:name="Light Shading Accent 3" w:semiHidden="0" w:uiPriority="60" w:unhideWhenUsed="0"/>
-    <w:lsdException w:name="Light List Accent 3" w:semiHidden="0" w:uiPriority="61" w:unhideWhenUsed="0"/>
-    <w:lsdException w:name="Light Grid Accent 3" w:semiHidden="0" w:uiPriority="62" w:unhideWhenUsed="0"/>
-    <w:lsdException w:name="Medium Shading 1 Accent 3" w:semiHidden="0" w:uiPriority="63" w:unhideWhenUsed="0"/>
-    <w:lsdException w:name="Medium Shading 2 Accent 3" w:semiHidden="0" w:uiPriority="64" w:unhideWhenUsed="0"/>
-    <w:lsdException w:name="Medium List 1 Accent 3" w:semiHidden="0" w:uiPriority="65" w:unhideWhenUsed="0"/>
-    <w:lsdException w:name="Medium List 2 Accent 3" w:semiHidden="0" w:uiPriority="66" w:unhideWhenUsed="0"/>
-    <w:lsdException w:name="Medium Grid 1 Accent 3" w:semiHidden="0" w:uiPriority="67" w:unhideWhenUsed="0"/>
-    <w:lsdException w:name="Medium Grid 2 Accent 3" w:semiHidden="0" w:uiPriority="68" w:unhideWhenUsed="0"/>
-    <w:lsdException w:name="Medium Grid 3 Accent 3" w:semiHidden="0" w:uiPriority="69" w:unhideWhenUsed="0"/>
-    <w:lsdException w:name="Dark List Accent 3" w:semiHidden="0" w:uiPriority="70" w:unhideWhenUsed="0"/>
-    <w:lsdException w:name="Colorful Shading Accent 3" w:semiHidden="0" w:uiPriority="71" w:unhideWhenUsed="0"/>
-    <w:lsdException w:name="Colorful List Accent 3" w:semiHidden="0" w:uiPriority="72" w:unhideWhenUsed="0"/>
-    <w:lsdException w:name="Colorful Grid Accent 3" w:semiHidden="0" w:uiPriority="73" w:unhideWhenUsed="0"/>
-    <w:lsdException w:name="Light Shading Accent 4" w:semiHidden="0" w:uiPriority="60" w:unhideWhenUsed="0"/>
-    <w:lsdException w:name="Light List Accent 4" w:semiHidden="0" w:uiPriority="61" w:unhideWhenUsed="0"/>
-    <w:lsdException w:name="Light Grid Accent 4" w:semiHidden="0" w:uiPriority="62" w:unhideWhenUsed="0"/>
-    <w:lsdException w:name="Medium Shading 1 Accent 4" w:semiHidden="0" w:uiPriority="63" w:unhideWhenUsed="0"/>
-    <w:lsdException w:name="Medium Shading 2 Accent 4" w:semiHidden="0" w:uiPriority="64" w:unhideWhenUsed="0"/>
-    <w:lsdException w:name="Medium List 1 Accent 4" w:semiHidden="0" w:uiPriority="65" w:unhideWhenUsed="0"/>
-    <w:lsdException w:name="Medium List 2 Accent 4" w:semiHidden="0" w:uiPriority="66" w:unhideWhenUsed="0"/>
-    <w:lsdException w:name="Medium Grid 1 Accent 4" w:semiHidden="0" w:uiPriority="67" w:unhideWhenUsed="0"/>
-    <w:lsdException w:name="Medium Grid 2 Accent 4" w:semiHidden="0" w:uiPriority="68" w:unhideWhenUsed="0"/>
-    <w:lsdException w:name="Medium Grid 3 Accent 4" w:semiHidden="0" w:uiPriority="69" w:unhideWhenUsed="0"/>
-    <w:lsdException w:name="Dark List Accent 4" w:semiHidden="0" w:uiPriority="70" w:unhideWhenUsed="0"/>
-    <w:lsdException w:name="Colorful Shading Accent 4" w:semiHidden="0" w:uiPriority="71" w:unhideWhenUsed="0"/>
-    <w:lsdException w:name="Colorful List Accent 4" w:semiHidden="0" w:uiPriority="72" w:unhideWhenUsed="0"/>
-    <w:lsdException w:name="Colorful Grid Accent 4" w:semiHidden="0" w:uiPriority="73" w:unhideWhenUsed="0"/>
-    <w:lsdException w:name="Light Shading Accent 5" w:semiHidden="0" w:uiPriority="60" w:unhideWhenUsed="0"/>
-    <w:lsdException w:name="Light List Accent 5" w:semiHidden="0" w:uiPriority="61" w:unhideWhenUsed="0"/>
-    <w:lsdException w:name="Light Grid Accent 5" w:semiHidden="0" w:uiPriority="62" w:unhideWhenUsed="0"/>
-    <w:lsdException w:name="Medium Shading 1 Accent 5" w:semiHidden="0" w:uiPriority="63" w:unhideWhenUsed="0"/>
-    <w:lsdException w:name="Medium Shading 2 Accent 5" w:semiHidden="0" w:uiPriority="64" w:unhideWhenUsed="0"/>
-    <w:lsdException w:name="Medium List 1 Accent 5" w:semiHidden="0" w:uiPriority="65" w:unhideWhenUsed="0"/>
-    <w:lsdException w:name="Medium List 2 Accent 5" w:semiHidden="0" w:uiPriority="66" w:unhideWhenUsed="0"/>
-    <w:lsdException w:name="Medium Grid 1 Accent 5" w:semiHidden="0" w:uiPriority="67" w:unhideWhenUsed="0"/>
-    <w:lsdException w:name="Medium Grid 2 Accent 5" w:semiHidden="0" w:uiPriority="68" w:unhideWhenUsed="0"/>
-    <w:lsdException w:name="Medium Grid 3 Accent 5" w:semiHidden="0" w:uiPriority="69" w:unhideWhenUsed="0"/>
-    <w:lsdException w:name="Dark List Accent 5" w:semiHidden="0" w:uiPriority="70" w:unhideWhenUsed="0"/>
-    <w:lsdException w:name="Colorful Shading Accent 5" w:semiHidden="0" w:uiPriority="71" w:unhideWhenUsed="0"/>
-    <w:lsdException w:name="Colorful List Accent 5" w:semiHidden="0" w:uiPriority="72" w:unhideWhenUsed="0"/>
-    <w:lsdException w:name="Colorful Grid Accent 5" w:semiHidden="0" w:uiPriority="73" w:unhideWhenUsed="0"/>
-    <w:lsdException w:name="Light Shading Accent 6" w:semiHidden="0" w:uiPriority="60" w:unhideWhenUsed="0"/>
-    <w:lsdException w:name="Light List Accent 6" w:semiHidden="0" w:uiPriority="61" w:unhideWhenUsed="0"/>
-    <w:lsdException w:name="Light Grid Accent 6" w:semiHidden="0" w:uiPriority="62" w:unhideWhenUsed="0"/>
-    <w:lsdException w:name="Medium Shading 1 Accent 6" w:semiHidden="0" w:uiPriority="63" w:unhideWhenUsed="0"/>
-    <w:lsdException w:name="Medium Shading 2 Accent 6" w:semiHidden="0" w:uiPriority="64" w:unhideWhenUsed="0"/>
-    <w:lsdException w:name="Medium List 1 Accent 6" w:semiHidden="0" w:uiPriority="65" w:unhideWhenUsed="0"/>
-    <w:lsdException w:name="Medium List 2 Accent 6" w:semiHidden="0" w:uiPriority="66" w:unhideWhenUsed="0"/>
-    <w:lsdException w:name="Medium Grid 1 Accent 6" w:semiHidden="0" w:uiPriority="67" w:unhideWhenUsed="0"/>
-    <w:lsdException w:name="Medium Grid 2 Accent 6" w:semiHidden="0" w:uiPriority="68" w:unhideWhenUsed="0"/>
-    <w:lsdException w:name="Medium Grid 3 Accent 6" w:semiHidden="0" w:uiPriority="69" w:unhideWhenUsed="0"/>
-    <w:lsdException w:name="Dark List Accent 6" w:semiHidden="0" w:uiPriority="70" w:unhideWhenUsed="0"/>
-    <w:lsdException w:name="Colorful Shading Accent 6" w:semiHidden="0" w:uiPriority="71" w:unhideWhenUsed="0"/>
-    <w:lsdException w:name="Colorful List Accent 6" w:semiHidden="0" w:uiPriority="72" w:unhideWhenUsed="0"/>
-    <w:lsdException w:name="Colorful Grid Accent 6" w:semiHidden="0" w:uiPriority="73" w:unhideWhenUsed="0"/>
-    <w:lsdException w:name="Subtle Emphasis" w:semiHidden="0" w:uiPriority="19" w:unhideWhenUsed="0" w:qFormat="1"/>
-    <w:lsdException w:name="Intense Emphasis" w:semiHidden="0" w:uiPriority="21" w:unhideWhenUsed="0" w:qFormat="1"/>
-    <w:lsdException w:name="Subtle Reference" w:semiHidden="0" w:uiPriority="31" w:unhideWhenUsed="0" w:qFormat="1"/>
-    <w:lsdException w:name="Intense Reference" w:semiHidden="0" w:uiPriority="32" w:unhideWhenUsed="0" w:qFormat="1"/>
-    <w:lsdException w:name="Book Title" w:semiHidden="0" w:uiPriority="33" w:unhideWhenUsed="0" w:qFormat="1"/>
-    <w:lsdException w:name="Bibliography" w:uiPriority="37"/>
-    <w:lsdException w:name="TOC Heading" w:uiPriority="39" w:qFormat="1"/>
-  </w:latentStyles>
-  <w:style w:type="paragraph" w:default="1" w:styleId="Normal">
-    <w:name w:val="Normal"/>
-    <w:qFormat/>
-  </w:style>
-  <w:style w:type="paragraph" w:styleId="Ttulo1">
-    <w:name w:val="heading 1"/>
-    <w:basedOn w:val="Normal"/>
-    <w:next w:val="Normal"/>
-    <w:link w:val="Ttulo1Car"/>
-    <w:uiPriority w:val="9"/>
-    <w:qFormat/>
-    <w:rsid w:val="0072395D"/>
-    <w:pPr>
-      <w:keepNext/>
-      <w:keepLines/>
-      <w:spacing w:before="480" w:after="0" w:line="276" w:lineRule="auto"/>
-      <w:outlineLvl w:val="0"/>
-    </w:pPr>
-    <w:rPr>
-      <w:rFonts w:asciiTheme="majorHAnsi" w:eastAsiaTheme="majorEastAsia" w:hAnsiTheme="majorHAnsi" w:cstheme="majorBidi"/>
-      <w:b/>
-      <w:bCs/>
-      <w:color w:val="696464" w:themeColor="text2"/>
-      <w:sz w:val="32"/>
-      <w:szCs w:val="28"/>
-      <w:lang w:val="es-AR" w:eastAsia="es-AR"/>
-    </w:rPr>
-  </w:style>
-  <w:style w:type="character" w:default="1" w:styleId="Fuentedeprrafopredeter">
-    <w:name w:val="Default Paragraph Font"/>
-    <w:uiPriority w:val="1"/>
-    <w:semiHidden/>
-    <w:unhideWhenUsed/>
-  </w:style>
-  <w:style w:type="table" w:default="1" w:styleId="Tablanormal">
-    <w:name w:val="Normal Table"/>
-    <w:uiPriority w:val="99"/>
-    <w:semiHidden/>
-    <w:unhideWhenUsed/>
-    <w:tblPr>
-      <w:tblInd w:w="0" w:type="dxa"/>
-      <w:tblCellMar>
-        <w:top w:w="0" w:type="dxa"/>
-        <w:left w:w="108" w:type="dxa"/>
-        <w:bottom w:w="0" w:type="dxa"/>
-        <w:right w:w="108" w:type="dxa"/>
-      </w:tblCellMar>
-    </w:tblPr>
-  </w:style>
-  <w:style w:type="numbering" w:default="1" w:styleId="Sinlista">
-    <w:name w:val="No List"/>
-    <w:uiPriority w:val="99"/>
-    <w:semiHidden/>
-    <w:unhideWhenUsed/>
-  </w:style>
-  <w:style w:type="character" w:customStyle="1" w:styleId="lrzxr">
-    <w:name w:val="lrzxr"/>
-    <w:basedOn w:val="Fuentedeprrafopredeter"/>
-    <w:rsid w:val="004E77C5"/>
-  </w:style>
-  <w:style w:type="paragraph" w:styleId="Prrafodelista">
-    <w:name w:val="List Paragraph"/>
-    <w:basedOn w:val="Normal"/>
-    <w:uiPriority w:val="34"/>
-    <w:qFormat/>
-    <w:rsid w:val="0081574C"/>
-    <w:pPr>
-      <w:ind w:left="720"/>
-      <w:contextualSpacing/>
-    </w:pPr>
-  </w:style>
-  <w:style w:type="paragraph" w:styleId="Sinespaciado">
-    <w:name w:val="No Spacing"/>
-    <w:link w:val="SinespaciadoCar"/>
-    <w:uiPriority w:val="1"/>
-    <w:qFormat/>
-    <w:rsid w:val="00C621D4"/>
-    <w:pPr>
-      <w:spacing w:after="0" w:line="240" w:lineRule="auto"/>
-    </w:pPr>
-    <w:rPr>
-      <w:rFonts w:eastAsiaTheme="minorEastAsia"/>
-      <w:lang w:val="es-ES" w:eastAsia="es-ES"/>
-    </w:rPr>
-  </w:style>
-  <w:style w:type="character" w:customStyle="1" w:styleId="SinespaciadoCar">
-    <w:name w:val="Sin espaciado Car"/>
-    <w:basedOn w:val="Fuentedeprrafopredeter"/>
-    <w:link w:val="Sinespaciado"/>
-    <w:uiPriority w:val="1"/>
-    <w:rsid w:val="00C621D4"/>
-    <w:rPr>
-      <w:rFonts w:eastAsiaTheme="minorEastAsia"/>
-      <w:lang w:val="es-ES" w:eastAsia="es-ES"/>
-    </w:rPr>
-  </w:style>
-  <w:style w:type="paragraph" w:styleId="Textodeglobo">
-    <w:name w:val="Balloon Text"/>
-    <w:basedOn w:val="Normal"/>
-    <w:link w:val="TextodegloboCar"/>
-    <w:uiPriority w:val="99"/>
-    <w:semiHidden/>
-    <w:unhideWhenUsed/>
-    <w:rsid w:val="00AD00F7"/>
-    <w:pPr>
-      <w:spacing w:after="0" w:line="240" w:lineRule="auto"/>
-    </w:pPr>
-    <w:rPr>
-      <w:rFonts w:ascii="Tahoma" w:hAnsi="Tahoma" w:cs="Tahoma"/>
-      <w:sz w:val="16"/>
-      <w:szCs w:val="16"/>
-    </w:rPr>
-  </w:style>
-  <w:style w:type="character" w:customStyle="1" w:styleId="TextodegloboCar">
-    <w:name w:val="Texto de globo Car"/>
-    <w:basedOn w:val="Fuentedeprrafopredeter"/>
-    <w:link w:val="Textodeglobo"/>
-    <w:uiPriority w:val="99"/>
-    <w:semiHidden/>
-    <w:rsid w:val="00AD00F7"/>
-    <w:rPr>
-      <w:rFonts w:ascii="Tahoma" w:hAnsi="Tahoma" w:cs="Tahoma"/>
-      <w:sz w:val="16"/>
-      <w:szCs w:val="16"/>
-    </w:rPr>
-  </w:style>
-  <w:style w:type="paragraph" w:styleId="NormalWeb">
-    <w:name w:val="Normal (Web)"/>
-    <w:basedOn w:val="Normal"/>
-    <w:uiPriority w:val="99"/>
-    <w:semiHidden/>
-    <w:unhideWhenUsed/>
-    <w:rsid w:val="0072395D"/>
-    <w:pPr>
-      <w:spacing w:before="100" w:beforeAutospacing="1" w:after="100" w:afterAutospacing="1" w:line="240" w:lineRule="auto"/>
-    </w:pPr>
-    <w:rPr>
-      <w:rFonts w:ascii="Times New Roman" w:eastAsia="Times New Roman" w:hAnsi="Times New Roman" w:cs="Times New Roman"/>
-      <w:sz w:val="24"/>
-      <w:szCs w:val="24"/>
-      <w:lang w:eastAsia="es-MX"/>
-    </w:rPr>
-  </w:style>
-  <w:style w:type="character" w:customStyle="1" w:styleId="Ttulo1Car">
-    <w:name w:val="Título 1 Car"/>
-    <w:basedOn w:val="Fuentedeprrafopredeter"/>
-    <w:link w:val="Ttulo1"/>
-    <w:uiPriority w:val="9"/>
-    <w:rsid w:val="0072395D"/>
-    <w:rPr>
-      <w:rFonts w:asciiTheme="majorHAnsi" w:eastAsiaTheme="majorEastAsia" w:hAnsiTheme="majorHAnsi" w:cstheme="majorBidi"/>
-      <w:b/>
-      <w:bCs/>
-      <w:color w:val="696464" w:themeColor="text2"/>
-      <w:sz w:val="32"/>
-      <w:szCs w:val="28"/>
-      <w:lang w:val="es-AR" w:eastAsia="es-AR"/>
-    </w:rPr>
-  </w:style>
-  <w:style w:type="table" w:styleId="Tablaconcuadrcula">
-    <w:name w:val="Table Grid"/>
-    <w:basedOn w:val="Tablanormal"/>
-    <w:uiPriority w:val="59"/>
-    <w:rsid w:val="0072395D"/>
-    <w:pPr>
-      <w:spacing w:after="0" w:line="240" w:lineRule="auto"/>
-    </w:pPr>
-    <w:rPr>
-      <w:rFonts w:eastAsiaTheme="minorEastAsia"/>
-      <w:lang w:val="es-AR" w:eastAsia="es-AR"/>
-    </w:rPr>
-    <w:tblPr>
-      <w:tblBorders>
-        <w:top w:val="single" w:sz="4" w:space="0" w:color="auto"/>
-        <w:left w:val="single" w:sz="4" w:space="0" w:color="auto"/>
-        <w:bottom w:val="single" w:sz="4" w:space="0" w:color="auto"/>
-        <w:right w:val="single" w:sz="4" w:space="0" w:color="auto"/>
-        <w:insideH w:val="single" w:sz="4" w:space="0" w:color="auto"/>
-        <w:insideV w:val="single" w:sz="4" w:space="0" w:color="auto"/>
-      </w:tblBorders>
-    </w:tblPr>
-  </w:style>
-  <w:style w:type="character" w:customStyle="1" w:styleId="essential-title">
-    <w:name w:val="essential-title"/>
-    <w:basedOn w:val="Fuentedeprrafopredeter"/>
-    <w:rsid w:val="0072395D"/>
-  </w:style>
-</w:styles>
-</file>
-
-<file path=word/stylesWithEffects.xml><?xml version="1.0" encoding="utf-8"?>
-<w:styles xmlns:wpc="http://schemas.microsoft.com/office/word/2010/wordprocessingCanvas" xmlns:mc="http://schemas.openxmlformats.org/markup-compatibility/2006" xmlns:o="urn:schemas-microsoft-com:office:office" xmlns:r="http://schemas.openxmlformats.org/officeDocument/2006/relationships" xmlns:m="http://schemas.openxmlformats.org/officeDocument/2006/math" xmlns:v="urn:schemas-microsoft-com:vml" xmlns:wp14="http://schemas.microsoft.com/office/word/2010/wordprocessingDrawing" xmlns:wp="http://schemas.openxmlformats.org/drawingml/2006/wordprocessingDrawing" xmlns:w10="urn:schemas-microsoft-com:office:word" xmlns:w="http://schemas.openxmlformats.org/wordprocessingml/2006/main" xmlns:w14="http://schemas.microsoft.com/office/word/2010/wordml" xmlns:wpg="http://schemas.microsoft.com/office/word/2010/wordprocessingGroup" xmlns:wpi="http://schemas.microsoft.com/office/word/2010/wordprocessingInk" xmlns:wne="http://schemas.microsoft.com/office/word/2006/wordml" xmlns:wps="http://schemas.microsoft.com/office/word/2010/wordprocessingShape" mc:Ignorable="w14 wp14">
-  <w:docDefaults>
-    <w:rPrDefault>
-      <w:rPr>
-        <w:rFonts w:asciiTheme="minorHAnsi" w:eastAsiaTheme="minorHAnsi" w:hAnsiTheme="minorHAnsi" w:cstheme="minorBidi"/>
-        <w:sz w:val="22"/>
-        <w:szCs w:val="22"/>
-        <w:lang w:val="es-MX" w:eastAsia="en-US" w:bidi="ar-SA"/>
-      </w:rPr>
-    </w:rPrDefault>
-    <w:pPrDefault>
-      <w:pPr>
-        <w:spacing w:after="160" w:line="259" w:lineRule="auto"/>
-      </w:pPr>
-    </w:pPrDefault>
-  </w:docDefaults>
-  <w:latentStyles w:defLockedState="0" w:defUIPriority="99" w:defSemiHidden="1" w:defUnhideWhenUsed="1" w:defQFormat="0" w:count="267">
-    <w:lsdException w:name="Normal" w:semiHidden="0" w:uiPriority="0" w:unhideWhenUsed="0" w:qFormat="1"/>
-    <w:lsdException w:name="heading 1" w:semiHidden="0" w:uiPriority="9" w:unhideWhenUsed="0" w:qFormat="1"/>
-    <w:lsdException w:name="heading 2" w:uiPriority="9" w:qFormat="1"/>
-    <w:lsdException w:name="heading 3" w:uiPriority="9" w:qFormat="1"/>
-    <w:lsdException w:name="heading 4" w:uiPriority="9" w:qFormat="1"/>
-    <w:lsdException w:name="heading 5" w:uiPriority="9" w:qFormat="1"/>
-    <w:lsdException w:name="heading 6" w:uiPriority="9" w:qFormat="1"/>
-    <w:lsdException w:name="heading 7" w:uiPriority="9" w:qFormat="1"/>
-    <w:lsdException w:name="heading 8" w:uiPriority="9" w:qFormat="1"/>
-    <w:lsdException w:name="heading 9" w:uiPriority="9" w:qFormat="1"/>
-    <w:lsdException w:name="toc 1" w:uiPriority="39"/>
-    <w:lsdException w:name="toc 2" w:uiPriority="39"/>
-    <w:lsdException w:name="toc 3" w:uiPriority="39"/>
-    <w:lsdException w:name="toc 4" w:uiPriority="39"/>
-    <w:lsdException w:name="toc 5" w:uiPriority="39"/>
-    <w:lsdException w:name="toc 6" w:uiPriority="39"/>
-    <w:lsdException w:name="toc 7" w:uiPriority="39"/>
-    <w:lsdException w:name="toc 8" w:uiPriority="39"/>
-    <w:lsdException w:name="toc 9" w:uiPriority="39"/>
-    <w:lsdException w:name="caption" w:uiPriority="35" w:qFormat="1"/>
-    <w:lsdException w:name="Title" w:semiHidden="0" w:uiPriority="10" w:unhideWhenUsed="0" w:qFormat="1"/>
-    <w:lsdException w:name="Default Paragraph Font" w:uiPriority="1"/>
-    <w:lsdException w:name="Subtitle" w:semiHidden="0" w:uiPriority="11" w:unhideWhenUsed="0" w:qFormat="1"/>
-    <w:lsdException w:name="Strong" w:semiHidden="0" w:uiPriority="22" w:unhideWhenUsed="0" w:qFormat="1"/>
-    <w:lsdException w:name="Emphasis" w:semiHidden="0" w:uiPriority="20" w:unhideWhenUsed="0" w:qFormat="1"/>
-    <w:lsdException w:name="Table Grid" w:semiHidden="0" w:uiPriority="59" w:unhideWhenUsed="0"/>
-    <w:lsdException w:name="Placeholder Text" w:unhideWhenUsed="0"/>
-    <w:lsdException w:name="No Spacing" w:semiHidden="0" w:uiPriority="1" w:unhideWhenUsed="0" w:qFormat="1"/>
-    <w:lsdException w:name="Light Shading" w:semiHidden="0" w:uiPriority="60" w:unhideWhenUsed="0"/>
-    <w:lsdException w:name="Light List" w:semiHidden="0" w:uiPriority="61" w:unhideWhenUsed="0"/>
-    <w:lsdException w:name="Light Grid" w:semiHidden="0" w:uiPriority="62" w:unhideWhenUsed="0"/>
-    <w:lsdException w:name="Medium Shading 1" w:semiHidden="0" w:uiPriority="63" w:unhideWhenUsed="0"/>
-    <w:lsdException w:name="Medium Shading 2" w:semiHidden="0" w:uiPriority="64" w:unhideWhenUsed="0"/>
-    <w:lsdException w:name="Medium List 1" w:semiHidden="0" w:uiPriority="65" w:unhideWhenUsed="0"/>
-    <w:lsdException w:name="Medium List 2" w:semiHidden="0" w:uiPriority="66" w:unhideWhenUsed="0"/>
-    <w:lsdException w:name="Medium Grid 1" w:semiHidden="0" w:uiPriority="67" w:unhideWhenUsed="0"/>
-    <w:lsdException w:name="Medium Grid 2" w:semiHidden="0" w:uiPriority="68" w:unhideWhenUsed="0"/>
-    <w:lsdException w:name="Medium Grid 3" w:semiHidden="0" w:uiPriority="69" w:unhideWhenUsed="0"/>
-    <w:lsdException w:name="Dark List" w:semiHidden="0" w:uiPriority="70" w:unhideWhenUsed="0"/>
-    <w:lsdException w:name="Colorful Shading" w:semiHidden="0" w:uiPriority="71" w:unhideWhenUsed="0"/>
-    <w:lsdException w:name="Colorful List" w:semiHidden="0" w:uiPriority="72" w:unhideWhenUsed="0"/>
-    <w:lsdException w:name="Colorful Grid" w:semiHidden="0" w:uiPriority="73" w:unhideWhenUsed="0"/>
-    <w:lsdException w:name="Light Shading Accent 1" w:semiHidden="0" w:uiPriority="60" w:unhideWhenUsed="0"/>
-    <w:lsdException w:name="Light List Accent 1" w:semiHidden="0" w:uiPriority="61" w:unhideWhenUsed="0"/>
-    <w:lsdException w:name="Light Grid Accent 1" w:semiHidden="0" w:uiPriority="62" w:unhideWhenUsed="0"/>
-    <w:lsdException w:name="Medium Shading 1 Accent 1" w:semiHidden="0" w:uiPriority="63" w:unhideWhenUsed="0"/>
-    <w:lsdException w:name="Medium Shading 2 Accent 1" w:semiHidden="0" w:uiPriority="64" w:unhideWhenUsed="0"/>
-    <w:lsdException w:name="Medium List 1 Accent 1" w:semiHidden="0" w:uiPriority="65" w:unhideWhenUsed="0"/>
-    <w:lsdException w:name="Revision" w:unhideWhenUsed="0"/>
-    <w:lsdException w:name="List Paragraph" w:semiHidden="0" w:uiPriority="34" w:unhideWhenUsed="0" w:qFormat="1"/>
-    <w:lsdException w:name="Quote" w:semiHidden="0" w:uiPriority="29" w:unhideWhenUsed="0" w:qFormat="1"/>
-    <w:lsdException w:name="Intense Quote" w:semiHidden="0" w:uiPriority="30" w:unhideWhenUsed="0" w:qFormat="1"/>
-    <w:lsdException w:name="Medium List 2 Accent 1" w:semiHidden="0" w:uiPriority="66" w:unhideWhenUsed="0"/>
-    <w:lsdException w:name="Medium Grid 1 Accent 1" w:semiHidden="0" w:uiPriority="67" w:unhideWhenUsed="0"/>
-    <w:lsdException w:name="Medium Grid 2 Accent 1" w:semiHidden="0" w:uiPriority="68" w:unhideWhenUsed="0"/>
-    <w:lsdException w:name="Medium Grid 3 Accent 1" w:semiHidden="0" w:uiPriority="69" w:unhideWhenUsed="0"/>
-    <w:lsdException w:name="Dark List Accent 1" w:semiHidden="0" w:uiPriority="70" w:unhideWhenUsed="0"/>
-    <w:lsdException w:name="Colorful Shading Accent 1" w:semiHidden="0" w:uiPriority="71" w:unhideWhenUsed="0"/>
-    <w:lsdException w:name="Colorful List Accent 1" w:semiHidden="0" w:uiPriority="72" w:unhideWhenUsed="0"/>
-    <w:lsdException w:name="Colorful Grid Accent 1" w:semiHidden="0" w:uiPriority="73" w:unhideWhenUsed="0"/>
-    <w:lsdException w:name="Light Shading Accent 2" w:semiHidden="0" w:uiPriority="60" w:unhideWhenUsed="0"/>
-    <w:lsdException w:name="Light List Accent 2" w:semiHidden="0" w:uiPriority="61" w:unhideWhenUsed="0"/>
-    <w:lsdException w:name="Light Grid Accent 2" w:semiHidden="0" w:uiPriority="62" w:unhideWhenUsed="0"/>
-    <w:lsdException w:name="Medium Shading 1 Accent 2" w:semiHidden="0" w:uiPriority="63" w:unhideWhenUsed="0"/>
-    <w:lsdException w:name="Medium Shading 2 Accent 2" w:semiHidden="0" w:uiPriority="64" w:unhideWhenUsed="0"/>
-    <w:lsdException w:name="Medium List 1 Accent 2" w:semiHidden="0" w:uiPriority="65" w:unhideWhenUsed="0"/>
-    <w:lsdException w:name="Medium List 2 Accent 2" w:semiHidden="0" w:uiPriority="66" w:unhideWhenUsed="0"/>
-    <w:lsdException w:name="Medium Grid 1 Accent 2" w:semiHidden="0" w:uiPriority="67" w:unhideWhenUsed="0"/>
-    <w:lsdException w:name="Medium Grid 2 Accent 2" w:semiHidden="0" w:uiPriority="68" w:unhideWhenUsed="0"/>
-    <w:lsdException w:name="Medium Grid 3 Accent 2" w:semiHidden="0" w:uiPriority="69" w:unhideWhenUsed="0"/>
-    <w:lsdException w:name="Dark List Accent 2" w:semiHidden="0" w:uiPriority="70" w:unhideWhenUsed="0"/>
-    <w:lsdException w:name="Colorful Shading Accent 2" w:semiHidden="0" w:uiPriority="71" w:unhideWhenUsed="0"/>
-    <w:lsdException w:name="Colorful List Accent 2" w:semiHidden="0" w:uiPriority="72" w:unhideWhenUsed="0"/>
-    <w:lsdException w:name="Colorful Grid Accent 2" w:semiHidden="0" w:uiPriority="73" w:unhideWhenUsed="0"/>
-    <w:lsdException w:name="Light Shading Accent 3" w:semiHidden="0" w:uiPriority="60" w:unhideWhenUsed="0"/>
-    <w:lsdException w:name="Light List Accent 3" w:semiHidden="0" w:uiPriority="61" w:unhideWhenUsed="0"/>
-    <w:lsdException w:name="Light Grid Accent 3" w:semiHidden="0" w:uiPriority="62" w:unhideWhenUsed="0"/>
-    <w:lsdException w:name="Medium Shading 1 Accent 3" w:semiHidden="0" w:uiPriority="63" w:unhideWhenUsed="0"/>
-    <w:lsdException w:name="Medium Shading 2 Accent 3" w:semiHidden="0" w:uiPriority="64" w:unhideWhenUsed="0"/>
-    <w:lsdException w:name="Medium List 1 Accent 3" w:semiHidden="0" w:uiPriority="65" w:unhideWhenUsed="0"/>
-    <w:lsdException w:name="Medium List 2 Accent 3" w:semiHidden="0" w:uiPriority="66" w:unhideWhenUsed="0"/>
-    <w:lsdException w:name="Medium Grid 1 Accent 3" w:semiHidden="0" w:uiPriority="67" w:unhideWhenUsed="0"/>
-    <w:lsdException w:name="Medium Grid 2 Accent 3" w:semiHidden="0" w:uiPriority="68" w:unhideWhenUsed="0"/>
-    <w:lsdException w:name="Medium Grid 3 Accent 3" w:semiHidden="0" w:uiPriority="69" w:unhideWhenUsed="0"/>
-    <w:lsdException w:name="Dark List Accent 3" w:semiHidden="0" w:uiPriority="70" w:unhideWhenUsed="0"/>
-    <w:lsdException w:name="Colorful Shading Accent 3" w:semiHidden="0" w:uiPriority="71" w:unhideWhenUsed="0"/>
-    <w:lsdException w:name="Colorful List Accent 3" w:semiHidden="0" w:uiPriority="72" w:unhideWhenUsed="0"/>
-    <w:lsdException w:name="Colorful Grid Accent 3" w:semiHidden="0" w:uiPriority="73" w:unhideWhenUsed="0"/>
-    <w:lsdException w:name="Light Shading Accent 4" w:semiHidden="0" w:uiPriority="60" w:unhideWhenUsed="0"/>
-    <w:lsdException w:name="Light List Accent 4" w:semiHidden="0" w:uiPriority="61" w:unhideWhenUsed="0"/>
-    <w:lsdException w:name="Light Grid Accent 4" w:semiHidden="0" w:uiPriority="62" w:unhideWhenUsed="0"/>
-    <w:lsdException w:name="Medium Shading 1 Accent 4" w:semiHidden="0" w:uiPriority="63" w:unhideWhenUsed="0"/>
-    <w:lsdException w:name="Medium Shading 2 Accent 4" w:semiHidden="0" w:uiPriority="64" w:unhideWhenUsed="0"/>
-    <w:lsdException w:name="Medium List 1 Accent 4" w:semiHidden="0" w:uiPriority="65" w:unhideWhenUsed="0"/>
-    <w:lsdException w:name="Medium List 2 Accent 4" w:semiHidden="0" w:uiPriority="66" w:unhideWhenUsed="0"/>
-    <w:lsdException w:name="Medium Grid 1 Accent 4" w:semiHidden="0" w:uiPriority="67" w:unhideWhenUsed="0"/>
-    <w:lsdException w:name="Medium Grid 2 Accent 4" w:semiHidden="0" w:uiPriority="68" w:unhideWhenUsed="0"/>
-    <w:lsdException w:name="Medium Grid 3 Accent 4" w:semiHidden="0" w:uiPriority="69" w:unhideWhenUsed="0"/>
-    <w:lsdException w:name="Dark List Accent 4" w:semiHidden="0" w:uiPriority="70" w:unhideWhenUsed="0"/>
-    <w:lsdException w:name="Colorful Shading Accent 4" w:semiHidden="0" w:uiPriority="71" w:unhideWhenUsed="0"/>
-    <w:lsdException w:name="Colorful List Accent 4" w:semiHidden="0" w:uiPriority="72" w:unhideWhenUsed="0"/>
-    <w:lsdException w:name="Colorful Grid Accent 4" w:semiHidden="0" w:uiPriority="73" w:unhideWhenUsed="0"/>
-    <w:lsdException w:name="Light Shading Accent 5" w:semiHidden="0" w:uiPriority="60" w:unhideWhenUsed="0"/>
-    <w:lsdException w:name="Light List Accent 5" w:semiHidden="0" w:uiPriority="61" w:unhideWhenUsed="0"/>
-    <w:lsdException w:name="Light Grid Accent 5" w:semiHidden="0" w:uiPriority="62" w:unhideWhenUsed="0"/>
-    <w:lsdException w:name="Medium Shading 1 Accent 5" w:semiHidden="0" w:uiPriority="63" w:unhideWhenUsed="0"/>
-    <w:lsdException w:name="Medium Shading 2 Accent 5" w:semiHidden="0" w:uiPriority="64" w:unhideWhenUsed="0"/>
-    <w:lsdException w:name="Medium List 1 Accent 5" w:semiHidden="0" w:uiPriority="65" w:unhideWhenUsed="0"/>
-    <w:lsdException w:name="Medium List 2 Accent 5" w:semiHidden="0" w:uiPriority="66" w:unhideWhenUsed="0"/>
-    <w:lsdException w:name="Medium Grid 1 Accent 5" w:semiHidden="0" w:uiPriority="67" w:unhideWhenUsed="0"/>
-    <w:lsdException w:name="Medium Grid 2 Accent 5" w:semiHidden="0" w:uiPriority="68" w:unhideWhenUsed="0"/>
-    <w:lsdException w:name="Medium Grid 3 Accent 5" w:semiHidden="0" w:uiPriority="69" w:unhideWhenUsed="0"/>
-    <w:lsdException w:name="Dark List Accent 5" w:semiHidden="0" w:uiPriority="70" w:unhideWhenUsed="0"/>
-    <w:lsdException w:name="Colorful Shading Accent 5" w:semiHidden="0" w:uiPriority="71" w:unhideWhenUsed="0"/>
-    <w:lsdException w:name="Colorful List Accent 5" w:semiHidden="0" w:uiPriority="72" w:unhideWhenUsed="0"/>
-    <w:lsdException w:name="Colorful Grid Accent 5" w:semiHidden="0" w:uiPriority="73" w:unhideWhenUsed="0"/>
-    <w:lsdException w:name="Light Shading Accent 6" w:semiHidden="0" w:uiPriority="60" w:unhideWhenUsed="0"/>
-    <w:lsdException w:name="Light List Accent 6" w:semiHidden="0" w:uiPriority="61" w:unhideWhenUsed="0"/>
-    <w:lsdException w:name="Light Grid Accent 6" w:semiHidden="0" w:uiPriority="62" w:unhideWhenUsed="0"/>
-    <w:lsdException w:name="Medium Shading 1 Accent 6" w:semiHidden="0" w:uiPriority="63" w:unhideWhenUsed="0"/>
-    <w:lsdException w:name="Medium Shading 2 Accent 6" w:semiHidden="0" w:uiPriority="64" w:unhideWhenUsed="0"/>
-    <w:lsdException w:name="Medium List 1 Accent 6" w:semiHidden="0" w:uiPriority="65" w:unhideWhenUsed="0"/>
-    <w:lsdException w:name="Medium List 2 Accent 6" w:semiHidden="0" w:uiPriority="66" w:unhideWhenUsed="0"/>
-    <w:lsdException w:name="Medium Grid 1 Accent 6" w:semiHidden="0" w:uiPriority="67" w:unhideWhenUsed="0"/>
-    <w:lsdException w:name="Medium Grid 2 Accent 6" w:semiHidden="0" w:uiPriority="68" w:unhideWhenUsed="0"/>
-    <w:lsdException w:name="Medium Grid 3 Accent 6" w:semiHidden="0" w:uiPriority="69" w:unhideWhenUsed="0"/>
-    <w:lsdException w:name="Dark List Accent 6" w:semiHidden="0" w:uiPriority="70" w:unhideWhenUsed="0"/>
-    <w:lsdException w:name="Colorful Shading Accent 6" w:semiHidden="0" w:uiPriority="71" w:unhideWhenUsed="0"/>
-    <w:lsdException w:name="Colorful List Accent 6" w:semiHidden="0" w:uiPriority="72" w:unhideWhenUsed="0"/>
-    <w:lsdException w:name="Colorful Grid Accent 6" w:semiHidden="0" w:uiPriority="73" w:unhideWhenUsed="0"/>
-    <w:lsdException w:name="Subtle Emphasis" w:semiHidden="0" w:uiPriority="19" w:unhideWhenUsed="0" w:qFormat="1"/>
-    <w:lsdException w:name="Intense Emphasis" w:semiHidden="0" w:uiPriority="21" w:unhideWhenUsed="0" w:qFormat="1"/>
-    <w:lsdException w:name="Subtle Reference" w:semiHidden="0" w:uiPriority="31" w:unhideWhenUsed="0" w:qFormat="1"/>
-    <w:lsdException w:name="Intense Reference" w:semiHidden="0" w:uiPriority="32" w:unhideWhenUsed="0" w:qFormat="1"/>
-    <w:lsdException w:name="Book Title" w:semiHidden="0" w:uiPriority="33" w:unhideWhenUsed="0" w:qFormat="1"/>
-    <w:lsdException w:name="Bibliography" w:uiPriority="37"/>
-    <w:lsdException w:name="TOC Heading" w:uiPriority="39" w:qFormat="1"/>
+  <w:latentStyles w:defLockedState="0" w:defUIPriority="99" w:defSemiHidden="0" w:defUnhideWhenUsed="0" w:defQFormat="0" w:count="371">
+    <w:lsdException w:name="Normal" w:uiPriority="0" w:qFormat="1"/>
+    <w:lsdException w:name="heading 1" w:uiPriority="9" w:qFormat="1"/>
+    <w:lsdException w:name="heading 2" w:semiHidden="1" w:uiPriority="9" w:unhideWhenUsed="1" w:qFormat="1"/>
+    <w:lsdException w:name="heading 3" w:semiHidden="1" w:uiPriority="9" w:unhideWhenUsed="1" w:qFormat="1"/>
+    <w:lsdException w:name="heading 4" w:semiHidden="1" w:uiPriority="9" w:unhideWhenUsed="1" w:qFormat="1"/>
+    <w:lsdException w:name="heading 5" w:semiHidden="1" w:uiPriority="9" w:unhideWhenUsed="1" w:qFormat="1"/>
+    <w:lsdException w:name="heading 6" w:semiHidden="1" w:uiPriority="9" w:unhideWhenUsed="1" w:qFormat="1"/>
+    <w:lsdException w:name="heading 7" w:semiHidden="1" w:uiPriority="9" w:unhideWhenUsed="1" w:qFormat="1"/>
+    <w:lsdException w:name="heading 8" w:semiHidden="1" w:uiPriority="9" w:unhideWhenUsed="1" w:qFormat="1"/>
+    <w:lsdException w:name="heading 9" w:semiHidden="1" w:uiPriority="9" w:unhideWhenUsed="1" w:qFormat="1"/>
+    <w:lsdException w:name="index 1" w:semiHidden="1" w:unhideWhenUsed="1"/>
+    <w:lsdException w:name="index 2" w:semiHidden="1" w:unhideWhenUsed="1"/>
+    <w:lsdException w:name="index 3" w:semiHidden="1" w:unhideWhenUsed="1"/>
+    <w:lsdException w:name="index 4" w:semiHidden="1" w:unhideWhenUsed="1"/>
+    <w:lsdException w:name="index 5" w:semiHidden="1" w:unhideWhenUsed="1"/>
+    <w:lsdException w:name="index 6" w:semiHidden="1" w:unhideWhenUsed="1"/>
+    <w:lsdException w:name="index 7" w:semiHidden="1" w:unhideWhenUsed="1"/>
+    <w:lsdException w:name="index 8" w:semiHidden="1" w:unhideWhenUsed="1"/>
+    <w:lsdException w:name="index 9" w:semiHidden="1" w:unhideWhenUsed="1"/>
+    <w:lsdException w:name="toc 1" w:semiHidden="1" w:uiPriority="39" w:unhideWhenUsed="1"/>
+    <w:lsdException w:name="toc 2" w:semiHidden="1" w:uiPriority="39" w:unhideWhenUsed="1"/>
+    <w:lsdException w:name="toc 3" w:semiHidden="1" w:uiPriority="39" w:unhideWhenUsed="1"/>
+    <w:lsdException w:name="toc 4" w:semiHidden="1" w:uiPriority="39" w:unhideWhenUsed="1"/>
+    <w:lsdException w:name="toc 5" w:semiHidden="1" w:uiPriority="39" w:unhideWhenUsed="1"/>
+    <w:lsdException w:name="toc 6" w:semiHidden="1" w:uiPriority="39" w:unhideWhenUsed="1"/>
+    <w:lsdException w:name="toc 7" w:semiHidden="1" w:uiPriority="39" w:unhideWhenUsed="1"/>
+    <w:lsdException w:name="toc 8" w:semiHidden="1" w:uiPriority="39" w:unhideWhenUsed="1"/>
+    <w:lsdException w:name="toc 9" w:semiHidden="1" w:uiPriority="39" w:unhideWhenUsed="1"/>
+    <w:lsdException w:name="Normal Indent" w:semiHidden="1" w:unhideWhenUsed="1"/>
+    <w:lsdException w:name="footnote text" w:semiHidden="1" w:unhideWhenUsed="1"/>
+    <w:lsdException w:name="annotation text" w:semiHidden="1" w:unhideWhenUsed="1"/>
+    <w:lsdException w:name="header" w:semiHidden="1" w:unhideWhenUsed="1"/>
+    <w:lsdException w:name="footer" w:semiHidden="1" w:unhideWhenUsed="1"/>
+    <w:lsdException w:name="index heading" w:semiHidden="1" w:unhideWhenUsed="1"/>
+    <w:lsdException w:name="caption" w:semiHidden="1" w:uiPriority="35" w:unhideWhenUsed="1" w:qFormat="1"/>
+    <w:lsdException w:name="table of figures" w:semiHidden="1" w:unhideWhenUsed="1"/>
+    <w:lsdException w:name="envelope address" w:semiHidden="1" w:unhideWhenUsed="1"/>
+    <w:lsdException w:name="envelope return" w:semiHidden="1" w:unhideWhenUsed="1"/>
+    <w:lsdException w:name="footnote reference" w:semiHidden="1" w:unhideWhenUsed="1"/>
+    <w:lsdException w:name="annotation reference" w:semiHidden="1" w:unhideWhenUsed="1"/>
+    <w:lsdException w:name="line number" w:semiHidden="1" w:unhideWhenUsed="1"/>
+    <w:lsdException w:name="page number" w:semiHidden="1" w:unhideWhenUsed="1"/>
+    <w:lsdException w:name="endnote reference" w:semiHidden="1" w:unhideWhenUsed="1"/>
+    <w:lsdException w:name="endnote text" w:semiHidden="1" w:unhideWhenUsed="1"/>
+    <w:lsdException w:name="table of authorities" w:semiHidden="1" w:unhideWhenUsed="1"/>
+    <w:lsdException w:name="macro" w:semiHidden="1" w:unhideWhenUsed="1"/>
+    <w:lsdException w:name="toa heading" w:semiHidden="1" w:unhideWhenUsed="1"/>
+    <w:lsdException w:name="List" w:semiHidden="1" w:unhideWhenUsed="1"/>
+    <w:lsdException w:name="List Bullet" w:semiHidden="1" w:unhideWhenUsed="1"/>
+    <w:lsdException w:name="List Number" w:semiHidden="1" w:unhideWhenUsed="1"/>
+    <w:lsdException w:name="List 2" w:semiHidden="1" w:unhideWhenUsed="1"/>
+    <w:lsdException w:name="List 3" w:semiHidden="1" w:unhideWhenUsed="1"/>
+    <w:lsdException w:name="List 4" w:semiHidden="1" w:unhideWhenUsed="1"/>
+    <w:lsdException w:name="List 5" w:semiHidden="1" w:unhideWhenUsed="1"/>
+    <w:lsdException w:name="List Bullet 2" w:semiHidden="1" w:unhideWhenUsed="1"/>
+    <w:lsdException w:name="List Bullet 3" w:semiHidden="1" w:unhideWhenUsed="1"/>
+    <w:lsdException w:name="List Bullet 4" w:semiHidden="1" w:unhideWhenUsed="1"/>
+    <w:lsdException w:name="List Bullet 5" w:semiHidden="1" w:unhideWhenUsed="1"/>
+    <w:lsdException w:name="List Number 2" w:semiHidden="1" w:unhideWhenUsed="1"/>
+    <w:lsdException w:name="List Number 3" w:semiHidden="1" w:unhideWhenUsed="1"/>
+    <w:lsdException w:name="List Number 4" w:semiHidden="1" w:unhideWhenUsed="1"/>
+    <w:lsdException w:name="List Number 5" w:semiHidden="1" w:unhideWhenUsed="1"/>
+    <w:lsdException w:name="Title" w:uiPriority="10" w:qFormat="1"/>
+    <w:lsdException w:name="Closing" w:semiHidden="1" w:unhideWhenUsed="1"/>
+    <w:lsdException w:name="Signature" w:semiHidden="1" w:unhideWhenUsed="1"/>
+    <w:lsdException w:name="Default Paragraph Font" w:semiHidden="1" w:uiPriority="1" w:unhideWhenUsed="1"/>
+    <w:lsdException w:name="Body Text" w:semiHidden="1" w:unhideWhenUsed="1"/>
+    <w:lsdException w:name="Body Text Indent" w:semiHidden="1" w:unhideWhenUsed="1"/>
+    <w:lsdException w:name="List Continue" w:semiHidden="1" w:unhideWhenUsed="1"/>
+    <w:lsdException w:name="List Continue 2" w:semiHidden="1" w:unhideWhenUsed="1"/>
+    <w:lsdException w:name="List Continue 3" w:semiHidden="1" w:unhideWhenUsed="1"/>
+    <w:lsdException w:name="List Continue 4" w:semiHidden="1" w:unhideWhenUsed="1"/>
+    <w:lsdException w:name="List Continue 5" w:semiHidden="1" w:unhideWhenUsed="1"/>
+    <w:lsdException w:name="Message Header" w:semiHidden="1" w:unhideWhenUsed="1"/>
+    <w:lsdException w:name="Subtitle" w:uiPriority="11" w:qFormat="1"/>
+    <w:lsdException w:name="Salutation" w:semiHidden="1" w:unhideWhenUsed="1"/>
+    <w:lsdException w:name="Date" w:semiHidden="1" w:unhideWhenUsed="1"/>
+    <w:lsdException w:name="Body Text First Indent" w:semiHidden="1" w:unhideWhenUsed="1"/>
+    <w:lsdException w:name="Body Text First Indent 2" w:semiHidden="1" w:unhideWhenUsed="1"/>
+    <w:lsdException w:name="Note Heading" w:semiHidden="1" w:unhideWhenUsed="1"/>
+    <w:lsdException w:name="Body Text 2" w:semiHidden="1" w:unhideWhenUsed="1"/>
+    <w:lsdException w:name="Body Text 3" w:semiHidden="1" w:unhideWhenUsed="1"/>
+    <w:lsdException w:name="Body Text Indent 2" w:semiHidden="1" w:unhideWhenUsed="1"/>
+    <w:lsdException w:name="Body Text Indent 3" w:semiHidden="1" w:unhideWhenUsed="1"/>
+    <w:lsdException w:name="Block Text" w:semiHidden="1" w:unhideWhenUsed="1"/>
+    <w:lsdException w:name="Hyperlink" w:semiHidden="1" w:unhideWhenUsed="1"/>
+    <w:lsdException w:name="FollowedHyperlink" w:semiHidden="1" w:unhideWhenUsed="1"/>
+    <w:lsdException w:name="Strong" w:uiPriority="22" w:qFormat="1"/>
+    <w:lsdException w:name="Emphasis" w:uiPriority="20" w:qFormat="1"/>
+    <w:lsdException w:name="Document Map" w:semiHidden="1" w:unhideWhenUsed="1"/>
+    <w:lsdException w:name="Plain Text" w:semiHidden="1" w:unhideWhenUsed="1"/>
+    <w:lsdException w:name="E-mail Signature" w:semiHidden="1" w:unhideWhenUsed="1"/>
+    <w:lsdException w:name="HTML Top of Form" w:semiHidden="1" w:unhideWhenUsed="1"/>
+    <w:lsdException w:name="HTML Bottom of Form" w:semiHidden="1" w:unhideWhenUsed="1"/>
+    <w:lsdException w:name="Normal (Web)" w:semiHidden="1" w:unhideWhenUsed="1"/>
+    <w:lsdException w:name="HTML Acronym" w:semiHidden="1" w:unhideWhenUsed="1"/>
+    <w:lsdException w:name="HTML Address" w:semiHidden="1" w:unhideWhenUsed="1"/>
+    <w:lsdException w:name="HTML Cite" w:semiHidden="1" w:unhideWhenUsed="1"/>
+    <w:lsdException w:name="HTML Code" w:semiHidden="1" w:unhideWhenUsed="1"/>
+    <w:lsdException w:name="HTML Definition" w:semiHidden="1" w:unhideWhenUsed="1"/>
+    <w:lsdException w:name="HTML Keyboard" w:semiHidden="1" w:unhideWhenUsed="1"/>
+    <w:lsdException w:name="HTML Preformatted" w:semiHidden="1" w:unhideWhenUsed="1"/>
+    <w:lsdException w:name="HTML Sample" w:semiHidden="1" w:unhideWhenUsed="1"/>
+    <w:lsdException w:name="HTML Typewriter" w:semiHidden="1" w:unhideWhenUsed="1"/>
+    <w:lsdException w:name="HTML Variable" w:semiHidden="1" w:unhideWhenUsed="1"/>
+    <w:lsdException w:name="Normal Table" w:semiHidden="1" w:unhideWhenUsed="1"/>
+    <w:lsdException w:name="annotation subject" w:semiHidden="1" w:unhideWhenUsed="1"/>
+    <w:lsdException w:name="No List" w:semiHidden="1" w:unhideWhenUsed="1"/>
+    <w:lsdException w:name="Outline List 1" w:semiHidden="1" w:unhideWhenUsed="1"/>
+    <w:lsdException w:name="Outline List 2" w:semiHidden="1" w:unhideWhenUsed="1"/>
+    <w:lsdException w:name="Outline List 3" w:semiHidden="1" w:unhideWhenUsed="1"/>
+    <w:lsdException w:name="Table Simple 1" w:semiHidden="1" w:unhideWhenUsed="1"/>
+    <w:lsdException w:name="Table Simple 2" w:semiHidden="1" w:unhideWhenUsed="1"/>
+    <w:lsdException w:name="Table Simple 3" w:semiHidden="1" w:unhideWhenUsed="1"/>
+    <w:lsdException w:name="Table Classic 1" w:semiHidden="1" w:unhideWhenUsed="1"/>
+    <w:lsdException w:name="Table Classic 2" w:semiHidden="1" w:unhideWhenUsed="1"/>
+    <w:lsdException w:name="Table Classic 3" w:semiHidden="1" w:unhideWhenUsed="1"/>
+    <w:lsdException w:name="Table Classic 4" w:semiHidden="1" w:unhideWhenUsed="1"/>
+    <w:lsdException w:name="Table Colorful 1" w:semiHidden="1" w:unhideWhenUsed="1"/>
+    <w:lsdException w:name="Table Colorful 2" w:semiHidden="1" w:unhideWhenUsed="1"/>
+    <w:lsdException w:name="Table Colorful 3" w:semiHidden="1" w:unhideWhenUsed="1"/>
+    <w:lsdException w:name="Table Columns 1" w:semiHidden="1" w:unhideWhenUsed="1"/>
+    <w:lsdException w:name="Table Columns 2" w:semiHidden="1" w:unhideWhenUsed="1"/>
+    <w:lsdException w:name="Table Columns 3" w:semiHidden="1" w:unhideWhenUsed="1"/>
+    <w:lsdException w:name="Table Columns 4" w:semiHidden="1" w:unhideWhenUsed="1"/>
+    <w:lsdException w:name="Table Columns 5" w:semiHidden="1" w:unhideWhenUsed="1"/>
+    <w:lsdException w:name="Table Grid 1" w:semiHidden="1" w:unhideWhenUsed="1"/>
+    <w:lsdException w:name="Table Grid 2" w:semiHidden="1" w:unhideWhenUsed="1"/>
+    <w:lsdException w:name="Table Grid 3" w:semiHidden="1" w:unhideWhenUsed="1"/>
+    <w:lsdException w:name="Table Grid 4" w:semiHidden="1" w:unhideWhenUsed="1"/>
+    <w:lsdException w:name="Table Grid 5" w:semiHidden="1" w:unhideWhenUsed="1"/>
+    <w:lsdException w:name="Table Grid 6" w:semiHidden="1" w:unhideWhenUsed="1"/>
+    <w:lsdException w:name="Table Grid 7" w:semiHidden="1" w:unhideWhenUsed="1"/>
+    <w:lsdException w:name="Table Grid 8" w:semiHidden="1" w:unhideWhenUsed="1"/>
+    <w:lsdException w:name="Table List 1" w:semiHidden="1" w:unhideWhenUsed="1"/>
+    <w:lsdException w:name="Table List 2" w:semiHidden="1" w:unhideWhenUsed="1"/>
+    <w:lsdException w:name="Table List 3" w:semiHidden="1" w:unhideWhenUsed="1"/>
+    <w:lsdException w:name="Table List 4" w:semiHidden="1" w:unhideWhenUsed="1"/>
+    <w:lsdException w:name="Table List 5" w:semiHidden="1" w:unhideWhenUsed="1"/>
+    <w:lsdException w:name="Table List 6" w:semiHidden="1" w:unhideWhenUsed="1"/>
+    <w:lsdException w:name="Table List 7" w:semiHidden="1" w:unhideWhenUsed="1"/>
+    <w:lsdException w:name="Table List 8" w:semiHidden="1" w:unhideWhenUsed="1"/>
+    <w:lsdException w:name="Table 3D effects 1" w:semiHidden="1" w:unhideWhenUsed="1"/>
+    <w:lsdException w:name="Table 3D effects 2" w:semiHidden="1" w:unhideWhenUsed="1"/>
+    <w:lsdException w:name="Table 3D effects 3" w:semiHidden="1" w:unhideWhenUsed="1"/>
+    <w:lsdException w:name="Table Contemporary" w:semiHidden="1" w:unhideWhenUsed="1"/>
+    <w:lsdException w:name="Table Elegant" w:semiHidden="1" w:unhideWhenUsed="1"/>
+    <w:lsdException w:name="Table Professional" w:semiHidden="1" w:unhideWhenUsed="1"/>
+    <w:lsdException w:name="Table Subtle 1" w:semiHidden="1" w:unhideWhenUsed="1"/>
+    <w:lsdException w:name="Table Subtle 2" w:semiHidden="1" w:unhideWhenUsed="1"/>
+    <w:lsdException w:name="Table Web 1" w:semiHidden="1" w:unhideWhenUsed="1"/>
+    <w:lsdException w:name="Table Web 2" w:semiHidden="1" w:unhideWhenUsed="1"/>
+    <w:lsdException w:name="Table Web 3" w:semiHidden="1" w:unhideWhenUsed="1"/>
+    <w:lsdException w:name="Balloon Text" w:semiHidden="1" w:unhideWhenUsed="1"/>
+    <w:lsdException w:name="Table Grid" w:uiPriority="59"/>
+    <w:lsdException w:name="Table Theme" w:semiHidden="1" w:unhideWhenUsed="1"/>
+    <w:lsdException w:name="Placeholder Text" w:semiHidden="1"/>
+    <w:lsdException w:name="No Spacing" w:uiPriority="1" w:qFormat="1"/>
+    <w:lsdException w:name="Light Shading" w:uiPriority="60"/>
+    <w:lsdException w:name="Light List" w:uiPriority="61"/>
+    <w:lsdException w:name="Light Grid" w:uiPriority="62"/>
+    <w:lsdException w:name="Medium Shading 1" w:uiPriority="63"/>
+    <w:lsdException w:name="Medium Shading 2" w:uiPriority="64"/>
+    <w:lsdException w:name="Medium List 1" w:uiPriority="65"/>
+    <w:lsdException w:name="Medium List 2" w:uiPriority="66"/>
+    <w:lsdException w:name="Medium Grid 1" w:uiPriority="67"/>
+    <w:lsdException w:name="Medium Grid 2" w:uiPriority="68"/>
+    <w:lsdException w:name="Medium Grid 3" w:uiPriority="69"/>
+    <w:lsdException w:name="Dark List" w:uiPriority="70"/>
+    <w:lsdException w:name="Colorful Shading" w:uiPriority="71"/>
+    <w:lsdException w:name="Colorful List" w:uiPriority="72"/>
+    <w:lsdException w:name="Colorful Grid" w:uiPriority="73"/>
+    <w:lsdException w:name="Light Shading Accent 1" w:uiPriority="60"/>
+    <w:lsdException w:name="Light List Accent 1" w:uiPriority="61"/>
+    <w:lsdException w:name="Light Grid Accent 1" w:uiPriority="62"/>
+    <w:lsdException w:name="Medium Shading 1 Accent 1" w:uiPriority="63"/>
+    <w:lsdException w:name="Medium Shading 2 Accent 1" w:uiPriority="64"/>
+    <w:lsdException w:name="Medium List 1 Accent 1" w:uiPriority="65"/>
+    <w:lsdException w:name="Revision" w:semiHidden="1"/>
+    <w:lsdException w:name="List Paragraph" w:uiPriority="34" w:qFormat="1"/>
+    <w:lsdException w:name="Quote" w:uiPriority="29" w:qFormat="1"/>
+    <w:lsdException w:name="Intense Quote" w:uiPriority="30" w:qFormat="1"/>
+    <w:lsdException w:name="Medium List 2 Accent 1" w:uiPriority="66"/>
+    <w:lsdException w:name="Medium Grid 1 Accent 1" w:uiPriority="67"/>
+    <w:lsdException w:name="Medium Grid 2 Accent 1" w:uiPriority="68"/>
+    <w:lsdException w:name="Medium Grid 3 Accent 1" w:uiPriority="69"/>
+    <w:lsdException w:name="Dark List Accent 1" w:uiPriority="70"/>
+    <w:lsdException w:name="Colorful Shading Accent 1" w:uiPriority="71"/>
+    <w:lsdException w:name="Colorful List Accent 1" w:uiPriority="72"/>
+    <w:lsdException w:name="Colorful Grid Accent 1" w:uiPriority="73"/>
+    <w:lsdException w:name="Light Shading Accent 2" w:uiPriority="60"/>
+    <w:lsdException w:name="Light List Accent 2" w:uiPriority="61"/>
+    <w:lsdException w:name="Light Grid Accent 2" w:uiPriority="62"/>
+    <w:lsdException w:name="Medium Shading 1 Accent 2" w:uiPriority="63"/>
+    <w:lsdException w:name="Medium Shading 2 Accent 2" w:uiPriority="64"/>
+    <w:lsdException w:name="Medium List 1 Accent 2" w:uiPriority="65"/>
+    <w:lsdException w:name="Medium List 2 Accent 2" w:uiPriority="66"/>
+    <w:lsdException w:name="Medium Grid 1 Accent 2" w:uiPriority="67"/>
+    <w:lsdException w:name="Medium Grid 2 Accent 2" w:uiPriority="68"/>
+    <w:lsdException w:name="Medium Grid 3 Accent 2" w:uiPriority="69"/>
+    <w:lsdException w:name="Dark List Accent 2" w:uiPriority="70"/>
+    <w:lsdException w:name="Colorful Shading Accent 2" w:uiPriority="71"/>
+    <w:lsdException w:name="Colorful List Accent 2" w:uiPriority="72"/>
+    <w:lsdException w:name="Colorful Grid Accent 2" w:uiPriority="73"/>
+    <w:lsdException w:name="Light Shading Accent 3" w:uiPriority="60"/>
+    <w:lsdException w:name="Light List Accent 3" w:uiPriority="61"/>
+    <w:lsdException w:name="Light Grid Accent 3" w:uiPriority="62"/>
+    <w:lsdException w:name="Medium Shading 1 Accent 3" w:uiPriority="63"/>
+    <w:lsdException w:name="Medium Shading 2 Accent 3" w:uiPriority="64"/>
+    <w:lsdException w:name="Medium List 1 Accent 3" w:uiPriority="65"/>
+    <w:lsdException w:name="Medium List 2 Accent 3" w:uiPriority="66"/>
+    <w:lsdException w:name="Medium Grid 1 Accent 3" w:uiPriority="67"/>
+    <w:lsdException w:name="Medium Grid 2 Accent 3" w:uiPriority="68"/>
+    <w:lsdException w:name="Medium Grid 3 Accent 3" w:uiPriority="69"/>
+    <w:lsdException w:name="Dark List Accent 3" w:uiPriority="70"/>
+    <w:lsdException w:name="Colorful Shading Accent 3" w:uiPriority="71"/>
+    <w:lsdException w:name="Colorful List Accent 3" w:uiPriority="72"/>
+    <w:lsdException w:name="Colorful Grid Accent 3" w:uiPriority="73"/>
+    <w:lsdException w:name="Light Shading Accent 4" w:uiPriority="60"/>
+    <w:lsdException w:name="Light List Accent 4" w:uiPriority="61"/>
+    <w:lsdException w:name="Light Grid Accent 4" w:uiPriority="62"/>
+    <w:lsdException w:name="Medium Shading 1 Accent 4" w:uiPriority="63"/>
+    <w:lsdException w:name="Medium Shading 2 Accent 4" w:uiPriority="64"/>
+    <w:lsdException w:name="Medium List 1 Accent 4" w:uiPriority="65"/>
+    <w:lsdException w:name="Medium List 2 Accent 4" w:uiPriority="66"/>
+    <w:lsdException w:name="Medium Grid 1 Accent 4" w:uiPriority="67"/>
+    <w:lsdException w:name="Medium Grid 2 Accent 4" w:uiPriority="68"/>
+    <w:lsdException w:name="Medium Grid 3 Accent 4" w:uiPriority="69"/>
+    <w:lsdException w:name="Dark List Accent 4" w:uiPriority="70"/>
+    <w:lsdException w:name="Colorful Shading Accent 4" w:uiPriority="71"/>
+    <w:lsdException w:name="Colorful List Accent 4" w:uiPriority="72"/>
+    <w:lsdException w:name="Colorful Grid Accent 4" w:uiPriority="73"/>
+    <w:lsdException w:name="Light Shading Accent 5" w:uiPriority="60"/>
+    <w:lsdException w:name="Light List Accent 5" w:uiPriority="61"/>
+    <w:lsdException w:name="Light Grid Accent 5" w:uiPriority="62"/>
+    <w:lsdException w:name="Medium Shading 1 Accent 5" w:uiPriority="63"/>
+    <w:lsdException w:name="Medium Shading 2 Accent 5" w:uiPriority="64"/>
+    <w:lsdException w:name="Medium List 1 Accent 5" w:uiPriority="65"/>
+    <w:lsdException w:name="Medium List 2 Accent 5" w:uiPriority="66"/>
+    <w:lsdException w:name="Medium Grid 1 Accent 5" w:uiPriority="67"/>
+    <w:lsdException w:name="Medium Grid 2 Accent 5" w:uiPriority="68"/>
+    <w:lsdException w:name="Medium Grid 3 Accent 5" w:uiPriority="69"/>
+    <w:lsdException w:name="Dark List Accent 5" w:uiPriority="70"/>
+    <w:lsdException w:name="Colorful Shading Accent 5" w:uiPriority="71"/>
+    <w:lsdException w:name="Colorful List Accent 5" w:uiPriority="72"/>
+    <w:lsdException w:name="Colorful Grid Accent 5" w:uiPriority="73"/>
+    <w:lsdException w:name="Light Shading Accent 6" w:uiPriority="60"/>
+    <w:lsdException w:name="Light List Accent 6" w:uiPriority="61"/>
+    <w:lsdException w:name="Light Grid Accent 6" w:uiPriority="62"/>
+    <w:lsdException w:name="Medium Shading 1 Accent 6" w:uiPriority="63"/>
+    <w:lsdException w:name="Medium Shading 2 Accent 6" w:uiPriority="64"/>
+    <w:lsdException w:name="Medium List 1 Accent 6" w:uiPriority="65"/>
+    <w:lsdException w:name="Medium List 2 Accent 6" w:uiPriority="66"/>
+    <w:lsdException w:name="Medium Grid 1 Accent 6" w:uiPriority="67"/>
+    <w:lsdException w:name="Medium Grid 2 Accent 6" w:uiPriority="68"/>
+    <w:lsdException w:name="Medium Grid 3 Accent 6" w:uiPriority="69"/>
+    <w:lsdException w:name="Dark List Accent 6" w:uiPriority="70"/>
+    <w:lsdException w:name="Colorful Shading Accent 6" w:uiPriority="71"/>
+    <w:lsdException w:name="Colorful List Accent 6" w:uiPriority="72"/>
+    <w:lsdException w:name="Colorful Grid Accent 6" w:uiPriority="73"/>
+    <w:lsdException w:name="Subtle Emphasis" w:uiPriority="19" w:qFormat="1"/>
+    <w:lsdException w:name="Intense Emphasis" w:uiPriority="21" w:qFormat="1"/>
+    <w:lsdException w:name="Subtle Reference" w:uiPriority="31" w:qFormat="1"/>
+    <w:lsdException w:name="Intense Reference" w:uiPriority="32" w:qFormat="1"/>
+    <w:lsdException w:name="Book Title" w:uiPriority="33" w:qFormat="1"/>
+    <w:lsdException w:name="Bibliography" w:semiHidden="1" w:uiPriority="37" w:unhideWhenUsed="1"/>
+    <w:lsdException w:name="TOC Heading" w:semiHidden="1" w:uiPriority="39" w:unhideWhenUsed="1" w:qFormat="1"/>
+    <w:lsdException w:name="Plain Table 1" w:uiPriority="41"/>
+    <w:lsdException w:name="Plain Table 2" w:uiPriority="42"/>
+    <w:lsdException w:name="Plain Table 3" w:uiPriority="43"/>
+    <w:lsdException w:name="Plain Table 4" w:uiPriority="44"/>
+    <w:lsdException w:name="Plain Table 5" w:uiPriority="45"/>
+    <w:lsdException w:name="Grid Table Light" w:uiPriority="40"/>
+    <w:lsdException w:name="Grid Table 1 Light" w:uiPriority="46"/>
+    <w:lsdException w:name="Grid Table 2" w:uiPriority="47"/>
+    <w:lsdException w:name="Grid Table 3" w:uiPriority="48"/>
+    <w:lsdException w:name="Grid Table 4" w:uiPriority="49"/>
+    <w:lsdException w:name="Grid Table 5 Dark" w:uiPriority="50"/>
+    <w:lsdException w:name="Grid Table 6 Colorful" w:uiPriority="51"/>
+    <w:lsdException w:name="Grid Table 7 Colorful" w:uiPriority="52"/>
+    <w:lsdException w:name="Grid Table 1 Light Accent 1" w:uiPriority="46"/>
+    <w:lsdException w:name="Grid Table 2 Accent 1" w:uiPriority="47"/>
+    <w:lsdException w:name="Grid Table 3 Accent 1" w:uiPriority="48"/>
+    <w:lsdException w:name="Grid Table 4 Accent 1" w:uiPriority="49"/>
+    <w:lsdException w:name="Grid Table 5 Dark Accent 1" w:uiPriority="50"/>
+    <w:lsdException w:name="Grid Table 6 Colorful Accent 1" w:uiPriority="51"/>
+    <w:lsdException w:name="Grid Table 7 Colorful Accent 1" w:uiPriority="52"/>
+    <w:lsdException w:name="Grid Table 1 Light Accent 2" w:uiPriority="46"/>
+    <w:lsdException w:name="Grid Table 2 Accent 2" w:uiPriority="47"/>
+    <w:lsdException w:name="Grid Table 3 Accent 2" w:uiPriority="48"/>
+    <w:lsdException w:name="Grid Table 4 Accent 2" w:uiPriority="49"/>
+    <w:lsdException w:name="Grid Table 5 Dark Accent 2" w:uiPriority="50"/>
+    <w:lsdException w:name="Grid Table 6 Colorful Accent 2" w:uiPriority="51"/>
+    <w:lsdException w:name="Grid Table 7 Colorful Accent 2" w:uiPriority="52"/>
+    <w:lsdException w:name="Grid Table 1 Light Accent 3" w:uiPriority="46"/>
+    <w:lsdException w:name="Grid Table 2 Accent 3" w:uiPriority="47"/>
+    <w:lsdException w:name="Grid Table 3 Accent 3" w:uiPriority="48"/>
+    <w:lsdException w:name="Grid Table 4 Accent 3" w:uiPriority="49"/>
+    <w:lsdException w:name="Grid Table 5 Dark Accent 3" w:uiPriority="50"/>
+    <w:lsdException w:name="Grid Table 6 Colorful Accent 3" w:uiPriority="51"/>
+    <w:lsdException w:name="Grid Table 7 Colorful Accent 3" w:uiPriority="52"/>
+    <w:lsdException w:name="Grid Table 1 Light Accent 4" w:uiPriority="46"/>
+    <w:lsdException w:name="Grid Table 2 Accent 4" w:uiPriority="47"/>
+    <w:lsdException w:name="Grid Table 3 Accent 4" w:uiPriority="48"/>
+    <w:lsdException w:name="Grid Table 4 Accent 4" w:uiPriority="49"/>
+    <w:lsdException w:name="Grid Table 5 Dark Accent 4" w:uiPriority="50"/>
+    <w:lsdException w:name="Grid Table 6 Colorful Accent 4" w:uiPriority="51"/>
+    <w:lsdException w:name="Grid Table 7 Colorful Accent 4" w:uiPriority="52"/>
+    <w:lsdException w:name="Grid Table 1 Light Accent 5" w:uiPriority="46"/>
+    <w:lsdException w:name="Grid Table 2 Accent 5" w:uiPriority="47"/>
+    <w:lsdException w:name="Grid Table 3 Accent 5" w:uiPriority="48"/>
+    <w:lsdException w:name="Grid Table 4 Accent 5" w:uiPriority="49"/>
+    <w:lsdException w:name="Grid Table 5 Dark Accent 5" w:uiPriority="50"/>
+    <w:lsdException w:name="Grid Table 6 Colorful Accent 5" w:uiPriority="51"/>
+    <w:lsdException w:name="Grid Table 7 Colorful Accent 5" w:uiPriority="52"/>
+    <w:lsdException w:name="Grid Table 1 Light Accent 6" w:uiPriority="46"/>
+    <w:lsdException w:name="Grid Table 2 Accent 6" w:uiPriority="47"/>
+    <w:lsdException w:name="Grid Table 3 Accent 6" w:uiPriority="48"/>
+    <w:lsdException w:name="Grid Table 4 Accent 6" w:uiPriority="49"/>
+    <w:lsdException w:name="Grid Table 5 Dark Accent 6" w:uiPriority="50"/>
+    <w:lsdException w:name="Grid Table 6 Colorful Accent 6" w:uiPriority="51"/>
+    <w:lsdException w:name="Grid Table 7 Colorful Accent 6" w:uiPriority="52"/>
+    <w:lsdException w:name="List Table 1 Light" w:uiPriority="46"/>
+    <w:lsdException w:name="List Table 2" w:uiPriority="47"/>
+    <w:lsdException w:name="List Table 3" w:uiPriority="48"/>
+    <w:lsdException w:name="List Table 4" w:uiPriority="49"/>
+    <w:lsdException w:name="List Table 5 Dark" w:uiPriority="50"/>
+    <w:lsdException w:name="List Table 6 Colorful" w:uiPriority="51"/>
+    <w:lsdException w:name="List Table 7 Colorful" w:uiPriority="52"/>
+    <w:lsdException w:name="List Table 1 Light Accent 1" w:uiPriority="46"/>
+    <w:lsdException w:name="List Table 2 Accent 1" w:uiPriority="47"/>
+    <w:lsdException w:name="List Table 3 Accent 1" w:uiPriority="48"/>
+    <w:lsdException w:name="List Table 4 Accent 1" w:uiPriority="49"/>
+    <w:lsdException w:name="List Table 5 Dark Accent 1" w:uiPriority="50"/>
+    <w:lsdException w:name="List Table 6 Colorful Accent 1" w:uiPriority="51"/>
+    <w:lsdException w:name="List Table 7 Colorful Accent 1" w:uiPriority="52"/>
+    <w:lsdException w:name="List Table 1 Light Accent 2" w:uiPriority="46"/>
+    <w:lsdException w:name="List Table 2 Accent 2" w:uiPriority="47"/>
+    <w:lsdException w:name="List Table 3 Accent 2" w:uiPriority="48"/>
+    <w:lsdException w:name="List Table 4 Accent 2" w:uiPriority="49"/>
+    <w:lsdException w:name="List Table 5 Dark Accent 2" w:uiPriority="50"/>
+    <w:lsdException w:name="List Table 6 Colorful Accent 2" w:uiPriority="51"/>
+    <w:lsdException w:name="List Table 7 Colorful Accent 2" w:uiPriority="52"/>
+    <w:lsdException w:name="List Table 1 Light Accent 3" w:uiPriority="46"/>
+    <w:lsdException w:name="List Table 2 Accent 3" w:uiPriority="47"/>
+    <w:lsdException w:name="List Table 3 Accent 3" w:uiPriority="48"/>
+    <w:lsdException w:name="List Table 4 Accent 3" w:uiPriority="49"/>
+    <w:lsdException w:name="List Table 5 Dark Accent 3" w:uiPriority="50"/>
+    <w:lsdException w:name="List Table 6 Colorful Accent 3" w:uiPriority="51"/>
+    <w:lsdException w:name="List Table 7 Colorful Accent 3" w:uiPriority="52"/>
+    <w:lsdException w:name="List Table 1 Light Accent 4" w:uiPriority="46"/>
+    <w:lsdException w:name="List Table 2 Accent 4" w:uiPriority="47"/>
+    <w:lsdException w:name="List Table 3 Accent 4" w:uiPriority="48"/>
+    <w:lsdException w:name="List Table 4 Accent 4" w:uiPriority="49"/>
+    <w:lsdException w:name="List Table 5 Dark Accent 4" w:uiPriority="50"/>
+    <w:lsdException w:name="List Table 6 Colorful Accent 4" w:uiPriority="51"/>
+    <w:lsdException w:name="List Table 7 Colorful Accent 4" w:uiPriority="52"/>
+    <w:lsdException w:name="List Table 1 Light Accent 5" w:uiPriority="46"/>
+    <w:lsdException w:name="List Table 2 Accent 5" w:uiPriority="47"/>
+    <w:lsdException w:name="List Table 3 Accent 5" w:uiPriority="48"/>
+    <w:lsdException w:name="List Table 4 Accent 5" w:uiPriority="49"/>
+    <w:lsdException w:name="List Table 5 Dark Accent 5" w:uiPriority="50"/>
+    <w:lsdException w:name="List Table 6 Colorful Accent 5" w:uiPriority="51"/>
+    <w:lsdException w:name="List Table 7 Colorful Accent 5" w:uiPriority="52"/>
+    <w:lsdException w:name="List Table 1 Light Accent 6" w:uiPriority="46"/>
+    <w:lsdException w:name="List Table 2 Accent 6" w:uiPriority="47"/>
+    <w:lsdException w:name="List Table 3 Accent 6" w:uiPriority="48"/>
+    <w:lsdException w:name="List Table 4 Accent 6" w:uiPriority="49"/>
+    <w:lsdException w:name="List Table 5 Dark Accent 6" w:uiPriority="50"/>
+    <w:lsdException w:name="List Table 6 Colorful Accent 6" w:uiPriority="51"/>
+    <w:lsdException w:name="List Table 7 Colorful Accent 6" w:uiPriority="52"/>
   </w:latentStyles>
   <w:style w:type="paragraph" w:default="1" w:styleId="Normal">
     <w:name w:val="Normal"/>
@@ -29657,7 +29573,7 @@
   <a:extraClrSchemeLst/>
   <a:extLst>
     <a:ext uri="{05A4C25C-085E-4340-85A3-A5531E510DB2}">
-      <thm15:themeFamily xmlns:thm15="http://schemas.microsoft.com/office/thememl/2012/main" xmlns="" name="Office Theme" id="{62F939B6-93AF-4DB8-9C6B-D6C7DFDC589F}" vid="{4A3C46E8-61CC-4603-A589-7422A47A8E4A}"/>
+      <thm15:themeFamily xmlns:thm15="http://schemas.microsoft.com/office/thememl/2012/main" name="Office Theme" id="{62F939B6-93AF-4DB8-9C6B-D6C7DFDC589F}" vid="{4A3C46E8-61CC-4603-A589-7422A47A8E4A}"/>
     </a:ext>
   </a:extLst>
 </a:theme>
@@ -29668,7 +29584,7 @@
 </file>
 
 <file path=customXml/itemProps1.xml><?xml version="1.0" encoding="utf-8"?>
-<ds:datastoreItem xmlns:ds="http://schemas.openxmlformats.org/officeDocument/2006/customXml" ds:itemID="{CA3F8A1A-61A2-469B-A30C-E1727C3177EF}">
+<ds:datastoreItem xmlns:ds="http://schemas.openxmlformats.org/officeDocument/2006/customXml" ds:itemID="{4F15AD74-12E0-486E-849A-A1BAA645BA22}">
   <ds:schemaRefs>
     <ds:schemaRef ds:uri="http://schemas.openxmlformats.org/officeDocument/2006/bibliography"/>
   </ds:schemaRefs>

</xml_diff>

<commit_message>
documentacion de base de datos completada
</commit_message>
<xml_diff>
--- a/DOCUMENTACION/Ingenieria de Software/Ultima documentacion/documentacion Proyecto Ingenieria de software.docx
+++ b/DOCUMENTACION/Ingenieria de Software/Ultima documentacion/documentacion Proyecto Ingenieria de software.docx
@@ -15,7 +15,6 @@
           <w:docPartUnique/>
         </w:docPartObj>
       </w:sdtPr>
-      <w:sdtEndPr/>
       <w:sdtContent>
         <w:p>
           <w:pPr>
@@ -285,7 +284,7 @@
               </mc:Choice>
               <mc:Fallback>
                 <w:pict>
-                  <v:group w14:anchorId="53797063" id="Grupo 149" o:spid="_x0000_s1026" style="position:absolute;margin-left:0;margin-top:0;width:8in;height:95.7pt;z-index:251662336;mso-width-percent:941;mso-height-percent:121;mso-top-percent:23;mso-position-horizontal:center;mso-position-horizontal-relative:page;mso-position-vertical-relative:page;mso-width-percent:941;mso-height-percent:121;mso-top-percent:23" coordorigin="" coordsize="73152,12161" o:gfxdata="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">
+                  <v:group w14:anchorId="04AF4FDA" id="Grupo 149" o:spid="_x0000_s1026" style="position:absolute;margin-left:0;margin-top:0;width:8in;height:95.7pt;z-index:251662336;mso-width-percent:941;mso-height-percent:121;mso-top-percent:23;mso-position-horizontal:center;mso-position-horizontal-relative:page;mso-position-vertical-relative:page;mso-width-percent:941;mso-height-percent:121;mso-top-percent:23" coordorigin="" coordsize="73152,12161" o:gfxdata="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">
                     <v:shape id="Rectángulo 51" o:spid="_x0000_s1027" style="position:absolute;width:73152;height:11303;visibility:visible;mso-wrap-style:square;v-text-anchor:middle" coordsize="7312660,1129665" o:gfxdata="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" path="m,l7312660,r,1129665l3619500,733425,,1091565,,xe" fillcolor="#d34817 [3204]" stroked="f" strokeweight="1pt">
                       <v:stroke joinstyle="miter"/>
                       <v:path arrowok="t" o:connecttype="custom" o:connectlocs="0,0;7315200,0;7315200,1130373;3620757,733885;0,1092249;0,0" o:connectangles="0,0,0,0,0,0"/>
@@ -379,7 +378,6 @@
                                   <w:dataBinding w:prefixMappings="xmlns:ns0='http://purl.org/dc/elements/1.1/' xmlns:ns1='http://schemas.openxmlformats.org/package/2006/metadata/core-properties' " w:xpath="/ns1:coreProperties[1]/ns0:creator[1]" w:storeItemID="{6C3C8BC8-F283-45AE-878A-BAB7291924A1}"/>
                                   <w:text/>
                                 </w:sdtPr>
-                                <w:sdtEndPr/>
                                 <w:sdtContent>
                                   <w:p>
                                     <w:pPr>
@@ -427,7 +425,6 @@
                                     <w:dataBinding w:prefixMappings="xmlns:ns0='http://schemas.microsoft.com/office/2006/coverPageProps' " w:xpath="/ns0:CoverPageProperties[1]/ns0:CompanyEmail[1]" w:storeItemID="{55AF091B-3C7A-41E3-B477-F2FDAA23CFDA}"/>
                                     <w:text/>
                                   </w:sdtPr>
-                                  <w:sdtEndPr/>
                                   <w:sdtContent>
                                     <w:r>
                                       <w:rPr>
@@ -482,7 +479,6 @@
                             <w:dataBinding w:prefixMappings="xmlns:ns0='http://purl.org/dc/elements/1.1/' xmlns:ns1='http://schemas.openxmlformats.org/package/2006/metadata/core-properties' " w:xpath="/ns1:coreProperties[1]/ns0:creator[1]" w:storeItemID="{6C3C8BC8-F283-45AE-878A-BAB7291924A1}"/>
                             <w:text/>
                           </w:sdtPr>
-                          <w:sdtEndPr/>
                           <w:sdtContent>
                             <w:p>
                               <w:pPr>
@@ -530,7 +526,6 @@
                               <w:dataBinding w:prefixMappings="xmlns:ns0='http://schemas.microsoft.com/office/2006/coverPageProps' " w:xpath="/ns0:CoverPageProperties[1]/ns0:CompanyEmail[1]" w:storeItemID="{55AF091B-3C7A-41E3-B477-F2FDAA23CFDA}"/>
                               <w:text/>
                             </w:sdtPr>
-                            <w:sdtEndPr/>
                             <w:sdtContent>
                               <w:r>
                                 <w:rPr>
@@ -672,7 +667,6 @@
                                   <w:dataBinding w:prefixMappings="xmlns:ns0='http://purl.org/dc/elements/1.1/' xmlns:ns1='http://schemas.openxmlformats.org/package/2006/metadata/core-properties' " w:xpath="/ns1:coreProperties[1]/ns0:subject[1]" w:storeItemID="{6C3C8BC8-F283-45AE-878A-BAB7291924A1}"/>
                                   <w:text/>
                                 </w:sdtPr>
-                                <w:sdtEndPr/>
                                 <w:sdtContent>
                                   <w:p>
                                     <w:pPr>
@@ -774,7 +768,6 @@
                             <w:dataBinding w:prefixMappings="xmlns:ns0='http://purl.org/dc/elements/1.1/' xmlns:ns1='http://schemas.openxmlformats.org/package/2006/metadata/core-properties' " w:xpath="/ns1:coreProperties[1]/ns0:subject[1]" w:storeItemID="{6C3C8BC8-F283-45AE-878A-BAB7291924A1}"/>
                             <w:text/>
                           </w:sdtPr>
-                          <w:sdtEndPr/>
                           <w:sdtContent>
                             <w:p>
                               <w:pPr>
@@ -1051,7 +1044,6 @@
                                   <w:dataBinding w:prefixMappings="xmlns:ns0='http://schemas.microsoft.com/office/2006/coverPageProps' " w:xpath="/ns0:CoverPageProperties[1]/ns0:Abstract[1]" w:storeItemID="{55AF091B-3C7A-41E3-B477-F2FDAA23CFDA}"/>
                                   <w:text w:multiLine="1"/>
                                 </w:sdtPr>
-                                <w:sdtEndPr/>
                                 <w:sdtContent>
                                   <w:p>
                                     <w:pPr>
@@ -1277,7 +1269,6 @@
                             <w:dataBinding w:prefixMappings="xmlns:ns0='http://schemas.microsoft.com/office/2006/coverPageProps' " w:xpath="/ns0:CoverPageProperties[1]/ns0:Abstract[1]" w:storeItemID="{55AF091B-3C7A-41E3-B477-F2FDAA23CFDA}"/>
                             <w:text w:multiLine="1"/>
                           </w:sdtPr>
-                          <w:sdtEndPr/>
                           <w:sdtContent>
                             <w:p>
                               <w:pPr>
@@ -1358,6 +1349,15 @@
               <w:szCs w:val="32"/>
             </w:rPr>
           </w:pPr>
+          <w:r>
+            <w:rPr>
+              <w:rFonts w:ascii="Arial" w:hAnsi="Arial" w:cs="Arial"/>
+              <w:b/>
+              <w:sz w:val="32"/>
+              <w:szCs w:val="32"/>
+            </w:rPr>
+            <w:t>Planteamiento</w:t>
+          </w:r>
         </w:p>
         <w:p>
           <w:pPr>
@@ -1369,6 +1369,77 @@
               <w:szCs w:val="32"/>
             </w:rPr>
           </w:pPr>
+          <w:r>
+            <w:rPr>
+              <w:rFonts w:ascii="Arial" w:hAnsi="Arial" w:cs="Arial"/>
+              <w:b/>
+              <w:sz w:val="32"/>
+              <w:szCs w:val="32"/>
+            </w:rPr>
+            <w:t>Descripcion</w:t>
+          </w:r>
+        </w:p>
+        <w:p>
+          <w:pPr>
+            <w:jc w:val="center"/>
+            <w:rPr>
+              <w:rFonts w:ascii="Arial" w:hAnsi="Arial" w:cs="Arial"/>
+              <w:b/>
+              <w:sz w:val="32"/>
+              <w:szCs w:val="32"/>
+            </w:rPr>
+          </w:pPr>
+          <w:r>
+            <w:rPr>
+              <w:rFonts w:ascii="Arial" w:hAnsi="Arial" w:cs="Arial"/>
+              <w:b/>
+              <w:sz w:val="32"/>
+              <w:szCs w:val="32"/>
+            </w:rPr>
+            <w:t>Metodologia</w:t>
+          </w:r>
+        </w:p>
+        <w:p>
+          <w:pPr>
+            <w:jc w:val="center"/>
+            <w:rPr>
+              <w:rFonts w:ascii="Arial" w:hAnsi="Arial" w:cs="Arial"/>
+              <w:b/>
+              <w:sz w:val="32"/>
+              <w:szCs w:val="32"/>
+            </w:rPr>
+          </w:pPr>
+          <w:r>
+            <w:rPr>
+              <w:rFonts w:ascii="Arial" w:hAnsi="Arial" w:cs="Arial"/>
+              <w:b/>
+              <w:sz w:val="32"/>
+              <w:szCs w:val="32"/>
+            </w:rPr>
+            <w:t>Especificacion de requerimientos</w:t>
+          </w:r>
+        </w:p>
+        <w:p>
+          <w:pPr>
+            <w:jc w:val="center"/>
+            <w:rPr>
+              <w:rFonts w:ascii="Arial" w:hAnsi="Arial" w:cs="Arial"/>
+              <w:b/>
+              <w:sz w:val="32"/>
+              <w:szCs w:val="32"/>
+            </w:rPr>
+          </w:pPr>
+          <w:r>
+            <w:rPr>
+              <w:rFonts w:ascii="Arial" w:hAnsi="Arial" w:cs="Arial"/>
+              <w:b/>
+              <w:sz w:val="32"/>
+              <w:szCs w:val="32"/>
+            </w:rPr>
+            <w:t>Alcances y</w:t>
+          </w:r>
+          <w:bookmarkStart w:id="0" w:name="_GoBack"/>
+          <w:bookmarkEnd w:id="0"/>
         </w:p>
         <w:p>
           <w:pPr>
@@ -1846,7 +1917,6 @@
           <w:sz w:val="32"/>
           <w:szCs w:val="32"/>
         </w:rPr>
-        <w:lastRenderedPageBreak/>
         <w:t>Planteamiento</w:t>
       </w:r>
       <w:r>
@@ -2338,7 +2408,6 @@
           <w:sz w:val="32"/>
           <w:szCs w:val="32"/>
         </w:rPr>
-        <w:lastRenderedPageBreak/>
         <w:t>Descripcion.</w:t>
       </w:r>
     </w:p>
@@ -2411,9 +2480,7 @@
           <w:szCs w:val="32"/>
         </w:rPr>
       </w:pPr>
-      <w:bookmarkStart w:id="0" w:name="_GoBack"/>
-    </w:p>
-    <w:bookmarkEnd w:id="0"/>
+    </w:p>
     <w:p>
       <w:pPr>
         <w:jc w:val="both"/>
@@ -2817,7 +2884,6 @@
           <w:sz w:val="32"/>
           <w:szCs w:val="32"/>
         </w:rPr>
-        <w:lastRenderedPageBreak/>
         <w:t xml:space="preserve">Modelo que será usado: </w:t>
       </w:r>
       <w:r>
@@ -2995,16 +3061,8 @@
           <w:sz w:val="28"/>
           <w:szCs w:val="28"/>
         </w:rPr>
-        <w:t xml:space="preserve">4. Integración y prueba de sistema Las unidades del programa o los programas individuales se integran y prueban como un sistema completo para asegurarse de que se cumplan los requerimientos de </w:t>
-      </w:r>
-      <w:r>
-        <w:rPr>
-          <w:rFonts w:ascii="Arial" w:hAnsi="Arial" w:cs="Arial"/>
-          <w:sz w:val="28"/>
-          <w:szCs w:val="28"/>
-        </w:rPr>
         <w:lastRenderedPageBreak/>
-        <w:t>software. Después de probarlo, se libera el sistema de software al cliente.</w:t>
+        <w:t>4. Integración y prueba de sistema Las unidades del programa o los programas individuales se integran y prueban como un sistema completo para asegurarse de que se cumplan los requerimientos de software. Después de probarlo, se libera el sistema de software al cliente.</w:t>
       </w:r>
     </w:p>
     <w:p>
@@ -3134,6 +3192,7 @@
           <w:sz w:val="32"/>
           <w:szCs w:val="32"/>
         </w:rPr>
+        <w:lastRenderedPageBreak/>
         <w:t>Cronograma de actividades</w:t>
       </w:r>
     </w:p>
@@ -3467,7 +3526,6 @@
                 <w:color w:val="000000"/>
                 <w:lang w:val="en-US"/>
               </w:rPr>
-              <w:lastRenderedPageBreak/>
               <w:t> </w:t>
             </w:r>
           </w:p>
@@ -18731,6 +18789,7 @@
           <w:sz w:val="32"/>
           <w:szCs w:val="32"/>
         </w:rPr>
+        <w:lastRenderedPageBreak/>
         <w:t>Requerimientos funcionales</w:t>
       </w:r>
       <w:r>
@@ -18806,7 +18865,6 @@
           <w:sz w:val="28"/>
           <w:szCs w:val="28"/>
         </w:rPr>
-        <w:lastRenderedPageBreak/>
         <w:t>El sistema permitirá el registro de usuarios de tipo administrador y tipo cliente</w:t>
       </w:r>
     </w:p>
@@ -19240,6 +19298,7 @@
           <w:sz w:val="28"/>
           <w:szCs w:val="28"/>
         </w:rPr>
+        <w:lastRenderedPageBreak/>
         <w:t>Gestor de base de datos Workbench, y lenguaje MySql para el desarrollo de la base de datos del software.</w:t>
       </w:r>
     </w:p>
@@ -19347,7 +19406,6 @@
           <w:sz w:val="28"/>
           <w:szCs w:val="28"/>
         </w:rPr>
-        <w:lastRenderedPageBreak/>
         <w:t xml:space="preserve">Se necesitará un servidor de Linux que tenga el servicio web de Apache en su versión </w:t>
       </w:r>
       <w:r>
@@ -19755,6 +19813,7 @@
           <w:sz w:val="28"/>
           <w:szCs w:val="28"/>
         </w:rPr>
+        <w:lastRenderedPageBreak/>
         <w:t>Solo los Administradores, Ventas y Compradores podrán realizar  ventas, contratos  de confección.</w:t>
       </w:r>
     </w:p>
@@ -19805,7 +19864,6 @@
           <w:sz w:val="28"/>
           <w:szCs w:val="28"/>
         </w:rPr>
-        <w:lastRenderedPageBreak/>
         <w:t>Solo los Administradores podrán crear usuarios nuevos de nivel igual o inferior al Administrador.</w:t>
       </w:r>
     </w:p>
@@ -20439,6 +20497,7 @@
           <w:sz w:val="28"/>
           <w:szCs w:val="28"/>
         </w:rPr>
+        <w:lastRenderedPageBreak/>
         <w:t>Se tiene como objetivo aumentar la popularidad del negocio</w:t>
       </w:r>
     </w:p>
@@ -20485,7 +20544,6 @@
           <w:sz w:val="28"/>
           <w:szCs w:val="28"/>
         </w:rPr>
-        <w:lastRenderedPageBreak/>
         <w:t xml:space="preserve">Se tendrá control de la publicidad y productos de la empresa </w:t>
       </w:r>
     </w:p>
@@ -21274,6 +21332,7 @@
           <w:sz w:val="28"/>
           <w:lang w:val="es-MX" w:eastAsia="es-VE"/>
         </w:rPr>
+        <w:lastRenderedPageBreak/>
         <w:t>Servicio de internet.</w:t>
       </w:r>
     </w:p>
@@ -21302,7 +21361,6 @@
           <w:sz w:val="28"/>
           <w:szCs w:val="28"/>
         </w:rPr>
-        <w:lastRenderedPageBreak/>
         <w:t xml:space="preserve">Las características de las herramientas que implementaremos son </w:t>
       </w:r>
       <w:r>
@@ -21504,7 +21562,7 @@
           </mc:Choice>
           <mc:Fallback>
             <w:pict>
-              <v:rect w14:anchorId="494B4E48" id="Rectángulo 6" o:spid="_x0000_s1026" alt="HostPapa Web Hosting" style="width:24pt;height:24pt;visibility:visible;mso-wrap-style:square;mso-left-percent:-10001;mso-top-percent:-10001;mso-position-horizontal:absolute;mso-position-horizontal-relative:char;mso-position-vertical:absolute;mso-position-vertical-relative:line;mso-left-percent:-10001;mso-top-percent:-10001;v-text-anchor:top" o:gfxdata="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" filled="f" stroked="f">
+              <v:rect w14:anchorId="290DD4F5" id="Rectángulo 6" o:spid="_x0000_s1026" alt="HostPapa Web Hosting" style="width:24pt;height:24pt;visibility:visible;mso-wrap-style:square;mso-left-percent:-10001;mso-top-percent:-10001;mso-position-horizontal:absolute;mso-position-horizontal-relative:char;mso-position-vertical:absolute;mso-position-vertical-relative:line;mso-left-percent:-10001;mso-top-percent:-10001;v-text-anchor:top" o:gfxdata="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" filled="f" stroked="f">
                 <o:lock v:ext="edit" aspectratio="t"/>
                 <w10:anchorlock/>
               </v:rect>
@@ -22172,6 +22230,7 @@
           <w:szCs w:val="28"/>
           <w:lang w:eastAsia="es-MX"/>
         </w:rPr>
+        <w:lastRenderedPageBreak/>
         <w:t>Alimentador automático de documentos e impresión dúplex (ambas caras)</w:t>
       </w:r>
     </w:p>
@@ -22215,7 +22274,6 @@
           <w:sz w:val="28"/>
           <w:szCs w:val="28"/>
         </w:rPr>
-        <w:lastRenderedPageBreak/>
         <w:t>Fácil</w:t>
       </w:r>
       <w:r>
@@ -22992,6 +23050,7 @@
                 <w:sz w:val="28"/>
                 <w:szCs w:val="28"/>
               </w:rPr>
+              <w:lastRenderedPageBreak/>
               <w:t>12 Meses</w:t>
             </w:r>
           </w:p>
@@ -23018,42 +23077,31 @@
                 <w:sz w:val="28"/>
                 <w:szCs w:val="28"/>
               </w:rPr>
-              <w:t xml:space="preserve">Copia de seguridad Automatizada para Sitios </w:t>
-            </w:r>
-            <w:r>
-              <w:rPr>
-                <w:rStyle w:val="essential-title"/>
+              <w:t>Copia de seguridad Automatizada para Sitios Web</w:t>
+            </w:r>
+          </w:p>
+        </w:tc>
+        <w:tc>
+          <w:tcPr>
+            <w:tcW w:w="2058" w:type="dxa"/>
+          </w:tcPr>
+          <w:p>
+            <w:pPr>
+              <w:pStyle w:val="Prrafodelista"/>
+              <w:ind w:left="0"/>
+              <w:jc w:val="both"/>
+              <w:rPr>
                 <w:rFonts w:ascii="Arial" w:hAnsi="Arial" w:cs="Arial"/>
                 <w:sz w:val="28"/>
                 <w:szCs w:val="28"/>
               </w:rPr>
-              <w:lastRenderedPageBreak/>
-              <w:t>Web</w:t>
-            </w:r>
-          </w:p>
-        </w:tc>
-        <w:tc>
-          <w:tcPr>
-            <w:tcW w:w="2058" w:type="dxa"/>
-          </w:tcPr>
-          <w:p>
-            <w:pPr>
-              <w:pStyle w:val="Prrafodelista"/>
-              <w:ind w:left="0"/>
-              <w:jc w:val="both"/>
+            </w:pPr>
+            <w:r>
               <w:rPr>
                 <w:rFonts w:ascii="Arial" w:hAnsi="Arial" w:cs="Arial"/>
                 <w:sz w:val="28"/>
                 <w:szCs w:val="28"/>
               </w:rPr>
-            </w:pPr>
-            <w:r>
-              <w:rPr>
-                <w:rFonts w:ascii="Arial" w:hAnsi="Arial" w:cs="Arial"/>
-                <w:sz w:val="28"/>
-                <w:szCs w:val="28"/>
-              </w:rPr>
-              <w:lastRenderedPageBreak/>
               <w:t>----</w:t>
             </w:r>
           </w:p>
@@ -24665,7 +24713,17 @@
           <w:szCs w:val="28"/>
           <w:lang w:eastAsia="es-VE"/>
         </w:rPr>
-        <w:t>que será proporcionada por el equipo de desarrollo, sin embargo, f</w:t>
+        <w:t xml:space="preserve">que será proporcionada por el equipo de </w:t>
+      </w:r>
+      <w:r>
+        <w:rPr>
+          <w:rFonts w:ascii="Arial" w:hAnsi="Arial" w:cs="Arial"/>
+          <w:sz w:val="28"/>
+          <w:szCs w:val="28"/>
+          <w:lang w:eastAsia="es-VE"/>
+        </w:rPr>
+        <w:lastRenderedPageBreak/>
+        <w:t>desarrollo, sin embargo, f</w:t>
       </w:r>
       <w:r>
         <w:rPr>
@@ -24683,17 +24741,7 @@
           <w:szCs w:val="28"/>
           <w:lang w:eastAsia="es-VE"/>
         </w:rPr>
-        <w:t xml:space="preserve">necesario ningún costo extra en personal, especializado, o de cierto nivel de </w:t>
-      </w:r>
-      <w:r>
-        <w:rPr>
-          <w:rFonts w:ascii="Arial" w:hAnsi="Arial" w:cs="Arial"/>
-          <w:sz w:val="28"/>
-          <w:szCs w:val="28"/>
-          <w:lang w:eastAsia="es-VE"/>
-        </w:rPr>
-        <w:lastRenderedPageBreak/>
-        <w:t>conocimientos,</w:t>
+        <w:t>necesario ningún costo extra en personal, especializado, o de cierto nivel de conocimientos,</w:t>
       </w:r>
       <w:r>
         <w:rPr>
@@ -27697,7 +27745,7 @@
                                   <w:color w:val="D34817" w:themeColor="accent1"/>
                                   <w:lang w:val="es-ES"/>
                                 </w:rPr>
-                                <w:t>4</w:t>
+                                <w:t>2</w:t>
                               </w:r>
                               <w:r>
                                 <w:rPr>
@@ -27809,7 +27857,7 @@
                             <w:color w:val="D34817" w:themeColor="accent1"/>
                             <w:lang w:val="es-ES"/>
                           </w:rPr>
-                          <w:t>4</w:t>
+                          <w:t>2</w:t>
                         </w:r>
                         <w:r>
                           <w:rPr>
@@ -27858,7 +27906,7 @@
           <mc:AlternateContent>
             <mc:Choice Requires="wps">
               <w:drawing>
-                <wp:anchor distT="0" distB="0" distL="114300" distR="114300" simplePos="0" relativeHeight="251661824" behindDoc="0" locked="0" layoutInCell="1" allowOverlap="1">
+                <wp:anchor distT="0" distB="0" distL="114300" distR="114300" simplePos="0" relativeHeight="251660800" behindDoc="0" locked="0" layoutInCell="1" allowOverlap="1">
                   <wp:simplePos x="0" y="0"/>
                   <wp:positionH relativeFrom="margin">
                     <wp:align>center</wp:align>
@@ -28021,7 +28069,7 @@
                   </v:handles>
                   <o:complex v:ext="view"/>
                 </v:shapetype>
-                <v:shape id="Cinta curvada hacia abajo 130" o:spid="_x0000_s1035" type="#_x0000_t107" style="position:absolute;margin-left:0;margin-top:0;width:101pt;height:27.05pt;z-index:251661824;visibility:visible;mso-wrap-style:square;mso-width-percent:0;mso-height-percent:0;mso-wrap-distance-left:9pt;mso-wrap-distance-top:0;mso-wrap-distance-right:9pt;mso-wrap-distance-bottom:0;mso-position-horizontal:center;mso-position-horizontal-relative:margin;mso-position-vertical:center;mso-position-vertical-relative:bottom-margin-area;mso-width-percent:0;mso-height-percent:0;mso-width-relative:page;mso-height-relative:page;v-text-anchor:top" o:gfxdata="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" filled="f" fillcolor="#17365d" strokecolor="#71a0dc">
+                <v:shape id="Cinta curvada hacia abajo 130" o:spid="_x0000_s1035" type="#_x0000_t107" style="position:absolute;margin-left:0;margin-top:0;width:101pt;height:27.05pt;z-index:251660800;visibility:visible;mso-wrap-style:square;mso-width-percent:0;mso-height-percent:0;mso-wrap-distance-left:9pt;mso-wrap-distance-top:0;mso-wrap-distance-right:9pt;mso-wrap-distance-bottom:0;mso-position-horizontal:center;mso-position-horizontal-relative:margin;mso-position-vertical:center;mso-position-vertical-relative:bottom-margin-area;mso-width-percent:0;mso-height-percent:0;mso-width-relative:page;mso-height-relative:page;v-text-anchor:top" o:gfxdata="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" filled="f" fillcolor="#17365d" strokecolor="#71a0dc">
                   <v:textbox>
                     <w:txbxContent>
                       <w:p>
@@ -28117,7 +28165,7 @@
           <mc:AlternateContent>
             <mc:Choice Requires="wps">
               <w:drawing>
-                <wp:anchor distT="0" distB="0" distL="114300" distR="114300" simplePos="0" relativeHeight="251656704" behindDoc="0" locked="0" layoutInCell="0" allowOverlap="1">
+                <wp:anchor distT="0" distB="0" distL="114300" distR="114300" simplePos="0" relativeHeight="251655680" behindDoc="0" locked="0" layoutInCell="0" allowOverlap="1">
                   <wp:simplePos x="0" y="0"/>
                   <wp:positionH relativeFrom="margin">
                     <wp:align>center</wp:align>
@@ -28230,7 +28278,7 @@
             </mc:Choice>
             <mc:Fallback>
               <w:pict>
-                <v:oval id="Elipse 128" o:spid="_x0000_s1034" style="position:absolute;margin-left:0;margin-top:0;width:49.35pt;height:49.35pt;z-index:251656704;visibility:visible;mso-wrap-style:square;mso-width-percent:0;mso-height-percent:0;mso-wrap-distance-left:9pt;mso-wrap-distance-top:0;mso-wrap-distance-right:9pt;mso-wrap-distance-bottom:0;mso-position-horizontal:center;mso-position-horizontal-relative:margin;mso-position-vertical:center;mso-position-vertical-relative:top-margin-area;mso-width-percent:0;mso-height-percent:0;mso-width-relative:page;mso-height-relative:page;v-text-anchor:middle" o:gfxdata="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" o:allowincell="f" fillcolor="#40618b" stroked="f">
+                <v:oval id="Elipse 128" o:spid="_x0000_s1034" style="position:absolute;margin-left:0;margin-top:0;width:49.35pt;height:49.35pt;z-index:251655680;visibility:visible;mso-wrap-style:square;mso-width-percent:0;mso-height-percent:0;mso-wrap-distance-left:9pt;mso-wrap-distance-top:0;mso-wrap-distance-right:9pt;mso-wrap-distance-bottom:0;mso-position-horizontal:center;mso-position-horizontal-relative:margin;mso-position-vertical:center;mso-position-vertical-relative:top-margin-area;mso-width-percent:0;mso-height-percent:0;mso-width-relative:page;mso-height-relative:page;v-text-anchor:middle" o:gfxdata="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" o:allowincell="f" fillcolor="#40618b" stroked="f">
                   <v:textbox>
                     <w:txbxContent>
                       <w:p>
@@ -31944,7 +31992,7 @@
 </file>
 
 <file path=customXml/itemProps1.xml><?xml version="1.0" encoding="utf-8"?>
-<ds:datastoreItem xmlns:ds="http://schemas.openxmlformats.org/officeDocument/2006/customXml" ds:itemID="{B6F8EBE2-239E-4A9F-98B9-9D01151C8C78}">
+<ds:datastoreItem xmlns:ds="http://schemas.openxmlformats.org/officeDocument/2006/customXml" ds:itemID="{2963F15A-F762-4D10-8713-19DC19039714}">
   <ds:schemaRefs>
     <ds:schemaRef ds:uri="http://schemas.openxmlformats.org/officeDocument/2006/bibliography"/>
   </ds:schemaRefs>

</xml_diff>

<commit_message>
Casos de uso jorge
</commit_message>
<xml_diff>
--- a/DOCUMENTACION/Ingenieria de Software/Ultima documentacion/documentacion Proyecto Ingenieria de software.docx
+++ b/DOCUMENTACION/Ingenieria de Software/Ultima documentacion/documentacion Proyecto Ingenieria de software.docx
@@ -32,7 +32,7 @@
               <w:noProof/>
               <w:sz w:val="28"/>
               <w:szCs w:val="28"/>
-              <w:lang w:val="en-US"/>
+              <w:lang w:val="es-ES" w:eastAsia="es-ES"/>
             </w:rPr>
             <mc:AlternateContent>
               <mc:Choice Requires="wpg">
@@ -275,7 +275,7 @@
               </mc:Choice>
               <mc:Fallback>
                 <w:pict>
-                  <v:group w14:anchorId="35DF889A" id="Grupo 149" o:spid="_x0000_s1026" style="position:absolute;margin-left:17.3pt;margin-top:13.7pt;width:8in;height:95.7pt;z-index:251637760;mso-width-percent:941;mso-height-percent:121;mso-position-horizontal-relative:page;mso-position-vertical-relative:page;mso-width-percent:941;mso-height-percent:121" coordorigin="" coordsize="73152,12161" o:gfxdata="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">
+                  <v:group w14:anchorId="1080B8A4" id="Grupo 149" o:spid="_x0000_s1026" style="position:absolute;margin-left:17.3pt;margin-top:13.7pt;width:8in;height:95.7pt;z-index:251637760;mso-width-percent:941;mso-height-percent:121;mso-position-horizontal-relative:page;mso-position-vertical-relative:page;mso-width-percent:941;mso-height-percent:121" coordorigin="" coordsize="73152,12161" o:gfxdata="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">
                     <v:shape id="Rectángulo 51" o:spid="_x0000_s1027" style="position:absolute;width:73152;height:11303;visibility:visible;mso-wrap-style:square;v-text-anchor:middle" coordsize="7312660,1129665" o:gfxdata="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" path="m,l7312660,r,1129665l3619500,733425,,1091565,,xe" fillcolor="#d34817 [3204]" stroked="f" strokeweight="1pt">
                       <v:stroke joinstyle="miter"/>
                       <v:path arrowok="t" o:connecttype="custom" o:connectlocs="0,0;7315200,0;7315200,1130373;3620757,733885;0,1092249;0,0" o:connectangles="0,0,0,0,0,0"/>
@@ -295,7 +295,7 @@
               <w:noProof/>
               <w:sz w:val="28"/>
               <w:szCs w:val="28"/>
-              <w:lang w:val="en-US"/>
+              <w:lang w:val="es-ES" w:eastAsia="es-ES"/>
             </w:rPr>
             <mc:AlternateContent>
               <mc:Choice Requires="wps">
@@ -471,7 +471,7 @@
               <w:noProof/>
               <w:sz w:val="28"/>
               <w:szCs w:val="28"/>
-              <w:lang w:val="en-US"/>
+              <w:lang w:val="es-ES" w:eastAsia="es-ES"/>
             </w:rPr>
             <mc:AlternateContent>
               <mc:Choice Requires="wps">
@@ -735,7 +735,7 @@
               <w:noProof/>
               <w:sz w:val="28"/>
               <w:szCs w:val="28"/>
-              <w:lang w:val="en-US"/>
+              <w:lang w:val="es-ES" w:eastAsia="es-ES"/>
             </w:rPr>
             <mc:AlternateContent>
               <mc:Choice Requires="wps">
@@ -2996,7 +2996,7 @@
           <w:noProof/>
           <w:sz w:val="28"/>
           <w:szCs w:val="28"/>
-          <w:lang w:val="en-US"/>
+          <w:lang w:val="es-ES" w:eastAsia="es-ES"/>
         </w:rPr>
         <w:drawing>
           <wp:inline distT="0" distB="0" distL="0" distR="0" wp14:anchorId="060F7EB6" wp14:editId="1B7CC06B">
@@ -21506,7 +21506,7 @@
           <w:noProof/>
           <w:sz w:val="28"/>
           <w:szCs w:val="28"/>
-          <w:lang w:val="en-US"/>
+          <w:lang w:val="es-ES" w:eastAsia="es-ES"/>
         </w:rPr>
         <w:drawing>
           <wp:anchor distT="0" distB="0" distL="114300" distR="114300" simplePos="0" relativeHeight="251641856" behindDoc="1" locked="0" layoutInCell="1" allowOverlap="1" wp14:anchorId="5806CE0E" wp14:editId="181BC542">
@@ -21608,7 +21608,7 @@
           <w:noProof/>
           <w:sz w:val="28"/>
           <w:szCs w:val="28"/>
-          <w:lang w:val="en-US"/>
+          <w:lang w:val="es-ES" w:eastAsia="es-ES"/>
         </w:rPr>
         <mc:AlternateContent>
           <mc:Choice Requires="wps">
@@ -21669,7 +21669,7 @@
           </mc:Choice>
           <mc:Fallback>
             <w:pict>
-              <v:rect w14:anchorId="33C5BCB7" id="Rectángulo 6" o:spid="_x0000_s1026" alt="HostPapa Web Hosting" style="width:24pt;height:24pt;visibility:visible;mso-wrap-style:square;mso-left-percent:-10001;mso-top-percent:-10001;mso-position-horizontal:absolute;mso-position-horizontal-relative:char;mso-position-vertical:absolute;mso-position-vertical-relative:line;mso-left-percent:-10001;mso-top-percent:-10001;v-text-anchor:top" o:gfxdata="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" filled="f" stroked="f">
+              <v:rect w14:anchorId="6CD38763" id="Rectángulo 6" o:spid="_x0000_s1026" alt="HostPapa Web Hosting" style="width:24pt;height:24pt;visibility:visible;mso-wrap-style:square;mso-left-percent:-10001;mso-top-percent:-10001;mso-position-horizontal:absolute;mso-position-horizontal-relative:char;mso-position-vertical:absolute;mso-position-vertical-relative:line;mso-left-percent:-10001;mso-top-percent:-10001;v-text-anchor:top" o:gfxdata="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" filled="f" stroked="f">
                 <o:lock v:ext="edit" aspectratio="t"/>
                 <w10:anchorlock/>
               </v:rect>
@@ -21722,7 +21722,7 @@
           <w:color w:val="333333"/>
           <w:sz w:val="28"/>
           <w:szCs w:val="28"/>
-          <w:lang w:val="en-US"/>
+          <w:lang w:val="es-ES" w:eastAsia="es-ES"/>
         </w:rPr>
         <w:drawing>
           <wp:anchor distT="0" distB="0" distL="114300" distR="114300" simplePos="0" relativeHeight="251644928" behindDoc="1" locked="0" layoutInCell="1" allowOverlap="1" wp14:anchorId="196CF64C" wp14:editId="04317A1C">
@@ -21945,7 +21945,7 @@
           <w:noProof/>
           <w:sz w:val="28"/>
           <w:szCs w:val="28"/>
-          <w:lang w:val="en-US"/>
+          <w:lang w:val="es-ES" w:eastAsia="es-ES"/>
         </w:rPr>
         <w:drawing>
           <wp:anchor distT="0" distB="0" distL="114300" distR="114300" simplePos="0" relativeHeight="251642880" behindDoc="1" locked="0" layoutInCell="1" allowOverlap="1" wp14:anchorId="792635FF" wp14:editId="49F26FD2">
@@ -22233,7 +22233,7 @@
           <w:color w:val="333333"/>
           <w:sz w:val="28"/>
           <w:szCs w:val="28"/>
-          <w:lang w:val="en-US"/>
+          <w:lang w:val="es-ES" w:eastAsia="es-ES"/>
         </w:rPr>
         <w:drawing>
           <wp:anchor distT="0" distB="0" distL="114300" distR="114300" simplePos="0" relativeHeight="251643904" behindDoc="1" locked="0" layoutInCell="1" allowOverlap="1" wp14:anchorId="74B8B29D" wp14:editId="6CA91D61">
@@ -23325,7 +23325,7 @@
           <w:noProof/>
           <w:sz w:val="28"/>
           <w:szCs w:val="28"/>
-          <w:lang w:val="en-US"/>
+          <w:lang w:val="es-ES" w:eastAsia="es-ES"/>
         </w:rPr>
         <mc:AlternateContent>
           <mc:Choice Requires="wps">
@@ -23447,7 +23447,7 @@
           <w:noProof/>
           <w:sz w:val="28"/>
           <w:szCs w:val="28"/>
-          <w:lang w:val="en-US"/>
+          <w:lang w:val="es-ES" w:eastAsia="es-ES"/>
         </w:rPr>
         <mc:AlternateContent>
           <mc:Choice Requires="wps">
@@ -24146,7 +24146,7 @@
           <w:noProof/>
           <w:sz w:val="28"/>
           <w:szCs w:val="28"/>
-          <w:lang w:val="en-US"/>
+          <w:lang w:val="es-ES" w:eastAsia="es-ES"/>
         </w:rPr>
         <mc:AlternateContent>
           <mc:Choice Requires="wps">
@@ -24268,7 +24268,7 @@
           <w:noProof/>
           <w:sz w:val="28"/>
           <w:szCs w:val="28"/>
-          <w:lang w:val="en-US"/>
+          <w:lang w:val="es-ES" w:eastAsia="es-ES"/>
         </w:rPr>
         <mc:AlternateContent>
           <mc:Choice Requires="wps">
@@ -25104,7 +25104,7 @@
           <w:noProof/>
           <w:sz w:val="32"/>
           <w:szCs w:val="32"/>
-          <w:lang w:val="en-US"/>
+          <w:lang w:val="es-ES" w:eastAsia="es-ES"/>
         </w:rPr>
         <w:lastRenderedPageBreak/>
         <mc:AlternateContent>
@@ -25215,7 +25215,7 @@
           <w:noProof/>
           <w:sz w:val="32"/>
           <w:szCs w:val="32"/>
-          <w:lang w:val="en-US"/>
+          <w:lang w:val="es-ES" w:eastAsia="es-ES"/>
         </w:rPr>
         <mc:AlternateContent>
           <mc:Choice Requires="wps">
@@ -25325,7 +25325,7 @@
           <w:noProof/>
           <w:sz w:val="32"/>
           <w:szCs w:val="32"/>
-          <w:lang w:val="en-US"/>
+          <w:lang w:val="es-ES" w:eastAsia="es-ES"/>
         </w:rPr>
         <mc:AlternateContent>
           <mc:Choice Requires="wps">
@@ -25435,7 +25435,7 @@
           <w:noProof/>
           <w:sz w:val="32"/>
           <w:szCs w:val="32"/>
-          <w:lang w:val="en-US"/>
+          <w:lang w:val="es-ES" w:eastAsia="es-ES"/>
         </w:rPr>
         <mc:AlternateContent>
           <mc:Choice Requires="wps">
@@ -25545,7 +25545,7 @@
           <w:noProof/>
           <w:sz w:val="32"/>
           <w:szCs w:val="32"/>
-          <w:lang w:val="en-US"/>
+          <w:lang w:val="es-ES" w:eastAsia="es-ES"/>
         </w:rPr>
         <mc:AlternateContent>
           <mc:Choice Requires="wps">
@@ -25614,7 +25614,7 @@
           </mc:Choice>
           <mc:Fallback>
             <w:pict>
-              <v:rect w14:anchorId="1F47855E" id="Rectángulo 42" o:spid="_x0000_s1026" style="position:absolute;margin-left:164.45pt;margin-top:45.85pt;width:136.55pt;height:19.85pt;z-index:251652096;visibility:visible;mso-wrap-style:square;mso-wrap-distance-left:9pt;mso-wrap-distance-top:0;mso-wrap-distance-right:9pt;mso-wrap-distance-bottom:0;mso-position-horizontal:absolute;mso-position-horizontal-relative:text;mso-position-vertical:absolute;mso-position-vertical-relative:text;v-text-anchor:middle" o:gfxdata="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" fillcolor="white [3212]" strokecolor="white [3212]" strokeweight="1pt"/>
+              <v:rect w14:anchorId="556117D2" id="Rectángulo 42" o:spid="_x0000_s1026" style="position:absolute;margin-left:164.45pt;margin-top:45.85pt;width:136.55pt;height:19.85pt;z-index:251652096;visibility:visible;mso-wrap-style:square;mso-wrap-distance-left:9pt;mso-wrap-distance-top:0;mso-wrap-distance-right:9pt;mso-wrap-distance-bottom:0;mso-position-horizontal:absolute;mso-position-horizontal-relative:text;mso-position-vertical:absolute;mso-position-vertical-relative:text;v-text-anchor:middle" o:gfxdata="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" fillcolor="white [3212]" strokecolor="white [3212]" strokeweight="1pt"/>
             </w:pict>
           </mc:Fallback>
         </mc:AlternateContent>
@@ -25644,7 +25644,7 @@
           <w:noProof/>
           <w:sz w:val="32"/>
           <w:szCs w:val="32"/>
-          <w:lang w:val="en-US"/>
+          <w:lang w:val="es-ES" w:eastAsia="es-ES"/>
         </w:rPr>
         <w:drawing>
           <wp:inline distT="0" distB="0" distL="0" distR="0" wp14:anchorId="007B0AB2" wp14:editId="0B55FE8C">
@@ -25788,7 +25788,7 @@
       <w:r>
         <w:rPr>
           <w:noProof/>
-          <w:lang w:val="en-US"/>
+          <w:lang w:val="es-ES" w:eastAsia="es-ES"/>
         </w:rPr>
         <mc:AlternateContent>
           <mc:Choice Requires="wps">
@@ -25894,7 +25894,7 @@
       <w:r>
         <w:rPr>
           <w:noProof/>
-          <w:lang w:val="en-US"/>
+          <w:lang w:val="es-ES" w:eastAsia="es-ES"/>
         </w:rPr>
         <mc:AlternateContent>
           <mc:Choice Requires="wps">
@@ -26000,7 +26000,7 @@
       <w:r>
         <w:rPr>
           <w:noProof/>
-          <w:lang w:val="en-US"/>
+          <w:lang w:val="es-ES" w:eastAsia="es-ES"/>
         </w:rPr>
         <mc:AlternateContent>
           <mc:Choice Requires="wps">
@@ -26106,7 +26106,7 @@
       <w:r>
         <w:rPr>
           <w:noProof/>
-          <w:lang w:val="en-US"/>
+          <w:lang w:val="es-ES" w:eastAsia="es-ES"/>
         </w:rPr>
         <mc:AlternateContent>
           <mc:Choice Requires="wps">
@@ -26175,7 +26175,7 @@
           </mc:Choice>
           <mc:Fallback>
             <w:pict>
-              <v:rect w14:anchorId="691A8BFE" id="Rectángulo 49" o:spid="_x0000_s1026" style="position:absolute;margin-left:181.2pt;margin-top:39.45pt;width:113pt;height:22.6pt;z-index:251663360;visibility:visible;mso-wrap-style:square;mso-wrap-distance-left:9pt;mso-wrap-distance-top:0;mso-wrap-distance-right:9pt;mso-wrap-distance-bottom:0;mso-position-horizontal:absolute;mso-position-horizontal-relative:text;mso-position-vertical:absolute;mso-position-vertical-relative:text;v-text-anchor:middle" o:gfxdata="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" fillcolor="white [3212]" strokecolor="white [3212]" strokeweight="1pt"/>
+              <v:rect w14:anchorId="007587ED" id="Rectángulo 49" o:spid="_x0000_s1026" style="position:absolute;margin-left:181.2pt;margin-top:39.45pt;width:113pt;height:22.6pt;z-index:251663360;visibility:visible;mso-wrap-style:square;mso-wrap-distance-left:9pt;mso-wrap-distance-top:0;mso-wrap-distance-right:9pt;mso-wrap-distance-bottom:0;mso-position-horizontal:absolute;mso-position-horizontal-relative:text;mso-position-vertical:absolute;mso-position-vertical-relative:text;v-text-anchor:middle" o:gfxdata="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" fillcolor="white [3212]" strokecolor="white [3212]" strokeweight="1pt"/>
             </w:pict>
           </mc:Fallback>
         </mc:AlternateContent>
@@ -26201,7 +26201,7 @@
             <v:path o:extrusionok="f" gradientshapeok="t" o:connecttype="rect"/>
             <o:lock v:ext="edit" aspectratio="t"/>
           </v:shapetype>
-          <v:shape id="_x0000_i1025" type="#_x0000_t75" style="width:498.15pt;height:413.6pt;mso-position-horizontal:center;mso-position-horizontal-relative:text;mso-position-vertical-relative:text" o:allowoverlap="f">
+          <v:shape id="_x0000_i1025" type="#_x0000_t75" style="width:498.15pt;height:413.85pt;mso-position-horizontal:center;mso-position-horizontal-relative:text;mso-position-vertical-relative:text" o:allowoverlap="f">
             <v:imagedata r:id="rId16" o:title="Casos de uso-Registro usuario"/>
           </v:shape>
         </w:pict>
@@ -26310,7 +26310,7 @@
           <w:noProof/>
           <w:sz w:val="32"/>
           <w:szCs w:val="32"/>
-          <w:lang w:val="en-US"/>
+          <w:lang w:val="es-ES" w:eastAsia="es-ES"/>
         </w:rPr>
         <w:lastRenderedPageBreak/>
         <mc:AlternateContent>
@@ -26418,7 +26418,7 @@
           <w:noProof/>
           <w:sz w:val="32"/>
           <w:szCs w:val="32"/>
-          <w:lang w:val="en-US"/>
+          <w:lang w:val="es-ES" w:eastAsia="es-ES"/>
         </w:rPr>
         <mc:AlternateContent>
           <mc:Choice Requires="wps">
@@ -26528,7 +26528,7 @@
           <w:noProof/>
           <w:sz w:val="32"/>
           <w:szCs w:val="32"/>
-          <w:lang w:val="en-US"/>
+          <w:lang w:val="es-ES" w:eastAsia="es-ES"/>
         </w:rPr>
         <mc:AlternateContent>
           <mc:Choice Requires="wps">
@@ -26638,7 +26638,7 @@
           <w:noProof/>
           <w:sz w:val="32"/>
           <w:szCs w:val="32"/>
-          <w:lang w:val="en-US"/>
+          <w:lang w:val="es-ES" w:eastAsia="es-ES"/>
         </w:rPr>
         <mc:AlternateContent>
           <mc:Choice Requires="wps">
@@ -26708,7 +26708,7 @@
           </mc:Choice>
           <mc:Fallback>
             <w:pict>
-              <v:rect w14:anchorId="5D89F68C" id="Rectángulo 45" o:spid="_x0000_s1026" style="position:absolute;margin-left:148.55pt;margin-top:54.75pt;width:190.05pt;height:19.25pt;z-index:251655168;visibility:visible;mso-wrap-style:square;mso-width-percent:0;mso-height-percent:0;mso-wrap-distance-left:9pt;mso-wrap-distance-top:0;mso-wrap-distance-right:9pt;mso-wrap-distance-bottom:0;mso-position-horizontal:absolute;mso-position-horizontal-relative:text;mso-position-vertical:absolute;mso-position-vertical-relative:text;mso-width-percent:0;mso-height-percent:0;mso-width-relative:margin;mso-height-relative:margin;v-text-anchor:middle" o:gfxdata="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" fillcolor="white [3201]" strokecolor="white [3212]" strokeweight="1pt"/>
+              <v:rect w14:anchorId="246B0D16" id="Rectángulo 45" o:spid="_x0000_s1026" style="position:absolute;margin-left:148.55pt;margin-top:54.75pt;width:190.05pt;height:19.25pt;z-index:251655168;visibility:visible;mso-wrap-style:square;mso-width-percent:0;mso-height-percent:0;mso-wrap-distance-left:9pt;mso-wrap-distance-top:0;mso-wrap-distance-right:9pt;mso-wrap-distance-bottom:0;mso-position-horizontal:absolute;mso-position-horizontal-relative:text;mso-position-vertical:absolute;mso-position-vertical-relative:text;mso-width-percent:0;mso-height-percent:0;mso-width-relative:margin;mso-height-relative:margin;v-text-anchor:middle" o:gfxdata="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" fillcolor="white [3201]" strokecolor="white [3212]" strokeweight="1pt"/>
             </w:pict>
           </mc:Fallback>
         </mc:AlternateContent>
@@ -26738,7 +26738,7 @@
           <w:noProof/>
           <w:sz w:val="32"/>
           <w:szCs w:val="32"/>
-          <w:lang w:val="en-US"/>
+          <w:lang w:val="es-ES" w:eastAsia="es-ES"/>
         </w:rPr>
         <w:drawing>
           <wp:inline distT="0" distB="0" distL="0" distR="0" wp14:anchorId="289FB856">
@@ -26812,7 +26812,7 @@
           <w:noProof/>
           <w:sz w:val="32"/>
           <w:szCs w:val="32"/>
-          <w:lang w:val="en-US"/>
+          <w:lang w:val="es-ES" w:eastAsia="es-ES"/>
         </w:rPr>
         <mc:AlternateContent>
           <mc:Choice Requires="wps">
@@ -26922,7 +26922,7 @@
           <w:noProof/>
           <w:sz w:val="32"/>
           <w:szCs w:val="32"/>
-          <w:lang w:val="en-US"/>
+          <w:lang w:val="es-ES" w:eastAsia="es-ES"/>
         </w:rPr>
         <mc:AlternateContent>
           <mc:Choice Requires="wps">
@@ -27012,7 +27012,7 @@
           <w:noProof/>
           <w:sz w:val="32"/>
           <w:szCs w:val="32"/>
-          <w:lang w:val="en-US"/>
+          <w:lang w:val="es-ES" w:eastAsia="es-ES"/>
         </w:rPr>
         <mc:AlternateContent>
           <mc:Choice Requires="wps">
@@ -27116,7 +27116,7 @@
           <w:noProof/>
           <w:sz w:val="32"/>
           <w:szCs w:val="32"/>
-          <w:lang w:val="en-US"/>
+          <w:lang w:val="es-ES" w:eastAsia="es-ES"/>
         </w:rPr>
         <mc:AlternateContent>
           <mc:Choice Requires="wps">
@@ -27226,7 +27226,7 @@
           <w:noProof/>
           <w:sz w:val="32"/>
           <w:szCs w:val="32"/>
-          <w:lang w:val="en-US"/>
+          <w:lang w:val="es-ES" w:eastAsia="es-ES"/>
         </w:rPr>
         <mc:AlternateContent>
           <mc:Choice Requires="wps">
@@ -27295,7 +27295,7 @@
           </mc:Choice>
           <mc:Fallback>
             <w:pict>
-              <v:rect w14:anchorId="35A5EAF5" id="Rectángulo 56" o:spid="_x0000_s1026" style="position:absolute;margin-left:163.6pt;margin-top:54.75pt;width:124.75pt;height:20.1pt;z-index:251668480;visibility:visible;mso-wrap-style:square;mso-wrap-distance-left:9pt;mso-wrap-distance-top:0;mso-wrap-distance-right:9pt;mso-wrap-distance-bottom:0;mso-position-horizontal:absolute;mso-position-horizontal-relative:text;mso-position-vertical:absolute;mso-position-vertical-relative:text;v-text-anchor:middle" o:gfxdata="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" fillcolor="white [3212]" strokecolor="white [3212]" strokeweight="1pt"/>
+              <v:rect w14:anchorId="25F5C4AE" id="Rectángulo 56" o:spid="_x0000_s1026" style="position:absolute;margin-left:163.6pt;margin-top:54.75pt;width:124.75pt;height:20.1pt;z-index:251668480;visibility:visible;mso-wrap-style:square;mso-wrap-distance-left:9pt;mso-wrap-distance-top:0;mso-wrap-distance-right:9pt;mso-wrap-distance-bottom:0;mso-position-horizontal:absolute;mso-position-horizontal-relative:text;mso-position-vertical:absolute;mso-position-vertical-relative:text;v-text-anchor:middle" o:gfxdata="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" fillcolor="white [3212]" strokecolor="white [3212]" strokeweight="1pt"/>
             </w:pict>
           </mc:Fallback>
         </mc:AlternateContent>
@@ -27307,7 +27307,7 @@
           <w:noProof/>
           <w:sz w:val="32"/>
           <w:szCs w:val="32"/>
-          <w:lang w:val="en-US"/>
+          <w:lang w:val="es-ES" w:eastAsia="es-ES"/>
         </w:rPr>
         <w:drawing>
           <wp:inline distT="0" distB="0" distL="0" distR="0" wp14:anchorId="73F65BC2" wp14:editId="4D2B0940">
@@ -27376,7 +27376,7 @@
           <w:noProof/>
           <w:sz w:val="32"/>
           <w:szCs w:val="32"/>
-          <w:lang w:val="en-US"/>
+          <w:lang w:val="es-ES" w:eastAsia="es-ES"/>
         </w:rPr>
         <w:lastRenderedPageBreak/>
         <mc:AlternateContent>
@@ -27446,7 +27446,7 @@
           </mc:Choice>
           <mc:Fallback>
             <w:pict>
-              <v:rect w14:anchorId="55998F89" id="Rectángulo 61" o:spid="_x0000_s1026" style="position:absolute;margin-left:158.6pt;margin-top:48.85pt;width:141.5pt;height:24.3pt;z-index:251673600;visibility:visible;mso-wrap-style:square;mso-wrap-distance-left:9pt;mso-wrap-distance-top:0;mso-wrap-distance-right:9pt;mso-wrap-distance-bottom:0;mso-position-horizontal:absolute;mso-position-horizontal-relative:text;mso-position-vertical:absolute;mso-position-vertical-relative:text;v-text-anchor:middle" o:gfxdata="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" fillcolor="white [3212]" strokecolor="white [3212]" strokeweight="1pt"/>
+              <v:rect w14:anchorId="603568FB" id="Rectángulo 61" o:spid="_x0000_s1026" style="position:absolute;margin-left:158.6pt;margin-top:48.85pt;width:141.5pt;height:24.3pt;z-index:251673600;visibility:visible;mso-wrap-style:square;mso-wrap-distance-left:9pt;mso-wrap-distance-top:0;mso-wrap-distance-right:9pt;mso-wrap-distance-bottom:0;mso-position-horizontal:absolute;mso-position-horizontal-relative:text;mso-position-vertical:absolute;mso-position-vertical-relative:text;v-text-anchor:middle" o:gfxdata="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" fillcolor="white [3212]" strokecolor="white [3212]" strokeweight="1pt"/>
             </w:pict>
           </mc:Fallback>
         </mc:AlternateContent>
@@ -27477,7 +27477,7 @@
           <w:szCs w:val="32"/>
         </w:rPr>
         <w:pict>
-          <v:shape id="_x0000_i1026" type="#_x0000_t75" style="width:467.15pt;height:448.75pt">
+          <v:shape id="_x0000_i1026" type="#_x0000_t75" style="width:467.05pt;height:448.85pt">
             <v:imagedata r:id="rId19" o:title="Casos de uso-registrar administradores"/>
           </v:shape>
         </w:pict>
@@ -27595,7 +27595,7 @@
           <w:noProof/>
           <w:sz w:val="32"/>
           <w:szCs w:val="32"/>
-          <w:lang w:val="en-US"/>
+          <w:lang w:val="es-ES" w:eastAsia="es-ES"/>
         </w:rPr>
         <mc:AlternateContent>
           <mc:Choice Requires="wps">
@@ -27664,7 +27664,7 @@
           </mc:Choice>
           <mc:Fallback>
             <w:pict>
-              <v:rect w14:anchorId="0ED75380" id="Rectángulo 62" o:spid="_x0000_s1026" style="position:absolute;margin-left:167.8pt;margin-top:15.15pt;width:133.1pt;height:24.3pt;z-index:251674624;visibility:visible;mso-wrap-style:square;mso-wrap-distance-left:9pt;mso-wrap-distance-top:0;mso-wrap-distance-right:9pt;mso-wrap-distance-bottom:0;mso-position-horizontal:absolute;mso-position-horizontal-relative:text;mso-position-vertical:absolute;mso-position-vertical-relative:text;v-text-anchor:middle" o:gfxdata="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" fillcolor="white [3212]" strokecolor="white [3212]" strokeweight="1pt"/>
+              <v:rect w14:anchorId="44813F84" id="Rectángulo 62" o:spid="_x0000_s1026" style="position:absolute;margin-left:167.8pt;margin-top:15.15pt;width:133.1pt;height:24.3pt;z-index:251674624;visibility:visible;mso-wrap-style:square;mso-wrap-distance-left:9pt;mso-wrap-distance-top:0;mso-wrap-distance-right:9pt;mso-wrap-distance-bottom:0;mso-position-horizontal:absolute;mso-position-horizontal-relative:text;mso-position-vertical:absolute;mso-position-vertical-relative:text;v-text-anchor:middle" o:gfxdata="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" fillcolor="white [3212]" strokecolor="white [3212]" strokeweight="1pt"/>
             </w:pict>
           </mc:Fallback>
         </mc:AlternateContent>
@@ -27676,7 +27676,7 @@
           <w:noProof/>
           <w:sz w:val="32"/>
           <w:szCs w:val="32"/>
-          <w:lang w:val="en-US"/>
+          <w:lang w:val="es-ES" w:eastAsia="es-ES"/>
         </w:rPr>
         <w:drawing>
           <wp:inline distT="0" distB="0" distL="0" distR="0">
@@ -27800,7 +27800,7 @@
           <w:noProof/>
           <w:sz w:val="32"/>
           <w:szCs w:val="32"/>
-          <w:lang w:val="en-US"/>
+          <w:lang w:val="es-ES" w:eastAsia="es-ES"/>
         </w:rPr>
         <w:lastRenderedPageBreak/>
         <mc:AlternateContent>
@@ -27885,7 +27885,7 @@
           <w:noProof/>
           <w:sz w:val="32"/>
           <w:szCs w:val="32"/>
-          <w:lang w:val="en-US"/>
+          <w:lang w:val="es-ES" w:eastAsia="es-ES"/>
         </w:rPr>
         <mc:AlternateContent>
           <mc:Choice Requires="wps">
@@ -27969,7 +27969,7 @@
           <w:noProof/>
           <w:sz w:val="32"/>
           <w:szCs w:val="32"/>
-          <w:lang w:val="en-US"/>
+          <w:lang w:val="es-ES" w:eastAsia="es-ES"/>
         </w:rPr>
         <mc:AlternateContent>
           <mc:Choice Requires="wps">
@@ -28053,7 +28053,7 @@
           <w:noProof/>
           <w:sz w:val="32"/>
           <w:szCs w:val="32"/>
-          <w:lang w:val="en-US"/>
+          <w:lang w:val="es-ES" w:eastAsia="es-ES"/>
         </w:rPr>
         <mc:AlternateContent>
           <mc:Choice Requires="wps">
@@ -28143,7 +28143,7 @@
           <w:noProof/>
           <w:sz w:val="32"/>
           <w:szCs w:val="32"/>
-          <w:lang w:val="en-US"/>
+          <w:lang w:val="es-ES" w:eastAsia="es-ES"/>
         </w:rPr>
         <mc:AlternateContent>
           <mc:Choice Requires="wps">
@@ -28233,7 +28233,7 @@
           <w:noProof/>
           <w:sz w:val="32"/>
           <w:szCs w:val="32"/>
-          <w:lang w:val="en-US"/>
+          <w:lang w:val="es-ES" w:eastAsia="es-ES"/>
         </w:rPr>
         <mc:AlternateContent>
           <mc:Choice Requires="wps">
@@ -28371,7 +28371,7 @@
           <w:noProof/>
           <w:sz w:val="32"/>
           <w:szCs w:val="32"/>
-          <w:lang w:val="en-US"/>
+          <w:lang w:val="es-ES" w:eastAsia="es-ES"/>
         </w:rPr>
         <mc:AlternateContent>
           <mc:Choice Requires="wps">
@@ -28440,7 +28440,7 @@
           </mc:Choice>
           <mc:Fallback>
             <w:pict>
-              <v:rect w14:anchorId="74476A7A" id="Rectángulo 63" o:spid="_x0000_s1026" style="position:absolute;margin-left:211.3pt;margin-top:22.1pt;width:58.6pt;height:18.4pt;z-index:251675648;visibility:visible;mso-wrap-style:square;mso-wrap-distance-left:9pt;mso-wrap-distance-top:0;mso-wrap-distance-right:9pt;mso-wrap-distance-bottom:0;mso-position-horizontal:absolute;mso-position-horizontal-relative:text;mso-position-vertical:absolute;mso-position-vertical-relative:text;v-text-anchor:middle" o:gfxdata="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" fillcolor="white [3212]" strokecolor="white [3212]" strokeweight="1pt"/>
+              <v:rect w14:anchorId="5E38E68C" id="Rectángulo 63" o:spid="_x0000_s1026" style="position:absolute;margin-left:211.3pt;margin-top:22.1pt;width:58.6pt;height:18.4pt;z-index:251675648;visibility:visible;mso-wrap-style:square;mso-wrap-distance-left:9pt;mso-wrap-distance-top:0;mso-wrap-distance-right:9pt;mso-wrap-distance-bottom:0;mso-position-horizontal:absolute;mso-position-horizontal-relative:text;mso-position-vertical:absolute;mso-position-vertical-relative:text;v-text-anchor:middle" o:gfxdata="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" fillcolor="white [3212]" strokecolor="white [3212]" strokeweight="1pt"/>
             </w:pict>
           </mc:Fallback>
         </mc:AlternateContent>
@@ -28462,7 +28462,7 @@
           <w:szCs w:val="32"/>
         </w:rPr>
         <w:pict>
-          <v:shape id="_x0000_i1027" type="#_x0000_t75" style="width:466.35pt;height:502.35pt" o:allowoverlap="f">
+          <v:shape id="_x0000_i1027" type="#_x0000_t75" style="width:466.4pt;height:502.05pt" o:allowoverlap="f">
             <v:imagedata r:id="rId21" o:title="Casos de uso-pagos"/>
           </v:shape>
         </w:pict>
@@ -28529,7 +28529,7 @@
           <w:noProof/>
           <w:sz w:val="32"/>
           <w:szCs w:val="32"/>
-          <w:lang w:val="en-US"/>
+          <w:lang w:val="es-ES" w:eastAsia="es-ES"/>
         </w:rPr>
         <w:lastRenderedPageBreak/>
         <mc:AlternateContent>
@@ -28620,7 +28620,7 @@
           <w:noProof/>
           <w:sz w:val="32"/>
           <w:szCs w:val="32"/>
-          <w:lang w:val="en-US"/>
+          <w:lang w:val="es-ES" w:eastAsia="es-ES"/>
         </w:rPr>
         <mc:AlternateContent>
           <mc:Choice Requires="wps">
@@ -28689,7 +28689,7 @@
           </mc:Choice>
           <mc:Fallback>
             <w:pict>
-              <v:rect w14:anchorId="468AD859" id="Rectángulo 134" o:spid="_x0000_s1026" style="position:absolute;margin-left:176.15pt;margin-top:27.1pt;width:103pt;height:17.6pt;z-index:251682816;visibility:visible;mso-wrap-style:square;mso-wrap-distance-left:9pt;mso-wrap-distance-top:0;mso-wrap-distance-right:9pt;mso-wrap-distance-bottom:0;mso-position-horizontal:absolute;mso-position-horizontal-relative:text;mso-position-vertical:absolute;mso-position-vertical-relative:text;v-text-anchor:middle" o:gfxdata="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" fillcolor="white [3212]" strokecolor="white [3212]" strokeweight="1pt"/>
+              <v:rect w14:anchorId="3E56200C" id="Rectángulo 134" o:spid="_x0000_s1026" style="position:absolute;margin-left:176.15pt;margin-top:27.1pt;width:103pt;height:17.6pt;z-index:251682816;visibility:visible;mso-wrap-style:square;mso-wrap-distance-left:9pt;mso-wrap-distance-top:0;mso-wrap-distance-right:9pt;mso-wrap-distance-bottom:0;mso-position-horizontal:absolute;mso-position-horizontal-relative:text;mso-position-vertical:absolute;mso-position-vertical-relative:text;v-text-anchor:middle" o:gfxdata="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" fillcolor="white [3212]" strokecolor="white [3212]" strokeweight="1pt"/>
             </w:pict>
           </mc:Fallback>
         </mc:AlternateContent>
@@ -28710,7 +28710,7 @@
           <w:noProof/>
           <w:sz w:val="32"/>
           <w:szCs w:val="32"/>
-          <w:lang w:val="en-US"/>
+          <w:lang w:val="es-ES" w:eastAsia="es-ES"/>
         </w:rPr>
         <w:drawing>
           <wp:inline distT="0" distB="0" distL="0" distR="0">
@@ -28787,7 +28787,7 @@
           <w:noProof/>
           <w:sz w:val="32"/>
           <w:szCs w:val="32"/>
-          <w:lang w:val="en-US"/>
+          <w:lang w:val="es-ES" w:eastAsia="es-ES"/>
         </w:rPr>
         <mc:AlternateContent>
           <mc:Choice Requires="wps">
@@ -28856,7 +28856,7 @@
           </mc:Choice>
           <mc:Fallback>
             <w:pict>
-              <v:rect w14:anchorId="76E72B55" id="Rectángulo 144" o:spid="_x0000_s1026" style="position:absolute;margin-left:171.15pt;margin-top:30.45pt;width:103.8pt;height:23.45pt;z-index:251684864;visibility:visible;mso-wrap-style:square;mso-wrap-distance-left:9pt;mso-wrap-distance-top:0;mso-wrap-distance-right:9pt;mso-wrap-distance-bottom:0;mso-position-horizontal:absolute;mso-position-horizontal-relative:text;mso-position-vertical:absolute;mso-position-vertical-relative:text;v-text-anchor:middle" o:gfxdata="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" fillcolor="white [3212]" strokecolor="white [3212]" strokeweight="1pt"/>
+              <v:rect w14:anchorId="2D4E48E3" id="Rectángulo 144" o:spid="_x0000_s1026" style="position:absolute;margin-left:171.15pt;margin-top:30.45pt;width:103.8pt;height:23.45pt;z-index:251684864;visibility:visible;mso-wrap-style:square;mso-wrap-distance-left:9pt;mso-wrap-distance-top:0;mso-wrap-distance-right:9pt;mso-wrap-distance-bottom:0;mso-position-horizontal:absolute;mso-position-horizontal-relative:text;mso-position-vertical:absolute;mso-position-vertical-relative:text;v-text-anchor:middle" o:gfxdata="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" fillcolor="white [3212]" strokecolor="white [3212]" strokeweight="1pt"/>
             </w:pict>
           </mc:Fallback>
         </mc:AlternateContent>
@@ -28868,7 +28868,7 @@
           <w:noProof/>
           <w:sz w:val="32"/>
           <w:szCs w:val="32"/>
-          <w:lang w:val="en-US"/>
+          <w:lang w:val="es-ES" w:eastAsia="es-ES"/>
         </w:rPr>
         <w:drawing>
           <wp:inline distT="0" distB="0" distL="0" distR="0">
@@ -28936,7 +28936,7 @@
           <w:noProof/>
           <w:sz w:val="28"/>
           <w:szCs w:val="28"/>
-          <w:lang w:val="en-US"/>
+          <w:lang w:val="es-ES" w:eastAsia="es-ES"/>
         </w:rPr>
         <w:lastRenderedPageBreak/>
         <mc:AlternateContent>
@@ -29026,7 +29026,7 @@
           <w:noProof/>
           <w:sz w:val="28"/>
           <w:szCs w:val="28"/>
-          <w:lang w:val="en-US"/>
+          <w:lang w:val="es-ES" w:eastAsia="es-ES"/>
         </w:rPr>
         <mc:AlternateContent>
           <mc:Choice Requires="wps">
@@ -29115,7 +29115,7 @@
           <w:noProof/>
           <w:sz w:val="28"/>
           <w:szCs w:val="28"/>
-          <w:lang w:val="en-US"/>
+          <w:lang w:val="es-ES" w:eastAsia="es-ES"/>
         </w:rPr>
         <w:drawing>
           <wp:inline distT="0" distB="0" distL="0" distR="0" wp14:anchorId="4EDA978E" wp14:editId="32F5027F">
@@ -29184,7 +29184,7 @@
           <w:noProof/>
           <w:sz w:val="32"/>
           <w:szCs w:val="32"/>
-          <w:lang w:val="en-US"/>
+          <w:lang w:val="es-ES" w:eastAsia="es-ES"/>
         </w:rPr>
         <w:drawing>
           <wp:inline distT="0" distB="0" distL="0" distR="0" wp14:anchorId="5A806213" wp14:editId="0A3F5F8D">
@@ -29271,7 +29271,7 @@
           <w:noProof/>
           <w:sz w:val="28"/>
           <w:szCs w:val="28"/>
-          <w:lang w:val="en-US"/>
+          <w:lang w:val="es-ES" w:eastAsia="es-ES"/>
         </w:rPr>
         <w:lastRenderedPageBreak/>
         <mc:AlternateContent>
@@ -29361,7 +29361,7 @@
           <w:noProof/>
           <w:sz w:val="28"/>
           <w:szCs w:val="28"/>
-          <w:lang w:val="en-US"/>
+          <w:lang w:val="es-ES" w:eastAsia="es-ES"/>
         </w:rPr>
         <mc:AlternateContent>
           <mc:Choice Requires="wps">
@@ -29450,7 +29450,7 @@
           <w:noProof/>
           <w:sz w:val="28"/>
           <w:szCs w:val="28"/>
-          <w:lang w:val="en-US"/>
+          <w:lang w:val="es-ES" w:eastAsia="es-ES"/>
         </w:rPr>
         <w:drawing>
           <wp:anchor distT="0" distB="0" distL="114300" distR="114300" simplePos="0" relativeHeight="251629568" behindDoc="0" locked="0" layoutInCell="1" allowOverlap="1" wp14:anchorId="3F1B9F32" wp14:editId="21B71144">
@@ -29526,7 +29526,7 @@
           <w:noProof/>
           <w:sz w:val="28"/>
           <w:szCs w:val="28"/>
-          <w:lang w:val="en-US"/>
+          <w:lang w:val="es-ES" w:eastAsia="es-ES"/>
         </w:rPr>
         <w:drawing>
           <wp:inline distT="0" distB="0" distL="0" distR="0" wp14:anchorId="071E17DA" wp14:editId="2885B7E0">
@@ -29605,7 +29605,7 @@
           <w:noProof/>
           <w:sz w:val="28"/>
           <w:szCs w:val="28"/>
-          <w:lang w:val="en-US"/>
+          <w:lang w:val="es-ES" w:eastAsia="es-ES"/>
         </w:rPr>
         <w:lastRenderedPageBreak/>
         <mc:AlternateContent>
@@ -29696,7 +29696,7 @@
           <w:noProof/>
           <w:sz w:val="32"/>
           <w:szCs w:val="32"/>
-          <w:lang w:val="en-US"/>
+          <w:lang w:val="es-ES" w:eastAsia="es-ES"/>
         </w:rPr>
         <w:drawing>
           <wp:inline distT="0" distB="0" distL="0" distR="0" wp14:anchorId="334EF9A9" wp14:editId="77CC9964">
@@ -29772,7 +29772,7 @@
           <w:noProof/>
           <w:sz w:val="28"/>
           <w:szCs w:val="28"/>
-          <w:lang w:val="en-US"/>
+          <w:lang w:val="es-ES" w:eastAsia="es-ES"/>
         </w:rPr>
         <mc:AlternateContent>
           <mc:Choice Requires="wps">
@@ -29873,7 +29873,7 @@
           <w:noProof/>
           <w:sz w:val="32"/>
           <w:szCs w:val="32"/>
-          <w:lang w:val="en-US"/>
+          <w:lang w:val="es-ES" w:eastAsia="es-ES"/>
         </w:rPr>
         <w:drawing>
           <wp:inline distT="0" distB="0" distL="0" distR="0" wp14:anchorId="1A3A34C1" wp14:editId="46069845">
@@ -29938,7 +29938,7 @@
           <w:noProof/>
           <w:sz w:val="28"/>
           <w:szCs w:val="28"/>
-          <w:lang w:val="en-US"/>
+          <w:lang w:val="es-ES" w:eastAsia="es-ES"/>
         </w:rPr>
         <w:lastRenderedPageBreak/>
         <mc:AlternateContent>
@@ -30028,7 +30028,7 @@
           <w:noProof/>
           <w:sz w:val="28"/>
           <w:szCs w:val="28"/>
-          <w:lang w:val="en-US"/>
+          <w:lang w:val="es-ES" w:eastAsia="es-ES"/>
         </w:rPr>
         <w:drawing>
           <wp:inline distT="0" distB="0" distL="0" distR="0" wp14:anchorId="2667A530" wp14:editId="7138DCA7">
@@ -30107,7 +30107,7 @@
           <w:noProof/>
           <w:sz w:val="28"/>
           <w:szCs w:val="28"/>
-          <w:lang w:val="en-US"/>
+          <w:lang w:val="es-ES" w:eastAsia="es-ES"/>
         </w:rPr>
         <mc:AlternateContent>
           <mc:Choice Requires="wps">
@@ -30208,7 +30208,7 @@
           <w:noProof/>
           <w:sz w:val="32"/>
           <w:szCs w:val="32"/>
-          <w:lang w:val="en-US"/>
+          <w:lang w:val="es-ES" w:eastAsia="es-ES"/>
         </w:rPr>
         <w:drawing>
           <wp:inline distT="0" distB="0" distL="0" distR="0" wp14:anchorId="614F4D84" wp14:editId="3A5D9EB0">
@@ -30334,7 +30334,7 @@
           <w:noProof/>
           <w:sz w:val="28"/>
           <w:szCs w:val="28"/>
-          <w:lang w:val="en-US"/>
+          <w:lang w:val="es-ES" w:eastAsia="es-ES"/>
         </w:rPr>
         <w:drawing>
           <wp:inline distT="0" distB="0" distL="0" distR="0">
@@ -30406,7 +30406,7 @@
           <w:noProof/>
           <w:sz w:val="28"/>
           <w:szCs w:val="28"/>
-          <w:lang w:val="en-US"/>
+          <w:lang w:val="es-ES" w:eastAsia="es-ES"/>
         </w:rPr>
         <w:drawing>
           <wp:inline distT="0" distB="0" distL="0" distR="0">
@@ -30483,7 +30483,7 @@
           <w:u w:color="000000"/>
           <w:bdr w:val="none" w:sz="0" w:space="0" w:color="000000"/>
           <w:shd w:val="clear" w:color="000000" w:fill="000000"/>
-          <w:lang w:val="en-US"/>
+          <w:lang w:val="es-ES" w:eastAsia="es-ES"/>
         </w:rPr>
         <w:drawing>
           <wp:inline distT="0" distB="0" distL="0" distR="0">
@@ -30608,7 +30608,7 @@
           <w:noProof/>
           <w:sz w:val="28"/>
           <w:szCs w:val="28"/>
-          <w:lang w:val="en-US"/>
+          <w:lang w:val="es-ES" w:eastAsia="es-ES"/>
         </w:rPr>
         <w:drawing>
           <wp:inline distT="0" distB="0" distL="0" distR="0">
@@ -30680,7 +30680,7 @@
           <w:noProof/>
           <w:sz w:val="28"/>
           <w:szCs w:val="28"/>
-          <w:lang w:val="en-US"/>
+          <w:lang w:val="es-ES" w:eastAsia="es-ES"/>
         </w:rPr>
         <w:drawing>
           <wp:inline distT="0" distB="0" distL="0" distR="0">
@@ -30757,7 +30757,7 @@
           <w:u w:color="000000"/>
           <w:bdr w:val="none" w:sz="0" w:space="0" w:color="000000"/>
           <w:shd w:val="clear" w:color="000000" w:fill="000000"/>
-          <w:lang w:val="en-US"/>
+          <w:lang w:val="es-ES" w:eastAsia="es-ES"/>
         </w:rPr>
         <w:drawing>
           <wp:inline distT="0" distB="0" distL="0" distR="0">
@@ -30834,7 +30834,7 @@
           <w:u w:color="000000"/>
           <w:bdr w:val="none" w:sz="0" w:space="0" w:color="000000"/>
           <w:shd w:val="clear" w:color="000000" w:fill="000000"/>
-          <w:lang w:val="en-US"/>
+          <w:lang w:val="es-ES" w:eastAsia="es-ES"/>
         </w:rPr>
         <w:lastRenderedPageBreak/>
         <w:drawing>
@@ -30924,7 +30924,7 @@
           <w:u w:color="000000"/>
           <w:bdr w:val="none" w:sz="0" w:space="0" w:color="000000"/>
           <w:shd w:val="clear" w:color="000000" w:fill="000000"/>
-          <w:lang w:val="en-US"/>
+          <w:lang w:val="es-ES" w:eastAsia="es-ES"/>
         </w:rPr>
         <w:drawing>
           <wp:inline distT="0" distB="0" distL="0" distR="0" wp14:anchorId="277E3EA1" wp14:editId="3135655B">
@@ -31022,7 +31022,7 @@
       <w:r>
         <w:rPr>
           <w:noProof/>
-          <w:lang w:val="en-US"/>
+          <w:lang w:val="es-ES" w:eastAsia="es-ES"/>
         </w:rPr>
         <w:lastRenderedPageBreak/>
         <w:drawing>
@@ -31112,7 +31112,7 @@
       <w:r>
         <w:rPr>
           <w:noProof/>
-          <w:lang w:val="en-US"/>
+          <w:lang w:val="es-ES" w:eastAsia="es-ES"/>
         </w:rPr>
         <w:lastRenderedPageBreak/>
         <w:drawing>
@@ -31199,7 +31199,7 @@
       <w:r>
         <w:rPr>
           <w:noProof/>
-          <w:lang w:val="en-US"/>
+          <w:lang w:val="es-ES" w:eastAsia="es-ES"/>
         </w:rPr>
         <w:drawing>
           <wp:anchor distT="0" distB="0" distL="114300" distR="114300" simplePos="0" relativeHeight="251632640" behindDoc="1" locked="0" layoutInCell="1" allowOverlap="1" wp14:anchorId="5091FDF4" wp14:editId="0BC85429">
@@ -31281,7 +31281,7 @@
       <w:r>
         <w:rPr>
           <w:noProof/>
-          <w:lang w:val="en-US"/>
+          <w:lang w:val="es-ES" w:eastAsia="es-ES"/>
         </w:rPr>
         <w:drawing>
           <wp:anchor distT="0" distB="0" distL="114300" distR="114300" simplePos="0" relativeHeight="251656704" behindDoc="1" locked="0" layoutInCell="1" allowOverlap="1" wp14:anchorId="434CF1DE" wp14:editId="79E7BAFF">
@@ -31416,8 +31416,8 @@
         <w:tblLook w:val="04A0" w:firstRow="1" w:lastRow="0" w:firstColumn="1" w:lastColumn="0" w:noHBand="0" w:noVBand="1"/>
       </w:tblPr>
       <w:tblGrid>
-        <w:gridCol w:w="4520"/>
-        <w:gridCol w:w="4534"/>
+        <w:gridCol w:w="4517"/>
+        <w:gridCol w:w="4537"/>
       </w:tblGrid>
       <w:tr>
         <w:tc>
@@ -31496,7 +31496,13 @@
               <w:rPr>
                 <w:sz w:val="24"/>
               </w:rPr>
-              <w:t>Administrados, Sistema</w:t>
+              <w:t>Administrador</w:t>
+            </w:r>
+            <w:r>
+              <w:rPr>
+                <w:sz w:val="24"/>
+              </w:rPr>
+              <w:t>, Sistema</w:t>
             </w:r>
           </w:p>
         </w:tc>
@@ -31536,7 +31542,13 @@
               <w:rPr>
                 <w:sz w:val="24"/>
               </w:rPr>
-              <w:t>Este caso de uso describe como los alumnos llevan un proceso de inscripción a una escuela.</w:t>
+              <w:t xml:space="preserve">Este caso de uso describe </w:t>
+            </w:r>
+            <w:r>
+              <w:rPr>
+                <w:sz w:val="24"/>
+              </w:rPr>
+              <w:t>como el administrador puede actualizar las imágenes de la vista de inicio de la pagina web</w:t>
             </w:r>
           </w:p>
         </w:tc>
@@ -31576,7 +31588,7 @@
               <w:rPr>
                 <w:sz w:val="24"/>
               </w:rPr>
-              <w:t>El alumno debe sacar una ficha de pago.</w:t>
+              <w:t>El administrador deberá estar registrado en la pagina</w:t>
             </w:r>
           </w:p>
         </w:tc>
@@ -31598,7 +31610,21 @@
                 <w:b/>
                 <w:sz w:val="24"/>
               </w:rPr>
-              <w:t>Postcondiciones</w:t>
+              <w:t>Post</w:t>
+            </w:r>
+            <w:r>
+              <w:rPr>
+                <w:b/>
+                <w:sz w:val="24"/>
+              </w:rPr>
+              <w:t>-</w:t>
+            </w:r>
+            <w:r>
+              <w:rPr>
+                <w:b/>
+                <w:sz w:val="24"/>
+              </w:rPr>
+              <w:t>condiciones</w:t>
             </w:r>
           </w:p>
         </w:tc>
@@ -31616,7 +31642,7 @@
               <w:rPr>
                 <w:sz w:val="24"/>
               </w:rPr>
-              <w:t>La secretaria registrara la documentación que el alumno entrega.</w:t>
+              <w:t>El administrador deberá guardar sus cambios realizados</w:t>
             </w:r>
           </w:p>
         </w:tc>
@@ -31656,7 +31682,7 @@
               <w:rPr>
                 <w:sz w:val="24"/>
               </w:rPr>
-              <w:t>Alumno debe hacer un registro con la secretaria.</w:t>
+              <w:t>El adminstrador deberá subir una imagen</w:t>
             </w:r>
           </w:p>
         </w:tc>
@@ -31828,7 +31854,7 @@
                 <w:b/>
                 <w:sz w:val="24"/>
               </w:rPr>
-              <w:t>Alumno</w:t>
+              <w:t>Administrador</w:t>
             </w:r>
           </w:p>
         </w:tc>
@@ -31851,13 +31877,7 @@
               <w:rPr>
                 <w:sz w:val="24"/>
               </w:rPr>
-              <w:t>genera ficha</w:t>
-            </w:r>
-            <w:r>
-              <w:rPr>
-                <w:sz w:val="24"/>
-              </w:rPr>
-              <w:t>.</w:t>
+              <w:t>Muestra el formulario de inicio separado por secciones</w:t>
             </w:r>
           </w:p>
           <w:p>
@@ -31875,61 +31895,7 @@
               <w:rPr>
                 <w:sz w:val="24"/>
               </w:rPr>
-              <w:t>Registra sus datos</w:t>
-            </w:r>
-            <w:r>
-              <w:rPr>
-                <w:sz w:val="24"/>
-              </w:rPr>
-              <w:t>.</w:t>
-            </w:r>
-          </w:p>
-          <w:p>
-            <w:pPr>
-              <w:pStyle w:val="Prrafodelista"/>
-              <w:numPr>
-                <w:ilvl w:val="0"/>
-                <w:numId w:val="22"/>
-              </w:numPr>
-              <w:rPr>
-                <w:sz w:val="24"/>
-              </w:rPr>
-            </w:pPr>
-            <w:r>
-              <w:rPr>
-                <w:sz w:val="24"/>
-              </w:rPr>
-              <w:t>Paga la ficha</w:t>
-            </w:r>
-            <w:r>
-              <w:rPr>
-                <w:sz w:val="24"/>
-              </w:rPr>
-              <w:t>.</w:t>
-            </w:r>
-          </w:p>
-          <w:p>
-            <w:pPr>
-              <w:pStyle w:val="Prrafodelista"/>
-              <w:numPr>
-                <w:ilvl w:val="0"/>
-                <w:numId w:val="22"/>
-              </w:numPr>
-              <w:rPr>
-                <w:sz w:val="24"/>
-              </w:rPr>
-            </w:pPr>
-            <w:r>
-              <w:rPr>
-                <w:sz w:val="24"/>
-              </w:rPr>
-              <w:t>Entrega papelería</w:t>
-            </w:r>
-            <w:r>
-              <w:rPr>
-                <w:sz w:val="24"/>
-              </w:rPr>
-              <w:t>.</w:t>
+              <w:t>Guarda las imágenes subida por el usuario</w:t>
             </w:r>
           </w:p>
         </w:tc>
@@ -32053,7 +32019,7 @@
               <w:rPr>
                 <w:sz w:val="24"/>
               </w:rPr>
-              <w:t>Secretaria, Alumno</w:t>
+              <w:t>Usuario, sistema</w:t>
             </w:r>
           </w:p>
         </w:tc>
@@ -32093,7 +32059,13 @@
               <w:rPr>
                 <w:sz w:val="24"/>
               </w:rPr>
-              <w:t>Este caso de uso describe como los alumnos llevan un proceso de inscripción a una escuela.</w:t>
+              <w:t>Este caso d</w:t>
+            </w:r>
+            <w:r>
+              <w:rPr>
+                <w:sz w:val="24"/>
+              </w:rPr>
+              <w:t>e uso describe como se lleva a cabo el registro de un usuario en la plataforma web</w:t>
             </w:r>
           </w:p>
         </w:tc>
@@ -32133,7 +32105,7 @@
               <w:rPr>
                 <w:sz w:val="24"/>
               </w:rPr>
-              <w:t>El alumno debe sacar una ficha de pago.</w:t>
+              <w:t>El usuario deberá ingresar sus datos</w:t>
             </w:r>
           </w:p>
         </w:tc>
@@ -32173,7 +32145,7 @@
               <w:rPr>
                 <w:sz w:val="24"/>
               </w:rPr>
-              <w:t>La secretaria registrara la documentación que el alumno entrega.</w:t>
+              <w:t>El sistema validará los datos del usuario, revisando si no está registrado en el sistema</w:t>
             </w:r>
           </w:p>
         </w:tc>
@@ -32209,12 +32181,6 @@
                 <w:sz w:val="24"/>
               </w:rPr>
             </w:pPr>
-            <w:r>
-              <w:rPr>
-                <w:sz w:val="24"/>
-              </w:rPr>
-              <w:t>Alumno debe hacer un registro con la secretaria.</w:t>
-            </w:r>
           </w:p>
         </w:tc>
       </w:tr>
@@ -32385,7 +32351,7 @@
                 <w:b/>
                 <w:sz w:val="24"/>
               </w:rPr>
-              <w:t>Alumno</w:t>
+              <w:t>Usuario</w:t>
             </w:r>
           </w:p>
         </w:tc>
@@ -32408,13 +32374,7 @@
               <w:rPr>
                 <w:sz w:val="24"/>
               </w:rPr>
-              <w:t>genera ficha</w:t>
-            </w:r>
-            <w:r>
-              <w:rPr>
-                <w:sz w:val="24"/>
-              </w:rPr>
-              <w:t>.</w:t>
+              <w:t>Valida los datos del usuario</w:t>
             </w:r>
           </w:p>
           <w:p>
@@ -32432,62 +32392,10 @@
               <w:rPr>
                 <w:sz w:val="24"/>
               </w:rPr>
-              <w:t>Registra sus datos</w:t>
-            </w:r>
-            <w:r>
-              <w:rPr>
-                <w:sz w:val="24"/>
-              </w:rPr>
-              <w:t>.</w:t>
-            </w:r>
-          </w:p>
-          <w:p>
-            <w:pPr>
-              <w:pStyle w:val="Prrafodelista"/>
-              <w:numPr>
-                <w:ilvl w:val="0"/>
-                <w:numId w:val="22"/>
-              </w:numPr>
-              <w:rPr>
-                <w:sz w:val="24"/>
-              </w:rPr>
-            </w:pPr>
-            <w:r>
-              <w:rPr>
-                <w:sz w:val="24"/>
-              </w:rPr>
-              <w:t>Paga la ficha</w:t>
-            </w:r>
-            <w:r>
-              <w:rPr>
-                <w:sz w:val="24"/>
-              </w:rPr>
-              <w:t>.</w:t>
-            </w:r>
-          </w:p>
-          <w:p>
-            <w:pPr>
-              <w:pStyle w:val="Prrafodelista"/>
-              <w:numPr>
-                <w:ilvl w:val="0"/>
-                <w:numId w:val="22"/>
-              </w:numPr>
-              <w:rPr>
-                <w:sz w:val="24"/>
-              </w:rPr>
-            </w:pPr>
-            <w:r>
-              <w:rPr>
-                <w:sz w:val="24"/>
-              </w:rPr>
-              <w:t>Entrega papelería</w:t>
-            </w:r>
-            <w:r>
-              <w:rPr>
-                <w:sz w:val="24"/>
-              </w:rPr>
-              <w:t>.</w:t>
-            </w:r>
+              <w:t>Registra los datos del usuario en la base de datos</w:t>
+            </w:r>
+            <w:bookmarkStart w:id="0" w:name="_GoBack"/>
+            <w:bookmarkEnd w:id="0"/>
           </w:p>
         </w:tc>
       </w:tr>
@@ -33077,7 +32985,6 @@
           <w:sz w:val="32"/>
           <w:szCs w:val="32"/>
         </w:rPr>
-        <w:lastRenderedPageBreak/>
         <w:t>Genera Reportes</w:t>
       </w:r>
     </w:p>
@@ -33108,6 +33015,7 @@
                 <w:b/>
                 <w:sz w:val="24"/>
               </w:rPr>
+              <w:lastRenderedPageBreak/>
               <w:t>Caso de uso</w:t>
             </w:r>
           </w:p>
@@ -34192,7 +34100,6 @@
           <w:sz w:val="32"/>
           <w:szCs w:val="32"/>
         </w:rPr>
-        <w:lastRenderedPageBreak/>
         <w:t>Filtrar de productos</w:t>
       </w:r>
     </w:p>
@@ -34223,6 +34130,7 @@
                 <w:b/>
                 <w:sz w:val="24"/>
               </w:rPr>
+              <w:lastRenderedPageBreak/>
               <w:t>Caso de uso</w:t>
             </w:r>
           </w:p>
@@ -35307,7 +35215,6 @@
           <w:sz w:val="32"/>
           <w:szCs w:val="32"/>
         </w:rPr>
-        <w:lastRenderedPageBreak/>
         <w:t>Compras</w:t>
       </w:r>
     </w:p>
@@ -35338,6 +35245,7 @@
                 <w:b/>
                 <w:sz w:val="24"/>
               </w:rPr>
+              <w:lastRenderedPageBreak/>
               <w:t>Caso de uso</w:t>
             </w:r>
           </w:p>
@@ -36412,6 +36320,7 @@
           <w:sz w:val="32"/>
           <w:szCs w:val="32"/>
         </w:rPr>
+        <w:lastRenderedPageBreak/>
         <w:t>DIAGRAMA DE CLASES</w:t>
       </w:r>
     </w:p>
@@ -36428,7 +36337,7 @@
           <w:noProof/>
           <w:sz w:val="24"/>
           <w:szCs w:val="24"/>
-          <w:lang w:val="en-US"/>
+          <w:lang w:val="es-ES" w:eastAsia="es-ES"/>
         </w:rPr>
         <w:drawing>
           <wp:anchor distT="0" distB="0" distL="114300" distR="114300" simplePos="0" relativeHeight="251661824" behindDoc="0" locked="0" layoutInCell="1" allowOverlap="1" wp14:anchorId="63E2A56A" wp14:editId="08F0BA03">
@@ -36510,8 +36419,6 @@
         </w:rPr>
         <w:t xml:space="preserve"> </w:t>
       </w:r>
-      <w:bookmarkStart w:id="0" w:name="_GoBack"/>
-      <w:bookmarkEnd w:id="0"/>
     </w:p>
     <w:p/>
     <w:sectPr>
@@ -36563,7 +36470,7 @@
       <w:rPr>
         <w:noProof/>
         <w:color w:val="808080" w:themeColor="background1" w:themeShade="80"/>
-        <w:lang w:val="en-US"/>
+        <w:lang w:val="es-ES" w:eastAsia="es-ES"/>
       </w:rPr>
       <mc:AlternateContent>
         <mc:Choice Requires="wpg">
@@ -36806,7 +36713,7 @@
     <w:r>
       <w:rPr>
         <w:noProof/>
-        <w:lang w:val="en-US"/>
+        <w:lang w:val="es-ES" w:eastAsia="es-ES"/>
       </w:rPr>
       <mc:AlternateContent>
         <mc:Choice Requires="wps">
@@ -36911,7 +36818,7 @@
                               <w:szCs w:val="28"/>
                               <w:lang w:val="es-ES"/>
                             </w:rPr>
-                            <w:t>47</w:t>
+                            <w:t>43</w:t>
                           </w:r>
                           <w:r>
                             <w:rPr>
@@ -36988,7 +36895,7 @@
                         <w:szCs w:val="28"/>
                         <w:lang w:val="es-ES"/>
                       </w:rPr>
-                      <w:t>47</w:t>
+                      <w:t>43</w:t>
                     </w:r>
                     <w:r>
                       <w:rPr>
@@ -40694,14 +40601,14 @@
     <w:charset w:val="00"/>
     <w:family w:val="swiss"/>
     <w:pitch w:val="variable"/>
-    <w:sig w:usb0="E0002AFF" w:usb1="4000ACFF" w:usb2="00000001" w:usb3="00000000" w:csb0="000001FF" w:csb1="00000000"/>
+    <w:sig w:usb0="E0002AFF" w:usb1="C000247B" w:usb2="00000009" w:usb3="00000000" w:csb0="000001FF" w:csb1="00000000"/>
   </w:font>
   <w:font w:name="Calibri Light">
     <w:panose1 w:val="020F0302020204030204"/>
     <w:charset w:val="00"/>
     <w:family w:val="swiss"/>
     <w:pitch w:val="variable"/>
-    <w:sig w:usb0="A0002AEF" w:usb1="4000207B" w:usb2="00000000" w:usb3="00000000" w:csb0="000001FF" w:csb1="00000000"/>
+    <w:sig w:usb0="E0002AFF" w:usb1="C000247B" w:usb2="00000009" w:usb3="00000000" w:csb0="000001FF" w:csb1="00000000"/>
   </w:font>
   <w:font w:name="Tahoma">
     <w:panose1 w:val="020B0604030504040204"/>
@@ -40715,7 +40622,7 @@
     <w:charset w:val="00"/>
     <w:family w:val="swiss"/>
     <w:pitch w:val="variable"/>
-    <w:sig w:usb0="E0002AFF" w:usb1="C0007843" w:usb2="00000009" w:usb3="00000000" w:csb0="000001FF" w:csb1="00000000"/>
+    <w:sig w:usb0="E0002EFF" w:usb1="C000785B" w:usb2="00000009" w:usb3="00000000" w:csb0="000001FF" w:csb1="00000000"/>
   </w:font>
   <w:font w:name="Lucida Sans">
     <w:panose1 w:val="020B0602030504020204"/>
@@ -40745,6 +40652,7 @@
     <w:rsidRoot w:val="009B1E5D"/>
     <w:rsid w:val="003B15C1"/>
     <w:rsid w:val="00651843"/>
+    <w:rsid w:val="00761FF6"/>
     <w:rsid w:val="009B1E5D"/>
     <w:rsid w:val="00C120CE"/>
   </w:rsids>
@@ -40763,8 +40671,8 @@
   </m:mathPr>
   <w:themeFontLang w:val="es-ES"/>
   <w:clrSchemeMapping w:bg1="light1" w:t1="dark1" w:bg2="light2" w:t2="dark2" w:accent1="accent1" w:accent2="accent2" w:accent3="accent3" w:accent4="accent4" w:accent5="accent5" w:accent6="accent6" w:hyperlink="hyperlink" w:followedHyperlink="followedHyperlink"/>
-  <w:decimalSymbol w:val="."/>
-  <w:listSeparator w:val=","/>
+  <w:decimalSymbol w:val=","/>
+  <w:listSeparator w:val=";"/>
   <w15:chartTrackingRefBased/>
 </w:settings>
 </file>
@@ -41516,7 +41424,7 @@
 </file>
 
 <file path=customXml/itemProps1.xml><?xml version="1.0" encoding="utf-8"?>
-<ds:datastoreItem xmlns:ds="http://schemas.openxmlformats.org/officeDocument/2006/customXml" ds:itemID="{B4002684-B315-46DE-9085-42B914879923}">
+<ds:datastoreItem xmlns:ds="http://schemas.openxmlformats.org/officeDocument/2006/customXml" ds:itemID="{449D7DC8-A579-4691-BFB6-ABED32370CA7}">
   <ds:schemaRefs>
     <ds:schemaRef ds:uri="http://schemas.openxmlformats.org/officeDocument/2006/bibliography"/>
   </ds:schemaRefs>

</xml_diff>